<commit_message>
Αλλαγή σε robustness και use-cases.v0.3
</commit_message>
<xml_diff>
--- a/ΤΕΤΑΡΤΟ ΠΑΡΑΔΟΤΕΟ/Διορθώσεις προηγούμενων παραδοτέων/Use-cases-v0.3.docx
+++ b/ΤΕΤΑΡΤΟ ΠΑΡΑΔΟΤΕΟ/Διορθώσεις προηγούμενων παραδοτέων/Use-cases-v0.3.docx
@@ -1,6 +1,6 @@
 
 <file path=word/document.xml><?xml version="1.0" encoding="utf-8"?>
-<w:document xmlns:wpc="http://schemas.microsoft.com/office/word/2010/wordprocessingCanvas" xmlns:mc="http://schemas.openxmlformats.org/markup-compatibility/2006" xmlns:o="urn:schemas-microsoft-com:office:office" xmlns:r="http://schemas.openxmlformats.org/officeDocument/2006/relationships" xmlns:m="http://schemas.openxmlformats.org/officeDocument/2006/math" xmlns:v="urn:schemas-microsoft-com:vml" xmlns:wp14="http://schemas.microsoft.com/office/word/2010/wordprocessingDrawing" xmlns:wp="http://schemas.openxmlformats.org/drawingml/2006/wordprocessingDrawing" xmlns:w10="urn:schemas-microsoft-com:office:word" xmlns:w="http://schemas.openxmlformats.org/wordprocessingml/2006/main" xmlns:w14="http://schemas.microsoft.com/office/word/2010/wordml" xmlns:wpg="http://schemas.microsoft.com/office/word/2010/wordprocessingGroup" xmlns:wpi="http://schemas.microsoft.com/office/word/2010/wordprocessingInk" xmlns:wne="http://schemas.microsoft.com/office/word/2006/wordml" xmlns:wps="http://schemas.microsoft.com/office/word/2010/wordprocessingShape" mc:Ignorable="w14 wp14">
+<w:document xmlns:wpc="http://schemas.microsoft.com/office/word/2010/wordprocessingCanvas" xmlns:cx="http://schemas.microsoft.com/office/drawing/2014/chartex" xmlns:cx1="http://schemas.microsoft.com/office/drawing/2015/9/8/chartex" xmlns:cx2="http://schemas.microsoft.com/office/drawing/2015/10/21/chartex" xmlns:cx3="http://schemas.microsoft.com/office/drawing/2016/5/9/chartex" xmlns:cx4="http://schemas.microsoft.com/office/drawing/2016/5/10/chartex" xmlns:cx5="http://schemas.microsoft.com/office/drawing/2016/5/11/chartex" xmlns:cx6="http://schemas.microsoft.com/office/drawing/2016/5/12/chartex" xmlns:cx7="http://schemas.microsoft.com/office/drawing/2016/5/13/chartex" xmlns:cx8="http://schemas.microsoft.com/office/drawing/2016/5/14/chartex" xmlns:mc="http://schemas.openxmlformats.org/markup-compatibility/2006" xmlns:aink="http://schemas.microsoft.com/office/drawing/2016/ink" xmlns:am3d="http://schemas.microsoft.com/office/drawing/2017/model3d" xmlns:o="urn:schemas-microsoft-com:office:office" xmlns:oel="http://schemas.microsoft.com/office/2019/extlst" xmlns:r="http://schemas.openxmlformats.org/officeDocument/2006/relationships" xmlns:m="http://schemas.openxmlformats.org/officeDocument/2006/math" xmlns:v="urn:schemas-microsoft-com:vml" xmlns:wp14="http://schemas.microsoft.com/office/word/2010/wordprocessingDrawing" xmlns:wp="http://schemas.openxmlformats.org/drawingml/2006/wordprocessingDrawing" xmlns:w10="urn:schemas-microsoft-com:office:word" xmlns:w="http://schemas.openxmlformats.org/wordprocessingml/2006/main" xmlns:w14="http://schemas.microsoft.com/office/word/2010/wordml" xmlns:w15="http://schemas.microsoft.com/office/word/2012/wordml" xmlns:w16cex="http://schemas.microsoft.com/office/word/2018/wordml/cex" xmlns:w16cid="http://schemas.microsoft.com/office/word/2016/wordml/cid" xmlns:w16="http://schemas.microsoft.com/office/word/2018/wordml" xmlns:w16sdtdh="http://schemas.microsoft.com/office/word/2020/wordml/sdtdatahash" xmlns:w16se="http://schemas.microsoft.com/office/word/2015/wordml/symex" xmlns:wpg="http://schemas.microsoft.com/office/word/2010/wordprocessingGroup" xmlns:wpi="http://schemas.microsoft.com/office/word/2010/wordprocessingInk" xmlns:wne="http://schemas.microsoft.com/office/word/2006/wordml" xmlns:wps="http://schemas.microsoft.com/office/word/2010/wordprocessingShape" mc:Ignorable="w14 w15 w16se w16cid w16 w16cex w16sdtdh wp14">
   <w:body>
     <w:bookmarkStart w:id="0" w:name="_Hlk129573433" w:displacedByCustomXml="next"/>
     <w:bookmarkEnd w:id="0" w:displacedByCustomXml="next"/>
@@ -12,7 +12,6 @@
           <w:docPartUnique/>
         </w:docPartObj>
       </w:sdtPr>
-      <w:sdtEndPr/>
       <w:sdtContent>
         <w:p/>
         <w:tbl>
@@ -52,7 +51,6 @@
                   <w:dataBinding w:prefixMappings="xmlns:ns0='http://schemas.openxmlformats.org/package/2006/metadata/core-properties' xmlns:ns1='http://purl.org/dc/elements/1.1/'" w:xpath="/ns0:coreProperties[1]/ns1:title[1]" w:storeItemID="{6C3C8BC8-F283-45AE-878A-BAB7291924A1}"/>
                   <w:text/>
                 </w:sdtPr>
-                <w:sdtEndPr/>
                 <w:sdtContent>
                   <w:p>
                     <w:pPr>
@@ -589,7 +587,7 @@
                 <w14:ligatures w14:val="none"/>
               </w:rPr>
             </w:pPr>
-            <w:hyperlink r:id="rId9" w:history="1">
+            <w:hyperlink r:id="rId8" w:history="1">
               <w:r>
                 <w:rPr>
                   <w:rFonts w:ascii="Bahnschrift Light" w:eastAsia="Times New Roman" w:hAnsi="Bahnschrift Light" w:cs="Calibri"/>
@@ -815,7 +813,7 @@
                 <w14:ligatures w14:val="none"/>
               </w:rPr>
             </w:pPr>
-            <w:hyperlink r:id="rId10" w:history="1">
+            <w:hyperlink r:id="rId9" w:history="1">
               <w:r>
                 <w:rPr>
                   <w:rFonts w:ascii="Bahnschrift Light" w:eastAsia="Times New Roman" w:hAnsi="Bahnschrift Light" w:cs="Calibri"/>
@@ -1017,7 +1015,7 @@
                 <w14:ligatures w14:val="none"/>
               </w:rPr>
             </w:pPr>
-            <w:hyperlink r:id="rId11" w:history="1">
+            <w:hyperlink r:id="rId10" w:history="1">
               <w:r>
                 <w:rPr>
                   <w:rFonts w:ascii="Bahnschrift Light" w:eastAsia="Times New Roman" w:hAnsi="Bahnschrift Light" w:cs="Calibri"/>
@@ -1219,7 +1217,7 @@
                 <w14:ligatures w14:val="none"/>
               </w:rPr>
             </w:pPr>
-            <w:hyperlink r:id="rId12" w:history="1">
+            <w:hyperlink r:id="rId11" w:history="1">
               <w:r>
                 <w:rPr>
                   <w:rFonts w:ascii="Bahnschrift Light" w:eastAsia="Times New Roman" w:hAnsi="Bahnschrift Light" w:cs="Calibri"/>
@@ -1765,24 +1763,40 @@
           <w:rFonts w:ascii="Bahnschrift" w:hAnsi="Bahnschrift"/>
           <w:sz w:val="28"/>
           <w:szCs w:val="28"/>
+        </w:rPr>
+      </w:pPr>
+      <w:r>
+        <w:rPr>
+          <w:rFonts w:ascii="Bahnschrift" w:hAnsi="Bahnschrift"/>
+          <w:sz w:val="28"/>
+          <w:szCs w:val="28"/>
+        </w:rPr>
+        <w:t>Σε σχέση με την προηγούμενη έκδοση του τεχνικού αυτού κειμένου, έ</w:t>
+      </w:r>
+      <w:r>
+        <w:rPr>
+          <w:rFonts w:ascii="Bahnschrift" w:hAnsi="Bahnschrift"/>
+          <w:sz w:val="28"/>
+          <w:szCs w:val="28"/>
+        </w:rPr>
+        <w:t xml:space="preserve">χουν πραγματοποιηθεί αλλαγές στο </w:t>
+      </w:r>
+      <w:r>
+        <w:rPr>
+          <w:rFonts w:ascii="Bahnschrift" w:hAnsi="Bahnschrift"/>
+          <w:sz w:val="28"/>
+          <w:szCs w:val="28"/>
           <w:lang w:val="en-US"/>
         </w:rPr>
-      </w:pPr>
-      <w:r>
-        <w:rPr>
-          <w:rFonts w:ascii="Bahnschrift" w:hAnsi="Bahnschrift"/>
-          <w:sz w:val="28"/>
-          <w:szCs w:val="28"/>
-        </w:rPr>
-        <w:t>Σε σχέση με την προηγούμενη έκδοση του τεχνικού αυτού κειμένου, έ</w:t>
-      </w:r>
-      <w:r>
-        <w:rPr>
-          <w:rFonts w:ascii="Bahnschrift" w:hAnsi="Bahnschrift"/>
-          <w:sz w:val="28"/>
-          <w:szCs w:val="28"/>
-        </w:rPr>
-        <w:t xml:space="preserve">χουν πραγματοποιηθεί αλλαγές στο </w:t>
+        <w:t>use</w:t>
+      </w:r>
+      <w:r>
+        <w:rPr>
+          <w:rFonts w:ascii="Bahnschrift" w:hAnsi="Bahnschrift"/>
+          <w:sz w:val="28"/>
+          <w:szCs w:val="28"/>
+        </w:rPr>
+        <w:t xml:space="preserve"> </w:t>
       </w:r>
       <w:r>
         <w:rPr>
@@ -1791,6 +1805,48 @@
           <w:szCs w:val="28"/>
           <w:lang w:val="en-US"/>
         </w:rPr>
+        <w:t>case</w:t>
+      </w:r>
+      <w:r>
+        <w:rPr>
+          <w:rFonts w:ascii="Bahnschrift" w:hAnsi="Bahnschrift"/>
+          <w:sz w:val="28"/>
+          <w:szCs w:val="28"/>
+        </w:rPr>
+        <w:t xml:space="preserve"> </w:t>
+      </w:r>
+      <w:r>
+        <w:rPr>
+          <w:rFonts w:ascii="Bahnschrift" w:hAnsi="Bahnschrift"/>
+          <w:sz w:val="28"/>
+          <w:szCs w:val="28"/>
+          <w:lang w:val="en-US"/>
+        </w:rPr>
+        <w:t>diagram</w:t>
+      </w:r>
+      <w:r>
+        <w:rPr>
+          <w:rFonts w:ascii="Bahnschrift" w:hAnsi="Bahnschrift"/>
+          <w:sz w:val="28"/>
+          <w:szCs w:val="28"/>
+        </w:rPr>
+        <w:t xml:space="preserve"> </w:t>
+      </w:r>
+      <w:r>
+        <w:rPr>
+          <w:rFonts w:ascii="Bahnschrift" w:hAnsi="Bahnschrift"/>
+          <w:sz w:val="28"/>
+          <w:szCs w:val="28"/>
+        </w:rPr>
+        <w:t xml:space="preserve">και στην περιγραφή ορισμένων </w:t>
+      </w:r>
+      <w:r>
+        <w:rPr>
+          <w:rFonts w:ascii="Bahnschrift" w:hAnsi="Bahnschrift"/>
+          <w:sz w:val="28"/>
+          <w:szCs w:val="28"/>
+          <w:lang w:val="en-US"/>
+        </w:rPr>
         <w:t>use</w:t>
       </w:r>
       <w:r>
@@ -1808,6 +1864,91 @@
           <w:szCs w:val="28"/>
           <w:lang w:val="en-US"/>
         </w:rPr>
+        <w:t>cases</w:t>
+      </w:r>
+      <w:r>
+        <w:rPr>
+          <w:rFonts w:ascii="Bahnschrift" w:hAnsi="Bahnschrift"/>
+          <w:sz w:val="28"/>
+          <w:szCs w:val="28"/>
+        </w:rPr>
+        <w:t xml:space="preserve">. </w:t>
+      </w:r>
+    </w:p>
+    <w:p>
+      <w:pPr>
+        <w:rPr>
+          <w:rFonts w:ascii="Bahnschrift" w:hAnsi="Bahnschrift"/>
+          <w:sz w:val="28"/>
+          <w:szCs w:val="28"/>
+        </w:rPr>
+      </w:pPr>
+      <w:r>
+        <w:rPr>
+          <w:rFonts w:ascii="Bahnschrift" w:hAnsi="Bahnschrift"/>
+          <w:sz w:val="28"/>
+          <w:szCs w:val="28"/>
+        </w:rPr>
+        <w:t xml:space="preserve">Όσον αφορά την περιγραφή των </w:t>
+      </w:r>
+      <w:r>
+        <w:rPr>
+          <w:rFonts w:ascii="Bahnschrift" w:hAnsi="Bahnschrift"/>
+          <w:sz w:val="28"/>
+          <w:szCs w:val="28"/>
+          <w:lang w:val="en-US"/>
+        </w:rPr>
+        <w:t>use</w:t>
+      </w:r>
+      <w:r>
+        <w:rPr>
+          <w:rFonts w:ascii="Bahnschrift" w:hAnsi="Bahnschrift"/>
+          <w:sz w:val="28"/>
+          <w:szCs w:val="28"/>
+        </w:rPr>
+        <w:t xml:space="preserve"> </w:t>
+      </w:r>
+      <w:r>
+        <w:rPr>
+          <w:rFonts w:ascii="Bahnschrift" w:hAnsi="Bahnschrift"/>
+          <w:sz w:val="28"/>
+          <w:szCs w:val="28"/>
+          <w:lang w:val="en-US"/>
+        </w:rPr>
+        <w:t>cases</w:t>
+      </w:r>
+      <w:r>
+        <w:rPr>
+          <w:rFonts w:ascii="Bahnschrift" w:hAnsi="Bahnschrift"/>
+          <w:sz w:val="28"/>
+          <w:szCs w:val="28"/>
+        </w:rPr>
+        <w:t xml:space="preserve">, έχει γίνει προσθήκη μίας εναλλακτικής ροής στο </w:t>
+      </w:r>
+      <w:r>
+        <w:rPr>
+          <w:rFonts w:ascii="Bahnschrift" w:hAnsi="Bahnschrift"/>
+          <w:sz w:val="28"/>
+          <w:szCs w:val="28"/>
+          <w:lang w:val="en-US"/>
+        </w:rPr>
+        <w:t>use</w:t>
+      </w:r>
+      <w:r>
+        <w:rPr>
+          <w:rFonts w:ascii="Bahnschrift" w:hAnsi="Bahnschrift"/>
+          <w:sz w:val="28"/>
+          <w:szCs w:val="28"/>
+        </w:rPr>
+        <w:t xml:space="preserve"> </w:t>
+      </w:r>
+      <w:r>
+        <w:rPr>
+          <w:rFonts w:ascii="Bahnschrift" w:hAnsi="Bahnschrift"/>
+          <w:sz w:val="28"/>
+          <w:szCs w:val="28"/>
+          <w:lang w:val="en-US"/>
+        </w:rPr>
         <w:t>case</w:t>
       </w:r>
       <w:r>
@@ -1816,6 +1957,47 @@
           <w:sz w:val="28"/>
           <w:szCs w:val="28"/>
         </w:rPr>
+        <w:t xml:space="preserve"> “</w:t>
+      </w:r>
+      <w:r>
+        <w:rPr>
+          <w:rFonts w:ascii="Bahnschrift" w:hAnsi="Bahnschrift"/>
+          <w:sz w:val="28"/>
+          <w:szCs w:val="28"/>
+        </w:rPr>
+        <w:t>Αναζήτηση/Προσθήκη φαγητού</w:t>
+      </w:r>
+      <w:r>
+        <w:rPr>
+          <w:rFonts w:ascii="Bahnschrift" w:hAnsi="Bahnschrift"/>
+          <w:sz w:val="28"/>
+          <w:szCs w:val="28"/>
+        </w:rPr>
+        <w:t>“</w:t>
+      </w:r>
+      <w:r>
+        <w:rPr>
+          <w:rFonts w:ascii="Bahnschrift" w:hAnsi="Bahnschrift"/>
+          <w:sz w:val="28"/>
+          <w:szCs w:val="28"/>
+        </w:rPr>
+        <w:t xml:space="preserve">, έχουν προστεθεί δύο εναλλακτικές ροές στο </w:t>
+      </w:r>
+      <w:r>
+        <w:rPr>
+          <w:rFonts w:ascii="Bahnschrift" w:hAnsi="Bahnschrift"/>
+          <w:sz w:val="28"/>
+          <w:szCs w:val="28"/>
+          <w:lang w:val="en-US"/>
+        </w:rPr>
+        <w:t>use</w:t>
+      </w:r>
+      <w:r>
+        <w:rPr>
+          <w:rFonts w:ascii="Bahnschrift" w:hAnsi="Bahnschrift"/>
+          <w:sz w:val="28"/>
+          <w:szCs w:val="28"/>
+        </w:rPr>
         <w:t xml:space="preserve"> </w:t>
       </w:r>
       <w:r>
@@ -1825,6 +2007,268 @@
           <w:szCs w:val="28"/>
           <w:lang w:val="en-US"/>
         </w:rPr>
+        <w:t>case</w:t>
+      </w:r>
+      <w:r>
+        <w:rPr>
+          <w:rFonts w:ascii="Bahnschrift" w:hAnsi="Bahnschrift"/>
+          <w:sz w:val="28"/>
+          <w:szCs w:val="28"/>
+        </w:rPr>
+        <w:t xml:space="preserve"> “</w:t>
+      </w:r>
+      <w:r>
+        <w:rPr>
+          <w:rFonts w:ascii="Bahnschrift" w:hAnsi="Bahnschrift"/>
+          <w:sz w:val="28"/>
+          <w:szCs w:val="28"/>
+        </w:rPr>
+        <w:t>Ραντεβού με διατροφολόγο</w:t>
+      </w:r>
+      <w:r>
+        <w:rPr>
+          <w:rFonts w:ascii="Bahnschrift" w:hAnsi="Bahnschrift"/>
+          <w:sz w:val="28"/>
+          <w:szCs w:val="28"/>
+        </w:rPr>
+        <w:t>“</w:t>
+      </w:r>
+      <w:r>
+        <w:rPr>
+          <w:rFonts w:ascii="Bahnschrift" w:hAnsi="Bahnschrift"/>
+          <w:sz w:val="28"/>
+          <w:szCs w:val="28"/>
+        </w:rPr>
+        <w:t xml:space="preserve"> και έχει γίνει αλλαγή στα βήματα </w:t>
+      </w:r>
+      <w:r>
+        <w:rPr>
+          <w:rFonts w:ascii="Bahnschrift" w:hAnsi="Bahnschrift"/>
+          <w:sz w:val="28"/>
+          <w:szCs w:val="28"/>
+        </w:rPr>
+        <w:t>αυτού</w:t>
+      </w:r>
+      <w:r>
+        <w:rPr>
+          <w:rFonts w:ascii="Bahnschrift" w:hAnsi="Bahnschrift"/>
+          <w:sz w:val="28"/>
+          <w:szCs w:val="28"/>
+        </w:rPr>
+        <w:t xml:space="preserve">, </w:t>
+      </w:r>
+      <w:r>
+        <w:rPr>
+          <w:rFonts w:ascii="Bahnschrift" w:hAnsi="Bahnschrift"/>
+          <w:sz w:val="28"/>
+          <w:szCs w:val="28"/>
+        </w:rPr>
+        <w:t>καθώς επίσης</w:t>
+      </w:r>
+      <w:r>
+        <w:rPr>
+          <w:rFonts w:ascii="Bahnschrift" w:hAnsi="Bahnschrift"/>
+          <w:sz w:val="28"/>
+          <w:szCs w:val="28"/>
+        </w:rPr>
+        <w:t xml:space="preserve"> έχει προστεθεί μία εναλλακτική ροή στο </w:t>
+      </w:r>
+      <w:r>
+        <w:rPr>
+          <w:rFonts w:ascii="Bahnschrift" w:hAnsi="Bahnschrift"/>
+          <w:sz w:val="28"/>
+          <w:szCs w:val="28"/>
+          <w:lang w:val="en-US"/>
+        </w:rPr>
+        <w:t>use</w:t>
+      </w:r>
+      <w:r>
+        <w:rPr>
+          <w:rFonts w:ascii="Bahnschrift" w:hAnsi="Bahnschrift"/>
+          <w:sz w:val="28"/>
+          <w:szCs w:val="28"/>
+        </w:rPr>
+        <w:t xml:space="preserve"> </w:t>
+      </w:r>
+      <w:r>
+        <w:rPr>
+          <w:rFonts w:ascii="Bahnschrift" w:hAnsi="Bahnschrift"/>
+          <w:sz w:val="28"/>
+          <w:szCs w:val="28"/>
+          <w:lang w:val="en-US"/>
+        </w:rPr>
+        <w:t>case</w:t>
+      </w:r>
+      <w:r>
+        <w:rPr>
+          <w:rFonts w:ascii="Bahnschrift" w:hAnsi="Bahnschrift"/>
+          <w:sz w:val="28"/>
+          <w:szCs w:val="28"/>
+        </w:rPr>
+        <w:t xml:space="preserve"> “</w:t>
+      </w:r>
+      <w:r>
+        <w:rPr>
+          <w:rFonts w:ascii="Bahnschrift" w:hAnsi="Bahnschrift"/>
+          <w:sz w:val="28"/>
+          <w:szCs w:val="28"/>
+        </w:rPr>
+        <w:t>Εγγραφή σε γυμναστήριο</w:t>
+      </w:r>
+      <w:r>
+        <w:rPr>
+          <w:rFonts w:ascii="Bahnschrift" w:hAnsi="Bahnschrift"/>
+          <w:sz w:val="28"/>
+          <w:szCs w:val="28"/>
+        </w:rPr>
+        <w:t>“</w:t>
+      </w:r>
+      <w:r>
+        <w:rPr>
+          <w:rFonts w:ascii="Bahnschrift" w:hAnsi="Bahnschrift"/>
+          <w:sz w:val="28"/>
+          <w:szCs w:val="28"/>
+        </w:rPr>
+        <w:t>.</w:t>
+      </w:r>
+      <w:r>
+        <w:rPr>
+          <w:rFonts w:ascii="Bahnschrift" w:hAnsi="Bahnschrift"/>
+          <w:sz w:val="28"/>
+          <w:szCs w:val="28"/>
+        </w:rPr>
+        <w:t xml:space="preserve"> Τέλος, έχει γίνει υπογράμμιση στα βήματα ορισμένων περιπτώσεων χρήσης</w:t>
+      </w:r>
+      <w:r>
+        <w:rPr>
+          <w:rFonts w:ascii="Bahnschrift" w:hAnsi="Bahnschrift"/>
+          <w:sz w:val="28"/>
+          <w:szCs w:val="28"/>
+        </w:rPr>
+        <w:t xml:space="preserve"> και έχει συγγραφεί</w:t>
+      </w:r>
+      <w:r>
+        <w:rPr>
+          <w:rFonts w:ascii="Bahnschrift" w:hAnsi="Bahnschrift"/>
+          <w:sz w:val="28"/>
+          <w:szCs w:val="28"/>
+        </w:rPr>
+        <w:t xml:space="preserve"> </w:t>
+      </w:r>
+      <w:r>
+        <w:rPr>
+          <w:rFonts w:ascii="Bahnschrift" w:hAnsi="Bahnschrift"/>
+          <w:sz w:val="28"/>
+          <w:szCs w:val="28"/>
+        </w:rPr>
+        <w:t xml:space="preserve">επεξηγηματικό κείμενο κάτω από εκείνες, </w:t>
+      </w:r>
+      <w:r>
+        <w:rPr>
+          <w:rFonts w:ascii="Bahnschrift" w:hAnsi="Bahnschrift"/>
+          <w:sz w:val="28"/>
+          <w:szCs w:val="28"/>
+        </w:rPr>
+        <w:t xml:space="preserve"> για να επισημανθούν</w:t>
+      </w:r>
+      <w:r>
+        <w:rPr>
+          <w:rFonts w:ascii="Bahnschrift" w:hAnsi="Bahnschrift"/>
+          <w:sz w:val="28"/>
+          <w:szCs w:val="28"/>
+        </w:rPr>
+        <w:t xml:space="preserve"> και εξηγηθούν</w:t>
+      </w:r>
+      <w:r>
+        <w:rPr>
+          <w:rFonts w:ascii="Bahnschrift" w:hAnsi="Bahnschrift"/>
+          <w:sz w:val="28"/>
+          <w:szCs w:val="28"/>
+        </w:rPr>
+        <w:t xml:space="preserve"> οι αλλαγές που πραγματοποιήθηκαν εξαιτίας</w:t>
+      </w:r>
+      <w:r>
+        <w:rPr>
+          <w:rFonts w:ascii="Bahnschrift" w:hAnsi="Bahnschrift"/>
+          <w:sz w:val="28"/>
+          <w:szCs w:val="28"/>
+        </w:rPr>
+        <w:t xml:space="preserve"> της σχεδίασης</w:t>
+      </w:r>
+      <w:r>
+        <w:rPr>
+          <w:rFonts w:ascii="Bahnschrift" w:hAnsi="Bahnschrift"/>
+          <w:sz w:val="28"/>
+          <w:szCs w:val="28"/>
+        </w:rPr>
+        <w:t xml:space="preserve"> των διαγραμμάτων ευρωστίας και ακολουθίας</w:t>
+      </w:r>
+      <w:r>
+        <w:rPr>
+          <w:rFonts w:ascii="Bahnschrift" w:hAnsi="Bahnschrift"/>
+          <w:sz w:val="28"/>
+          <w:szCs w:val="28"/>
+        </w:rPr>
+        <w:t>.</w:t>
+      </w:r>
+    </w:p>
+    <w:p>
+      <w:pPr>
+        <w:rPr>
+          <w:rFonts w:ascii="Bahnschrift" w:hAnsi="Bahnschrift"/>
+          <w:sz w:val="28"/>
+          <w:szCs w:val="28"/>
+        </w:rPr>
+      </w:pPr>
+      <w:r>
+        <w:rPr>
+          <w:rFonts w:ascii="Bahnschrift" w:hAnsi="Bahnschrift"/>
+          <w:sz w:val="28"/>
+          <w:szCs w:val="28"/>
+        </w:rPr>
+        <w:t xml:space="preserve">Όσον αφορά το </w:t>
+      </w:r>
+      <w:r>
+        <w:rPr>
+          <w:rFonts w:ascii="Bahnschrift" w:hAnsi="Bahnschrift"/>
+          <w:sz w:val="28"/>
+          <w:szCs w:val="28"/>
+          <w:lang w:val="en-US"/>
+        </w:rPr>
+        <w:t>use</w:t>
+      </w:r>
+      <w:r>
+        <w:rPr>
+          <w:rFonts w:ascii="Bahnschrift" w:hAnsi="Bahnschrift"/>
+          <w:sz w:val="28"/>
+          <w:szCs w:val="28"/>
+        </w:rPr>
+        <w:t xml:space="preserve"> </w:t>
+      </w:r>
+      <w:r>
+        <w:rPr>
+          <w:rFonts w:ascii="Bahnschrift" w:hAnsi="Bahnschrift"/>
+          <w:sz w:val="28"/>
+          <w:szCs w:val="28"/>
+          <w:lang w:val="en-US"/>
+        </w:rPr>
+        <w:t>case</w:t>
+      </w:r>
+      <w:r>
+        <w:rPr>
+          <w:rFonts w:ascii="Bahnschrift" w:hAnsi="Bahnschrift"/>
+          <w:sz w:val="28"/>
+          <w:szCs w:val="28"/>
+        </w:rPr>
+        <w:t xml:space="preserve"> </w:t>
+      </w:r>
+      <w:r>
+        <w:rPr>
+          <w:rFonts w:ascii="Bahnschrift" w:hAnsi="Bahnschrift"/>
+          <w:sz w:val="28"/>
+          <w:szCs w:val="28"/>
+          <w:lang w:val="en-US"/>
+        </w:rPr>
         <w:t>diagram</w:t>
       </w:r>
       <w:r>
@@ -1833,6 +2277,31 @@
           <w:sz w:val="28"/>
           <w:szCs w:val="28"/>
         </w:rPr>
+        <w:t xml:space="preserve">, </w:t>
+      </w:r>
+      <w:r>
+        <w:rPr>
+          <w:rFonts w:ascii="Bahnschrift" w:hAnsi="Bahnschrift"/>
+          <w:sz w:val="28"/>
+          <w:szCs w:val="28"/>
+        </w:rPr>
+        <w:t xml:space="preserve">εκείνο άλλαξε ριζικά σε σχέση με το διάγραμμα της προηγούμενης έκδοσης του τεχνικού αυτού κειμένου. Συγκεκριμένα, διορθώθηκαν οι συμβολισμοί-βέλη (ακολουθήσαμε τους συμβολισμούς που έχετε αναρτήσει στις διαφάνειες του μαθήματος) , αφαιρέθηκαν όλα τα </w:t>
+      </w:r>
+      <w:r>
+        <w:rPr>
+          <w:rFonts w:ascii="Bahnschrift" w:hAnsi="Bahnschrift"/>
+          <w:sz w:val="28"/>
+          <w:szCs w:val="28"/>
+          <w:lang w:val="en-US"/>
+        </w:rPr>
+        <w:t>use</w:t>
+      </w:r>
+      <w:r>
+        <w:rPr>
+          <w:rFonts w:ascii="Bahnschrift" w:hAnsi="Bahnschrift"/>
+          <w:sz w:val="28"/>
+          <w:szCs w:val="28"/>
+        </w:rPr>
         <w:t xml:space="preserve"> </w:t>
       </w:r>
       <w:r>
@@ -1840,16 +2309,82 @@
           <w:rFonts w:ascii="Bahnschrift" w:hAnsi="Bahnschrift"/>
           <w:sz w:val="28"/>
           <w:szCs w:val="28"/>
-        </w:rPr>
-        <w:t xml:space="preserve">και στην περιγραφή ορισμένων </w:t>
-      </w:r>
-      <w:r>
-        <w:rPr>
-          <w:rFonts w:ascii="Bahnschrift" w:hAnsi="Bahnschrift"/>
-          <w:sz w:val="28"/>
-          <w:szCs w:val="28"/>
           <w:lang w:val="en-US"/>
         </w:rPr>
+        <w:t>cases</w:t>
+      </w:r>
+      <w:r>
+        <w:rPr>
+          <w:rFonts w:ascii="Bahnschrift" w:hAnsi="Bahnschrift"/>
+          <w:sz w:val="28"/>
+          <w:szCs w:val="28"/>
+        </w:rPr>
+        <w:t xml:space="preserve"> </w:t>
+      </w:r>
+      <w:r>
+        <w:rPr>
+          <w:rFonts w:ascii="Bahnschrift" w:hAnsi="Bahnschrift"/>
+          <w:sz w:val="28"/>
+          <w:szCs w:val="28"/>
+        </w:rPr>
+        <w:t>εκτός των υλοποιήσιμων</w:t>
+      </w:r>
+      <w:r>
+        <w:rPr>
+          <w:rFonts w:ascii="Bahnschrift" w:hAnsi="Bahnschrift"/>
+          <w:sz w:val="28"/>
+          <w:szCs w:val="28"/>
+        </w:rPr>
+        <w:t xml:space="preserve"> </w:t>
+      </w:r>
+      <w:r>
+        <w:rPr>
+          <w:rFonts w:ascii="Bahnschrift" w:hAnsi="Bahnschrift"/>
+          <w:sz w:val="28"/>
+          <w:szCs w:val="28"/>
+        </w:rPr>
+        <w:t xml:space="preserve"> και </w:t>
+      </w:r>
+      <w:r>
+        <w:rPr>
+          <w:rFonts w:ascii="Bahnschrift" w:hAnsi="Bahnschrift"/>
+          <w:sz w:val="28"/>
+          <w:szCs w:val="28"/>
+        </w:rPr>
+        <w:t xml:space="preserve">του </w:t>
+      </w:r>
+      <w:r>
+        <w:rPr>
+          <w:rFonts w:ascii="Bahnschrift" w:hAnsi="Bahnschrift"/>
+          <w:sz w:val="28"/>
+          <w:szCs w:val="28"/>
+        </w:rPr>
+        <w:t>«</w:t>
+      </w:r>
+      <w:r>
+        <w:rPr>
+          <w:rFonts w:ascii="Bahnschrift" w:hAnsi="Bahnschrift"/>
+          <w:sz w:val="28"/>
+          <w:szCs w:val="28"/>
+          <w:lang w:val="en-US"/>
+        </w:rPr>
+        <w:t>login</w:t>
+      </w:r>
+      <w:r>
+        <w:rPr>
+          <w:rFonts w:ascii="Bahnschrift" w:hAnsi="Bahnschrift"/>
+          <w:sz w:val="28"/>
+          <w:szCs w:val="28"/>
+        </w:rPr>
+        <w:t xml:space="preserve">» (το μοναδικό μη υλοποιήσιμο </w:t>
+      </w:r>
+      <w:r>
+        <w:rPr>
+          <w:rFonts w:ascii="Bahnschrift" w:hAnsi="Bahnschrift"/>
+          <w:sz w:val="28"/>
+          <w:szCs w:val="28"/>
+          <w:lang w:val="en-US"/>
+        </w:rPr>
         <w:t>use</w:t>
       </w:r>
       <w:r>
@@ -1867,6 +2402,307 @@
           <w:szCs w:val="28"/>
           <w:lang w:val="en-US"/>
         </w:rPr>
+        <w:t>case</w:t>
+      </w:r>
+      <w:r>
+        <w:rPr>
+          <w:rFonts w:ascii="Bahnschrift" w:hAnsi="Bahnschrift"/>
+          <w:sz w:val="28"/>
+          <w:szCs w:val="28"/>
+        </w:rPr>
+        <w:t xml:space="preserve"> </w:t>
+      </w:r>
+      <w:r>
+        <w:rPr>
+          <w:rFonts w:ascii="Bahnschrift" w:hAnsi="Bahnschrift"/>
+          <w:sz w:val="28"/>
+          <w:szCs w:val="28"/>
+        </w:rPr>
+        <w:t xml:space="preserve">που διατηρήσαμε στο διάγραμμά μας), και τέλος ο </w:t>
+      </w:r>
+      <w:r>
+        <w:rPr>
+          <w:rFonts w:ascii="Bahnschrift" w:hAnsi="Bahnschrift"/>
+          <w:sz w:val="28"/>
+          <w:szCs w:val="28"/>
+          <w:lang w:val="en-US"/>
+        </w:rPr>
+        <w:t>actor</w:t>
+      </w:r>
+      <w:r>
+        <w:rPr>
+          <w:rFonts w:ascii="Bahnschrift" w:hAnsi="Bahnschrift"/>
+          <w:sz w:val="28"/>
+          <w:szCs w:val="28"/>
+        </w:rPr>
+        <w:t xml:space="preserve"> “</w:t>
+      </w:r>
+      <w:r>
+        <w:rPr>
+          <w:rFonts w:ascii="Bahnschrift" w:hAnsi="Bahnschrift"/>
+          <w:sz w:val="28"/>
+          <w:szCs w:val="28"/>
+          <w:lang w:val="en-US"/>
+        </w:rPr>
+        <w:t>user</w:t>
+      </w:r>
+      <w:r>
+        <w:rPr>
+          <w:rFonts w:ascii="Bahnschrift" w:hAnsi="Bahnschrift"/>
+          <w:sz w:val="28"/>
+          <w:szCs w:val="28"/>
+        </w:rPr>
+        <w:t xml:space="preserve">” </w:t>
+      </w:r>
+      <w:r>
+        <w:rPr>
+          <w:rFonts w:ascii="Bahnschrift" w:hAnsi="Bahnschrift"/>
+          <w:sz w:val="28"/>
+          <w:szCs w:val="28"/>
+        </w:rPr>
+        <w:t xml:space="preserve">χωρίστηκε μέσω της συσχέτισης εξειδίκευσης στους </w:t>
+      </w:r>
+      <w:r>
+        <w:rPr>
+          <w:rFonts w:ascii="Bahnschrift" w:hAnsi="Bahnschrift"/>
+          <w:sz w:val="28"/>
+          <w:szCs w:val="28"/>
+          <w:lang w:val="en-US"/>
+        </w:rPr>
+        <w:t>actors</w:t>
+      </w:r>
+      <w:r>
+        <w:rPr>
+          <w:rFonts w:ascii="Bahnschrift" w:hAnsi="Bahnschrift"/>
+          <w:sz w:val="28"/>
+          <w:szCs w:val="28"/>
+        </w:rPr>
+        <w:t xml:space="preserve"> “</w:t>
+      </w:r>
+      <w:r>
+        <w:rPr>
+          <w:rFonts w:ascii="Bahnschrift" w:hAnsi="Bahnschrift"/>
+          <w:sz w:val="28"/>
+          <w:szCs w:val="28"/>
+          <w:lang w:val="en-US"/>
+        </w:rPr>
+        <w:t>regular</w:t>
+      </w:r>
+      <w:r>
+        <w:rPr>
+          <w:rFonts w:ascii="Bahnschrift" w:hAnsi="Bahnschrift"/>
+          <w:sz w:val="28"/>
+          <w:szCs w:val="28"/>
+        </w:rPr>
+        <w:t xml:space="preserve"> </w:t>
+      </w:r>
+      <w:r>
+        <w:rPr>
+          <w:rFonts w:ascii="Bahnschrift" w:hAnsi="Bahnschrift"/>
+          <w:sz w:val="28"/>
+          <w:szCs w:val="28"/>
+          <w:lang w:val="en-US"/>
+        </w:rPr>
+        <w:t>user</w:t>
+      </w:r>
+      <w:r>
+        <w:rPr>
+          <w:rFonts w:ascii="Bahnschrift" w:hAnsi="Bahnschrift"/>
+          <w:sz w:val="28"/>
+          <w:szCs w:val="28"/>
+        </w:rPr>
+        <w:t xml:space="preserve">” </w:t>
+      </w:r>
+      <w:r>
+        <w:rPr>
+          <w:rFonts w:ascii="Bahnschrift" w:hAnsi="Bahnschrift"/>
+          <w:sz w:val="28"/>
+          <w:szCs w:val="28"/>
+        </w:rPr>
+        <w:t xml:space="preserve">και </w:t>
+      </w:r>
+      <w:r>
+        <w:rPr>
+          <w:rFonts w:ascii="Bahnschrift" w:hAnsi="Bahnschrift"/>
+          <w:sz w:val="28"/>
+          <w:szCs w:val="28"/>
+        </w:rPr>
+        <w:t>“</w:t>
+      </w:r>
+      <w:r>
+        <w:rPr>
+          <w:rFonts w:ascii="Bahnschrift" w:hAnsi="Bahnschrift"/>
+          <w:sz w:val="28"/>
+          <w:szCs w:val="28"/>
+          <w:lang w:val="en-US"/>
+        </w:rPr>
+        <w:t>premium</w:t>
+      </w:r>
+      <w:r>
+        <w:rPr>
+          <w:rFonts w:ascii="Bahnschrift" w:hAnsi="Bahnschrift"/>
+          <w:sz w:val="28"/>
+          <w:szCs w:val="28"/>
+        </w:rPr>
+        <w:t xml:space="preserve"> </w:t>
+      </w:r>
+      <w:r>
+        <w:rPr>
+          <w:rFonts w:ascii="Bahnschrift" w:hAnsi="Bahnschrift"/>
+          <w:sz w:val="28"/>
+          <w:szCs w:val="28"/>
+          <w:lang w:val="en-US"/>
+        </w:rPr>
+        <w:t>user</w:t>
+      </w:r>
+      <w:r>
+        <w:rPr>
+          <w:rFonts w:ascii="Bahnschrift" w:hAnsi="Bahnschrift"/>
+          <w:sz w:val="28"/>
+          <w:szCs w:val="28"/>
+        </w:rPr>
+        <w:t>”</w:t>
+      </w:r>
+      <w:r>
+        <w:rPr>
+          <w:rFonts w:ascii="Bahnschrift" w:hAnsi="Bahnschrift"/>
+          <w:sz w:val="28"/>
+          <w:szCs w:val="28"/>
+        </w:rPr>
+        <w:t xml:space="preserve">. </w:t>
+      </w:r>
+      <w:r>
+        <w:rPr>
+          <w:rFonts w:ascii="Bahnschrift" w:hAnsi="Bahnschrift"/>
+          <w:sz w:val="28"/>
+          <w:szCs w:val="28"/>
+        </w:rPr>
+        <w:t xml:space="preserve">Η τελευταία ενέργεια συνέβη διότι έχουμε αναφέρει πως η εφαρμογή μας διαθέτει </w:t>
+      </w:r>
+      <w:r>
+        <w:rPr>
+          <w:rFonts w:ascii="Bahnschrift" w:hAnsi="Bahnschrift"/>
+          <w:sz w:val="28"/>
+          <w:szCs w:val="28"/>
+          <w:lang w:val="en-US"/>
+        </w:rPr>
+        <w:t>regular</w:t>
+      </w:r>
+      <w:r>
+        <w:rPr>
+          <w:rFonts w:ascii="Bahnschrift" w:hAnsi="Bahnschrift"/>
+          <w:sz w:val="28"/>
+          <w:szCs w:val="28"/>
+        </w:rPr>
+        <w:t xml:space="preserve"> </w:t>
+      </w:r>
+      <w:r>
+        <w:rPr>
+          <w:rFonts w:ascii="Bahnschrift" w:hAnsi="Bahnschrift"/>
+          <w:sz w:val="28"/>
+          <w:szCs w:val="28"/>
+        </w:rPr>
+        <w:t xml:space="preserve">και </w:t>
+      </w:r>
+      <w:r>
+        <w:rPr>
+          <w:rFonts w:ascii="Bahnschrift" w:hAnsi="Bahnschrift"/>
+          <w:sz w:val="28"/>
+          <w:szCs w:val="28"/>
+          <w:lang w:val="en-US"/>
+        </w:rPr>
+        <w:t>premium</w:t>
+      </w:r>
+      <w:r>
+        <w:rPr>
+          <w:rFonts w:ascii="Bahnschrift" w:hAnsi="Bahnschrift"/>
+          <w:sz w:val="28"/>
+          <w:szCs w:val="28"/>
+        </w:rPr>
+        <w:t xml:space="preserve"> </w:t>
+      </w:r>
+      <w:r>
+        <w:rPr>
+          <w:rFonts w:ascii="Bahnschrift" w:hAnsi="Bahnschrift"/>
+          <w:sz w:val="28"/>
+          <w:szCs w:val="28"/>
+        </w:rPr>
+        <w:t xml:space="preserve">έκδοση, και οι παροχές-λειτουργίες της εφαρμογής διαφέρουν ανάλογα την έκδοση που διαθέτουν οι χρήστες. Έτσι, ο </w:t>
+      </w:r>
+      <w:r>
+        <w:rPr>
+          <w:rFonts w:ascii="Bahnschrift" w:hAnsi="Bahnschrift"/>
+          <w:sz w:val="28"/>
+          <w:szCs w:val="28"/>
+        </w:rPr>
+        <w:t>”</w:t>
+      </w:r>
+      <w:r>
+        <w:rPr>
+          <w:rFonts w:ascii="Bahnschrift" w:hAnsi="Bahnschrift"/>
+          <w:sz w:val="28"/>
+          <w:szCs w:val="28"/>
+          <w:lang w:val="en-US"/>
+        </w:rPr>
+        <w:t>premium</w:t>
+      </w:r>
+      <w:r>
+        <w:rPr>
+          <w:rFonts w:ascii="Bahnschrift" w:hAnsi="Bahnschrift"/>
+          <w:sz w:val="28"/>
+          <w:szCs w:val="28"/>
+        </w:rPr>
+        <w:t xml:space="preserve"> </w:t>
+      </w:r>
+      <w:r>
+        <w:rPr>
+          <w:rFonts w:ascii="Bahnschrift" w:hAnsi="Bahnschrift"/>
+          <w:sz w:val="28"/>
+          <w:szCs w:val="28"/>
+          <w:lang w:val="en-US"/>
+        </w:rPr>
+        <w:t>user</w:t>
+      </w:r>
+      <w:r>
+        <w:rPr>
+          <w:rFonts w:ascii="Bahnschrift" w:hAnsi="Bahnschrift"/>
+          <w:sz w:val="28"/>
+          <w:szCs w:val="28"/>
+        </w:rPr>
+        <w:t>”</w:t>
+      </w:r>
+      <w:r>
+        <w:rPr>
+          <w:rFonts w:ascii="Bahnschrift" w:hAnsi="Bahnschrift"/>
+          <w:sz w:val="28"/>
+          <w:szCs w:val="28"/>
+        </w:rPr>
+        <w:t xml:space="preserve"> συνδέεται με όλα τα </w:t>
+      </w:r>
+      <w:r>
+        <w:rPr>
+          <w:rFonts w:ascii="Bahnschrift" w:hAnsi="Bahnschrift"/>
+          <w:sz w:val="28"/>
+          <w:szCs w:val="28"/>
+          <w:lang w:val="en-US"/>
+        </w:rPr>
+        <w:t>use</w:t>
+      </w:r>
+      <w:r>
+        <w:rPr>
+          <w:rFonts w:ascii="Bahnschrift" w:hAnsi="Bahnschrift"/>
+          <w:sz w:val="28"/>
+          <w:szCs w:val="28"/>
+        </w:rPr>
+        <w:t xml:space="preserve"> </w:t>
+      </w:r>
+      <w:r>
+        <w:rPr>
+          <w:rFonts w:ascii="Bahnschrift" w:hAnsi="Bahnschrift"/>
+          <w:sz w:val="28"/>
+          <w:szCs w:val="28"/>
+          <w:lang w:val="en-US"/>
+        </w:rPr>
         <w:t>cases</w:t>
       </w:r>
       <w:r>
@@ -1875,24 +2711,23 @@
           <w:sz w:val="28"/>
           <w:szCs w:val="28"/>
         </w:rPr>
-        <w:t xml:space="preserve">. </w:t>
-      </w:r>
-    </w:p>
-    <w:p>
-      <w:pPr>
-        <w:rPr>
-          <w:rFonts w:ascii="Bahnschrift" w:hAnsi="Bahnschrift"/>
-          <w:sz w:val="28"/>
-          <w:szCs w:val="28"/>
-        </w:rPr>
-      </w:pPr>
-      <w:r>
-        <w:rPr>
-          <w:rFonts w:ascii="Bahnschrift" w:hAnsi="Bahnschrift"/>
-          <w:sz w:val="28"/>
-          <w:szCs w:val="28"/>
-        </w:rPr>
-        <w:t xml:space="preserve">Όσον αφορά την περιγραφή των </w:t>
+        <w:t xml:space="preserve"> </w:t>
+      </w:r>
+      <w:r>
+        <w:rPr>
+          <w:rFonts w:ascii="Bahnschrift" w:hAnsi="Bahnschrift"/>
+          <w:sz w:val="28"/>
+          <w:szCs w:val="28"/>
+        </w:rPr>
+        <w:t xml:space="preserve">αφού έχει πρόσβαση σε όλες τις λειτουργίες της εφαρμογής, ενώ ο </w:t>
+      </w:r>
+      <w:r>
+        <w:rPr>
+          <w:rFonts w:ascii="Bahnschrift" w:hAnsi="Bahnschrift"/>
+          <w:sz w:val="28"/>
+          <w:szCs w:val="28"/>
+        </w:rPr>
+        <w:t>”</w:t>
       </w:r>
       <w:r>
         <w:rPr>
@@ -1901,6 +2736,48 @@
           <w:szCs w:val="28"/>
           <w:lang w:val="en-US"/>
         </w:rPr>
+        <w:t>regular</w:t>
+      </w:r>
+      <w:r>
+        <w:rPr>
+          <w:rFonts w:ascii="Bahnschrift" w:hAnsi="Bahnschrift"/>
+          <w:sz w:val="28"/>
+          <w:szCs w:val="28"/>
+        </w:rPr>
+        <w:t xml:space="preserve"> </w:t>
+      </w:r>
+      <w:r>
+        <w:rPr>
+          <w:rFonts w:ascii="Bahnschrift" w:hAnsi="Bahnschrift"/>
+          <w:sz w:val="28"/>
+          <w:szCs w:val="28"/>
+          <w:lang w:val="en-US"/>
+        </w:rPr>
+        <w:t>user</w:t>
+      </w:r>
+      <w:r>
+        <w:rPr>
+          <w:rFonts w:ascii="Bahnschrift" w:hAnsi="Bahnschrift"/>
+          <w:sz w:val="28"/>
+          <w:szCs w:val="28"/>
+        </w:rPr>
+        <w:t>”</w:t>
+      </w:r>
+      <w:r>
+        <w:rPr>
+          <w:rFonts w:ascii="Bahnschrift" w:hAnsi="Bahnschrift"/>
+          <w:sz w:val="28"/>
+          <w:szCs w:val="28"/>
+        </w:rPr>
+        <w:t xml:space="preserve"> συνδέεται μονάχα με ορισμένα </w:t>
+      </w:r>
+      <w:r>
+        <w:rPr>
+          <w:rFonts w:ascii="Bahnschrift" w:hAnsi="Bahnschrift"/>
+          <w:sz w:val="28"/>
+          <w:szCs w:val="28"/>
+          <w:lang w:val="en-US"/>
+        </w:rPr>
         <w:t>use</w:t>
       </w:r>
       <w:r>
@@ -1926,16 +2803,7 @@
           <w:sz w:val="28"/>
           <w:szCs w:val="28"/>
         </w:rPr>
-        <w:t xml:space="preserve">, έχει γίνει προσθήκη μίας εναλλακτικής ροής στο </w:t>
-      </w:r>
-      <w:r>
-        <w:rPr>
-          <w:rFonts w:ascii="Bahnschrift" w:hAnsi="Bahnschrift"/>
-          <w:sz w:val="28"/>
-          <w:szCs w:val="28"/>
-          <w:lang w:val="en-US"/>
-        </w:rPr>
-        <w:t>use</w:t>
+        <w:t>, αφού έχει πρόσβαση σε</w:t>
       </w:r>
       <w:r>
         <w:rPr>
@@ -1950,890 +2818,9 @@
           <w:rFonts w:ascii="Bahnschrift" w:hAnsi="Bahnschrift"/>
           <w:sz w:val="28"/>
           <w:szCs w:val="28"/>
-          <w:lang w:val="en-US"/>
-        </w:rPr>
-        <w:t>case</w:t>
-      </w:r>
-      <w:r>
-        <w:rPr>
-          <w:rFonts w:ascii="Bahnschrift" w:hAnsi="Bahnschrift"/>
-          <w:sz w:val="28"/>
-          <w:szCs w:val="28"/>
-        </w:rPr>
-        <w:t xml:space="preserve"> “</w:t>
-      </w:r>
-      <w:r>
-        <w:rPr>
-          <w:rFonts w:ascii="Bahnschrift" w:hAnsi="Bahnschrift"/>
-          <w:sz w:val="28"/>
-          <w:szCs w:val="28"/>
-        </w:rPr>
-        <w:t>Αναζήτηση/Προσθήκη φαγητού</w:t>
-      </w:r>
-      <w:r>
-        <w:rPr>
-          <w:rFonts w:ascii="Bahnschrift" w:hAnsi="Bahnschrift"/>
-          <w:sz w:val="28"/>
-          <w:szCs w:val="28"/>
-        </w:rPr>
-        <w:t>“</w:t>
-      </w:r>
-      <w:r>
-        <w:rPr>
-          <w:rFonts w:ascii="Bahnschrift" w:hAnsi="Bahnschrift"/>
-          <w:sz w:val="28"/>
-          <w:szCs w:val="28"/>
-        </w:rPr>
-        <w:t xml:space="preserve">, έχουν προστεθεί δύο εναλλακτικές ροές στο </w:t>
-      </w:r>
-      <w:r>
-        <w:rPr>
-          <w:rFonts w:ascii="Bahnschrift" w:hAnsi="Bahnschrift"/>
-          <w:sz w:val="28"/>
-          <w:szCs w:val="28"/>
-          <w:lang w:val="en-US"/>
-        </w:rPr>
-        <w:t>use</w:t>
-      </w:r>
-      <w:r>
-        <w:rPr>
-          <w:rFonts w:ascii="Bahnschrift" w:hAnsi="Bahnschrift"/>
-          <w:sz w:val="28"/>
-          <w:szCs w:val="28"/>
-        </w:rPr>
-        <w:t xml:space="preserve"> </w:t>
-      </w:r>
-      <w:r>
-        <w:rPr>
-          <w:rFonts w:ascii="Bahnschrift" w:hAnsi="Bahnschrift"/>
-          <w:sz w:val="28"/>
-          <w:szCs w:val="28"/>
-          <w:lang w:val="en-US"/>
-        </w:rPr>
-        <w:t>case</w:t>
-      </w:r>
-      <w:r>
-        <w:rPr>
-          <w:rFonts w:ascii="Bahnschrift" w:hAnsi="Bahnschrift"/>
-          <w:sz w:val="28"/>
-          <w:szCs w:val="28"/>
-        </w:rPr>
-        <w:t xml:space="preserve"> “</w:t>
-      </w:r>
-      <w:r>
-        <w:rPr>
-          <w:rFonts w:ascii="Bahnschrift" w:hAnsi="Bahnschrift"/>
-          <w:sz w:val="28"/>
-          <w:szCs w:val="28"/>
-        </w:rPr>
-        <w:t>Ραντεβού με διατροφολόγο</w:t>
-      </w:r>
-      <w:r>
-        <w:rPr>
-          <w:rFonts w:ascii="Bahnschrift" w:hAnsi="Bahnschrift"/>
-          <w:sz w:val="28"/>
-          <w:szCs w:val="28"/>
-        </w:rPr>
-        <w:t>“</w:t>
-      </w:r>
-      <w:r>
-        <w:rPr>
-          <w:rFonts w:ascii="Bahnschrift" w:hAnsi="Bahnschrift"/>
-          <w:sz w:val="28"/>
-          <w:szCs w:val="28"/>
-        </w:rPr>
-        <w:t xml:space="preserve"> και έχει γίνει αλλαγή στα βήματα </w:t>
-      </w:r>
-      <w:r>
-        <w:rPr>
-          <w:rFonts w:ascii="Bahnschrift" w:hAnsi="Bahnschrift"/>
-          <w:sz w:val="28"/>
-          <w:szCs w:val="28"/>
-        </w:rPr>
-        <w:t>αυτού</w:t>
-      </w:r>
-      <w:r>
-        <w:rPr>
-          <w:rFonts w:ascii="Bahnschrift" w:hAnsi="Bahnschrift"/>
-          <w:sz w:val="28"/>
-          <w:szCs w:val="28"/>
-        </w:rPr>
-        <w:t xml:space="preserve">, </w:t>
-      </w:r>
-      <w:r>
-        <w:rPr>
-          <w:rFonts w:ascii="Bahnschrift" w:hAnsi="Bahnschrift"/>
-          <w:sz w:val="28"/>
-          <w:szCs w:val="28"/>
-        </w:rPr>
-        <w:t>καθώς επίσης</w:t>
-      </w:r>
-      <w:r>
-        <w:rPr>
-          <w:rFonts w:ascii="Bahnschrift" w:hAnsi="Bahnschrift"/>
-          <w:sz w:val="28"/>
-          <w:szCs w:val="28"/>
-        </w:rPr>
-        <w:t xml:space="preserve"> έχει προστεθεί μία εναλλακτική ροή στο </w:t>
-      </w:r>
-      <w:r>
-        <w:rPr>
-          <w:rFonts w:ascii="Bahnschrift" w:hAnsi="Bahnschrift"/>
-          <w:sz w:val="28"/>
-          <w:szCs w:val="28"/>
-          <w:lang w:val="en-US"/>
-        </w:rPr>
-        <w:t>use</w:t>
-      </w:r>
-      <w:r>
-        <w:rPr>
-          <w:rFonts w:ascii="Bahnschrift" w:hAnsi="Bahnschrift"/>
-          <w:sz w:val="28"/>
-          <w:szCs w:val="28"/>
-        </w:rPr>
-        <w:t xml:space="preserve"> </w:t>
-      </w:r>
-      <w:r>
-        <w:rPr>
-          <w:rFonts w:ascii="Bahnschrift" w:hAnsi="Bahnschrift"/>
-          <w:sz w:val="28"/>
-          <w:szCs w:val="28"/>
-          <w:lang w:val="en-US"/>
-        </w:rPr>
-        <w:t>case</w:t>
-      </w:r>
-      <w:r>
-        <w:rPr>
-          <w:rFonts w:ascii="Bahnschrift" w:hAnsi="Bahnschrift"/>
-          <w:sz w:val="28"/>
-          <w:szCs w:val="28"/>
-        </w:rPr>
-        <w:t xml:space="preserve"> “</w:t>
-      </w:r>
-      <w:r>
-        <w:rPr>
-          <w:rFonts w:ascii="Bahnschrift" w:hAnsi="Bahnschrift"/>
-          <w:sz w:val="28"/>
-          <w:szCs w:val="28"/>
-        </w:rPr>
-        <w:t>Εγγραφή σε γυμναστήριο</w:t>
-      </w:r>
-      <w:r>
-        <w:rPr>
-          <w:rFonts w:ascii="Bahnschrift" w:hAnsi="Bahnschrift"/>
-          <w:sz w:val="28"/>
-          <w:szCs w:val="28"/>
-        </w:rPr>
-        <w:t>“</w:t>
-      </w:r>
-      <w:r>
-        <w:rPr>
-          <w:rFonts w:ascii="Bahnschrift" w:hAnsi="Bahnschrift"/>
-          <w:sz w:val="28"/>
-          <w:szCs w:val="28"/>
-        </w:rPr>
-        <w:t>.</w:t>
-      </w:r>
-      <w:r>
-        <w:rPr>
-          <w:rFonts w:ascii="Bahnschrift" w:hAnsi="Bahnschrift"/>
-          <w:sz w:val="28"/>
-          <w:szCs w:val="28"/>
-        </w:rPr>
-        <w:t xml:space="preserve"> Τέλος, έχει γίνει υπογράμμιση στα βήματα ορισμένων περιπτώσεων χρήσης</w:t>
-      </w:r>
-      <w:r>
-        <w:rPr>
-          <w:rFonts w:ascii="Bahnschrift" w:hAnsi="Bahnschrift"/>
-          <w:sz w:val="28"/>
-          <w:szCs w:val="28"/>
-        </w:rPr>
-        <w:t xml:space="preserve"> και έχει συγγραφεί</w:t>
-      </w:r>
-      <w:r>
-        <w:rPr>
-          <w:rFonts w:ascii="Bahnschrift" w:hAnsi="Bahnschrift"/>
-          <w:sz w:val="28"/>
-          <w:szCs w:val="28"/>
-        </w:rPr>
-        <w:t xml:space="preserve"> </w:t>
-      </w:r>
-      <w:r>
-        <w:rPr>
-          <w:rFonts w:ascii="Bahnschrift" w:hAnsi="Bahnschrift"/>
-          <w:sz w:val="28"/>
-          <w:szCs w:val="28"/>
-        </w:rPr>
-        <w:t xml:space="preserve">επεξηγηματικό κείμενο κάτω από εκείνες, </w:t>
-      </w:r>
-      <w:r>
-        <w:rPr>
-          <w:rFonts w:ascii="Bahnschrift" w:hAnsi="Bahnschrift"/>
-          <w:sz w:val="28"/>
-          <w:szCs w:val="28"/>
-        </w:rPr>
-        <w:t xml:space="preserve"> για να επισημανθούν</w:t>
-      </w:r>
-      <w:r>
-        <w:rPr>
-          <w:rFonts w:ascii="Bahnschrift" w:hAnsi="Bahnschrift"/>
-          <w:sz w:val="28"/>
-          <w:szCs w:val="28"/>
-        </w:rPr>
-        <w:t xml:space="preserve"> και εξηγηθούν</w:t>
-      </w:r>
-      <w:r>
-        <w:rPr>
-          <w:rFonts w:ascii="Bahnschrift" w:hAnsi="Bahnschrift"/>
-          <w:sz w:val="28"/>
-          <w:szCs w:val="28"/>
-        </w:rPr>
-        <w:t xml:space="preserve"> οι αλλαγές που πραγματοποιήθηκαν εξαιτίας</w:t>
-      </w:r>
-      <w:r>
-        <w:rPr>
-          <w:rFonts w:ascii="Bahnschrift" w:hAnsi="Bahnschrift"/>
-          <w:sz w:val="28"/>
-          <w:szCs w:val="28"/>
-        </w:rPr>
-        <w:t xml:space="preserve"> της σχεδίασης</w:t>
-      </w:r>
-      <w:r>
-        <w:rPr>
-          <w:rFonts w:ascii="Bahnschrift" w:hAnsi="Bahnschrift"/>
-          <w:sz w:val="28"/>
-          <w:szCs w:val="28"/>
-        </w:rPr>
-        <w:t xml:space="preserve"> των διαγραμμάτων ευρωστίας και ακολουθίας</w:t>
-      </w:r>
-      <w:r>
-        <w:rPr>
-          <w:rFonts w:ascii="Bahnschrift" w:hAnsi="Bahnschrift"/>
-          <w:sz w:val="28"/>
-          <w:szCs w:val="28"/>
-        </w:rPr>
-        <w:t>.</w:t>
-      </w:r>
-    </w:p>
-    <w:p>
-      <w:pPr>
-        <w:rPr>
-          <w:rFonts w:ascii="Bahnschrift" w:hAnsi="Bahnschrift"/>
-          <w:sz w:val="28"/>
-          <w:szCs w:val="28"/>
-        </w:rPr>
-      </w:pPr>
-      <w:r>
-        <w:rPr>
-          <w:rFonts w:ascii="Bahnschrift" w:hAnsi="Bahnschrift"/>
-          <w:sz w:val="28"/>
-          <w:szCs w:val="28"/>
-        </w:rPr>
-        <w:t xml:space="preserve">Όσον αφορά το </w:t>
-      </w:r>
-      <w:r>
-        <w:rPr>
-          <w:rFonts w:ascii="Bahnschrift" w:hAnsi="Bahnschrift"/>
-          <w:sz w:val="28"/>
-          <w:szCs w:val="28"/>
-          <w:lang w:val="en-US"/>
-        </w:rPr>
-        <w:t>use</w:t>
-      </w:r>
-      <w:r>
-        <w:rPr>
-          <w:rFonts w:ascii="Bahnschrift" w:hAnsi="Bahnschrift"/>
-          <w:sz w:val="28"/>
-          <w:szCs w:val="28"/>
-        </w:rPr>
-        <w:t xml:space="preserve"> </w:t>
-      </w:r>
-      <w:r>
-        <w:rPr>
-          <w:rFonts w:ascii="Bahnschrift" w:hAnsi="Bahnschrift"/>
-          <w:sz w:val="28"/>
-          <w:szCs w:val="28"/>
-          <w:lang w:val="en-US"/>
-        </w:rPr>
-        <w:t>case</w:t>
-      </w:r>
-      <w:r>
-        <w:rPr>
-          <w:rFonts w:ascii="Bahnschrift" w:hAnsi="Bahnschrift"/>
-          <w:sz w:val="28"/>
-          <w:szCs w:val="28"/>
-        </w:rPr>
-        <w:t xml:space="preserve"> </w:t>
-      </w:r>
-      <w:r>
-        <w:rPr>
-          <w:rFonts w:ascii="Bahnschrift" w:hAnsi="Bahnschrift"/>
-          <w:sz w:val="28"/>
-          <w:szCs w:val="28"/>
-          <w:lang w:val="en-US"/>
-        </w:rPr>
-        <w:t>diagram</w:t>
-      </w:r>
-      <w:r>
-        <w:rPr>
-          <w:rFonts w:ascii="Bahnschrift" w:hAnsi="Bahnschrift"/>
-          <w:sz w:val="28"/>
-          <w:szCs w:val="28"/>
-        </w:rPr>
-        <w:t xml:space="preserve">, </w:t>
-      </w:r>
-      <w:r>
-        <w:rPr>
-          <w:rFonts w:ascii="Bahnschrift" w:hAnsi="Bahnschrift"/>
-          <w:sz w:val="28"/>
-          <w:szCs w:val="28"/>
-        </w:rPr>
-        <w:t xml:space="preserve">εκείνο άλλαξε ριζικά σε σχέση με το διάγραμμα της προηγούμενης έκδοσης του τεχνικού αυτού κειμένου. Συγκεκριμένα, διορθώθηκαν οι συμβολισμοί-βέλη (ακολουθήσαμε τους συμβολισμούς που έχετε αναρτήσει στις διαφάνειες του μαθήματος) , αφαιρέθηκαν όλα τα </w:t>
-      </w:r>
-      <w:r>
-        <w:rPr>
-          <w:rFonts w:ascii="Bahnschrift" w:hAnsi="Bahnschrift"/>
-          <w:sz w:val="28"/>
-          <w:szCs w:val="28"/>
-          <w:lang w:val="en-US"/>
-        </w:rPr>
-        <w:t>use</w:t>
-      </w:r>
-      <w:r>
-        <w:rPr>
-          <w:rFonts w:ascii="Bahnschrift" w:hAnsi="Bahnschrift"/>
-          <w:sz w:val="28"/>
-          <w:szCs w:val="28"/>
-        </w:rPr>
-        <w:t xml:space="preserve"> </w:t>
-      </w:r>
-      <w:r>
-        <w:rPr>
-          <w:rFonts w:ascii="Bahnschrift" w:hAnsi="Bahnschrift"/>
-          <w:sz w:val="28"/>
-          <w:szCs w:val="28"/>
-          <w:lang w:val="en-US"/>
-        </w:rPr>
-        <w:t>cases</w:t>
-      </w:r>
-      <w:r>
-        <w:rPr>
-          <w:rFonts w:ascii="Bahnschrift" w:hAnsi="Bahnschrift"/>
-          <w:sz w:val="28"/>
-          <w:szCs w:val="28"/>
-        </w:rPr>
-        <w:t xml:space="preserve"> </w:t>
-      </w:r>
-      <w:r>
-        <w:rPr>
-          <w:rFonts w:ascii="Bahnschrift" w:hAnsi="Bahnschrift"/>
-          <w:sz w:val="28"/>
-          <w:szCs w:val="28"/>
-        </w:rPr>
-        <w:t>εκτός των υλοποιήσιμων</w:t>
-      </w:r>
-      <w:r>
-        <w:rPr>
-          <w:rFonts w:ascii="Bahnschrift" w:hAnsi="Bahnschrift"/>
-          <w:sz w:val="28"/>
-          <w:szCs w:val="28"/>
-        </w:rPr>
-        <w:t xml:space="preserve"> </w:t>
-      </w:r>
-      <w:r>
-        <w:rPr>
-          <w:rFonts w:ascii="Bahnschrift" w:hAnsi="Bahnschrift"/>
-          <w:sz w:val="28"/>
-          <w:szCs w:val="28"/>
-        </w:rPr>
-        <w:t xml:space="preserve"> και </w:t>
-      </w:r>
-      <w:r>
-        <w:rPr>
-          <w:rFonts w:ascii="Bahnschrift" w:hAnsi="Bahnschrift"/>
-          <w:sz w:val="28"/>
-          <w:szCs w:val="28"/>
-        </w:rPr>
-        <w:t xml:space="preserve">του </w:t>
-      </w:r>
-      <w:r>
-        <w:rPr>
-          <w:rFonts w:ascii="Bahnschrift" w:hAnsi="Bahnschrift"/>
-          <w:sz w:val="28"/>
-          <w:szCs w:val="28"/>
-        </w:rPr>
-        <w:t>«</w:t>
-      </w:r>
-      <w:r>
-        <w:rPr>
-          <w:rFonts w:ascii="Bahnschrift" w:hAnsi="Bahnschrift"/>
-          <w:sz w:val="28"/>
-          <w:szCs w:val="28"/>
-          <w:lang w:val="en-US"/>
-        </w:rPr>
-        <w:t>login</w:t>
-      </w:r>
-      <w:r>
-        <w:rPr>
-          <w:rFonts w:ascii="Bahnschrift" w:hAnsi="Bahnschrift"/>
-          <w:sz w:val="28"/>
-          <w:szCs w:val="28"/>
-        </w:rPr>
-        <w:t xml:space="preserve">» (το μοναδικό μη υλοποιήσιμο </w:t>
-      </w:r>
-      <w:r>
-        <w:rPr>
-          <w:rFonts w:ascii="Bahnschrift" w:hAnsi="Bahnschrift"/>
-          <w:sz w:val="28"/>
-          <w:szCs w:val="28"/>
-          <w:lang w:val="en-US"/>
-        </w:rPr>
-        <w:t>use</w:t>
-      </w:r>
-      <w:r>
-        <w:rPr>
-          <w:rFonts w:ascii="Bahnschrift" w:hAnsi="Bahnschrift"/>
-          <w:sz w:val="28"/>
-          <w:szCs w:val="28"/>
-        </w:rPr>
-        <w:t xml:space="preserve"> </w:t>
-      </w:r>
-      <w:r>
-        <w:rPr>
-          <w:rFonts w:ascii="Bahnschrift" w:hAnsi="Bahnschrift"/>
-          <w:sz w:val="28"/>
-          <w:szCs w:val="28"/>
-          <w:lang w:val="en-US"/>
-        </w:rPr>
-        <w:t>case</w:t>
-      </w:r>
-      <w:r>
-        <w:rPr>
-          <w:rFonts w:ascii="Bahnschrift" w:hAnsi="Bahnschrift"/>
-          <w:sz w:val="28"/>
-          <w:szCs w:val="28"/>
-        </w:rPr>
-        <w:t xml:space="preserve"> </w:t>
-      </w:r>
-      <w:r>
-        <w:rPr>
-          <w:rFonts w:ascii="Bahnschrift" w:hAnsi="Bahnschrift"/>
-          <w:sz w:val="28"/>
-          <w:szCs w:val="28"/>
-        </w:rPr>
-        <w:t xml:space="preserve">που διατηρήσαμε στο διάγραμμά μας), και τέλος ο </w:t>
-      </w:r>
-      <w:r>
-        <w:rPr>
-          <w:rFonts w:ascii="Bahnschrift" w:hAnsi="Bahnschrift"/>
-          <w:sz w:val="28"/>
-          <w:szCs w:val="28"/>
-          <w:lang w:val="en-US"/>
-        </w:rPr>
-        <w:t>actor</w:t>
-      </w:r>
-      <w:r>
-        <w:rPr>
-          <w:rFonts w:ascii="Bahnschrift" w:hAnsi="Bahnschrift"/>
-          <w:sz w:val="28"/>
-          <w:szCs w:val="28"/>
-        </w:rPr>
-        <w:t xml:space="preserve"> “</w:t>
-      </w:r>
-      <w:r>
-        <w:rPr>
-          <w:rFonts w:ascii="Bahnschrift" w:hAnsi="Bahnschrift"/>
-          <w:sz w:val="28"/>
-          <w:szCs w:val="28"/>
-          <w:lang w:val="en-US"/>
-        </w:rPr>
-        <w:t>user</w:t>
-      </w:r>
-      <w:r>
-        <w:rPr>
-          <w:rFonts w:ascii="Bahnschrift" w:hAnsi="Bahnschrift"/>
-          <w:sz w:val="28"/>
-          <w:szCs w:val="28"/>
-        </w:rPr>
-        <w:t xml:space="preserve">” </w:t>
-      </w:r>
-      <w:r>
-        <w:rPr>
-          <w:rFonts w:ascii="Bahnschrift" w:hAnsi="Bahnschrift"/>
-          <w:sz w:val="28"/>
-          <w:szCs w:val="28"/>
-        </w:rPr>
-        <w:t xml:space="preserve">χωρίστηκε μέσω της συσχέτισης εξειδίκευσης στους </w:t>
-      </w:r>
-      <w:r>
-        <w:rPr>
-          <w:rFonts w:ascii="Bahnschrift" w:hAnsi="Bahnschrift"/>
-          <w:sz w:val="28"/>
-          <w:szCs w:val="28"/>
-          <w:lang w:val="en-US"/>
-        </w:rPr>
-        <w:t>actors</w:t>
-      </w:r>
-      <w:r>
-        <w:rPr>
-          <w:rFonts w:ascii="Bahnschrift" w:hAnsi="Bahnschrift"/>
-          <w:sz w:val="28"/>
-          <w:szCs w:val="28"/>
-        </w:rPr>
-        <w:t xml:space="preserve"> “</w:t>
-      </w:r>
-      <w:r>
-        <w:rPr>
-          <w:rFonts w:ascii="Bahnschrift" w:hAnsi="Bahnschrift"/>
-          <w:sz w:val="28"/>
-          <w:szCs w:val="28"/>
-          <w:lang w:val="en-US"/>
-        </w:rPr>
-        <w:t>regular</w:t>
-      </w:r>
-      <w:r>
-        <w:rPr>
-          <w:rFonts w:ascii="Bahnschrift" w:hAnsi="Bahnschrift"/>
-          <w:sz w:val="28"/>
-          <w:szCs w:val="28"/>
-        </w:rPr>
-        <w:t xml:space="preserve"> </w:t>
-      </w:r>
-      <w:r>
-        <w:rPr>
-          <w:rFonts w:ascii="Bahnschrift" w:hAnsi="Bahnschrift"/>
-          <w:sz w:val="28"/>
-          <w:szCs w:val="28"/>
-          <w:lang w:val="en-US"/>
-        </w:rPr>
-        <w:t>user</w:t>
-      </w:r>
-      <w:r>
-        <w:rPr>
-          <w:rFonts w:ascii="Bahnschrift" w:hAnsi="Bahnschrift"/>
-          <w:sz w:val="28"/>
-          <w:szCs w:val="28"/>
-        </w:rPr>
-        <w:t xml:space="preserve">” </w:t>
-      </w:r>
-      <w:r>
-        <w:rPr>
-          <w:rFonts w:ascii="Bahnschrift" w:hAnsi="Bahnschrift"/>
-          <w:sz w:val="28"/>
-          <w:szCs w:val="28"/>
-        </w:rPr>
-        <w:t xml:space="preserve">και </w:t>
-      </w:r>
-      <w:r>
-        <w:rPr>
-          <w:rFonts w:ascii="Bahnschrift" w:hAnsi="Bahnschrift"/>
-          <w:sz w:val="28"/>
-          <w:szCs w:val="28"/>
-        </w:rPr>
-        <w:t>“</w:t>
-      </w:r>
-      <w:r>
-        <w:rPr>
-          <w:rFonts w:ascii="Bahnschrift" w:hAnsi="Bahnschrift"/>
-          <w:sz w:val="28"/>
-          <w:szCs w:val="28"/>
-          <w:lang w:val="en-US"/>
-        </w:rPr>
-        <w:t>premium</w:t>
-      </w:r>
-      <w:r>
-        <w:rPr>
-          <w:rFonts w:ascii="Bahnschrift" w:hAnsi="Bahnschrift"/>
-          <w:sz w:val="28"/>
-          <w:szCs w:val="28"/>
-        </w:rPr>
-        <w:t xml:space="preserve"> </w:t>
-      </w:r>
-      <w:r>
-        <w:rPr>
-          <w:rFonts w:ascii="Bahnschrift" w:hAnsi="Bahnschrift"/>
-          <w:sz w:val="28"/>
-          <w:szCs w:val="28"/>
-          <w:lang w:val="en-US"/>
-        </w:rPr>
-        <w:t>user</w:t>
-      </w:r>
-      <w:r>
-        <w:rPr>
-          <w:rFonts w:ascii="Bahnschrift" w:hAnsi="Bahnschrift"/>
-          <w:sz w:val="28"/>
-          <w:szCs w:val="28"/>
-        </w:rPr>
-        <w:t>”</w:t>
-      </w:r>
-      <w:r>
-        <w:rPr>
-          <w:rFonts w:ascii="Bahnschrift" w:hAnsi="Bahnschrift"/>
-          <w:sz w:val="28"/>
-          <w:szCs w:val="28"/>
-        </w:rPr>
-        <w:t xml:space="preserve">. </w:t>
-      </w:r>
-      <w:r>
-        <w:rPr>
-          <w:rFonts w:ascii="Bahnschrift" w:hAnsi="Bahnschrift"/>
-          <w:sz w:val="28"/>
-          <w:szCs w:val="28"/>
-        </w:rPr>
-        <w:t xml:space="preserve">Η τελευταία ενέργεια συνέβη διότι έχουμε αναφέρει πως η εφαρμογή μας διαθέτει </w:t>
-      </w:r>
-      <w:r>
-        <w:rPr>
-          <w:rFonts w:ascii="Bahnschrift" w:hAnsi="Bahnschrift"/>
-          <w:sz w:val="28"/>
-          <w:szCs w:val="28"/>
-          <w:lang w:val="en-US"/>
-        </w:rPr>
-        <w:t>regular</w:t>
-      </w:r>
-      <w:r>
-        <w:rPr>
-          <w:rFonts w:ascii="Bahnschrift" w:hAnsi="Bahnschrift"/>
-          <w:sz w:val="28"/>
-          <w:szCs w:val="28"/>
-        </w:rPr>
-        <w:t xml:space="preserve"> </w:t>
-      </w:r>
-      <w:r>
-        <w:rPr>
-          <w:rFonts w:ascii="Bahnschrift" w:hAnsi="Bahnschrift"/>
-          <w:sz w:val="28"/>
-          <w:szCs w:val="28"/>
-        </w:rPr>
-        <w:t xml:space="preserve">και </w:t>
-      </w:r>
-      <w:r>
-        <w:rPr>
-          <w:rFonts w:ascii="Bahnschrift" w:hAnsi="Bahnschrift"/>
-          <w:sz w:val="28"/>
-          <w:szCs w:val="28"/>
-          <w:lang w:val="en-US"/>
-        </w:rPr>
-        <w:t>premium</w:t>
-      </w:r>
-      <w:r>
-        <w:rPr>
-          <w:rFonts w:ascii="Bahnschrift" w:hAnsi="Bahnschrift"/>
-          <w:sz w:val="28"/>
-          <w:szCs w:val="28"/>
-        </w:rPr>
-        <w:t xml:space="preserve"> </w:t>
-      </w:r>
-      <w:r>
-        <w:rPr>
-          <w:rFonts w:ascii="Bahnschrift" w:hAnsi="Bahnschrift"/>
-          <w:sz w:val="28"/>
-          <w:szCs w:val="28"/>
-        </w:rPr>
-        <w:t xml:space="preserve">έκδοση, και οι παροχές-λειτουργίες της εφαρμογής διαφέρουν ανάλογα την έκδοση που διαθέτουν οι χρήστες. Έτσι, ο </w:t>
-      </w:r>
-      <w:r>
-        <w:rPr>
-          <w:rFonts w:ascii="Bahnschrift" w:hAnsi="Bahnschrift"/>
-          <w:sz w:val="28"/>
-          <w:szCs w:val="28"/>
-        </w:rPr>
-        <w:t>”</w:t>
-      </w:r>
-      <w:r>
-        <w:rPr>
-          <w:rFonts w:ascii="Bahnschrift" w:hAnsi="Bahnschrift"/>
-          <w:sz w:val="28"/>
-          <w:szCs w:val="28"/>
-          <w:lang w:val="en-US"/>
-        </w:rPr>
-        <w:t>premium</w:t>
-      </w:r>
-      <w:r>
-        <w:rPr>
-          <w:rFonts w:ascii="Bahnschrift" w:hAnsi="Bahnschrift"/>
-          <w:sz w:val="28"/>
-          <w:szCs w:val="28"/>
-        </w:rPr>
-        <w:t xml:space="preserve"> </w:t>
-      </w:r>
-      <w:r>
-        <w:rPr>
-          <w:rFonts w:ascii="Bahnschrift" w:hAnsi="Bahnschrift"/>
-          <w:sz w:val="28"/>
-          <w:szCs w:val="28"/>
-          <w:lang w:val="en-US"/>
-        </w:rPr>
-        <w:t>user</w:t>
-      </w:r>
-      <w:r>
-        <w:rPr>
-          <w:rFonts w:ascii="Bahnschrift" w:hAnsi="Bahnschrift"/>
-          <w:sz w:val="28"/>
-          <w:szCs w:val="28"/>
-        </w:rPr>
-        <w:t>”</w:t>
-      </w:r>
-      <w:r>
-        <w:rPr>
-          <w:rFonts w:ascii="Bahnschrift" w:hAnsi="Bahnschrift"/>
-          <w:sz w:val="28"/>
-          <w:szCs w:val="28"/>
-        </w:rPr>
-        <w:t xml:space="preserve"> συνδέεται με όλα τα </w:t>
-      </w:r>
-      <w:r>
-        <w:rPr>
-          <w:rFonts w:ascii="Bahnschrift" w:hAnsi="Bahnschrift"/>
-          <w:sz w:val="28"/>
-          <w:szCs w:val="28"/>
-          <w:lang w:val="en-US"/>
-        </w:rPr>
-        <w:t>use</w:t>
-      </w:r>
-      <w:r>
-        <w:rPr>
-          <w:rFonts w:ascii="Bahnschrift" w:hAnsi="Bahnschrift"/>
-          <w:sz w:val="28"/>
-          <w:szCs w:val="28"/>
-        </w:rPr>
-        <w:t xml:space="preserve"> </w:t>
-      </w:r>
-      <w:r>
-        <w:rPr>
-          <w:rFonts w:ascii="Bahnschrift" w:hAnsi="Bahnschrift"/>
-          <w:sz w:val="28"/>
-          <w:szCs w:val="28"/>
-          <w:lang w:val="en-US"/>
-        </w:rPr>
-        <w:t>cases</w:t>
-      </w:r>
-      <w:r>
-        <w:rPr>
-          <w:rFonts w:ascii="Bahnschrift" w:hAnsi="Bahnschrift"/>
-          <w:sz w:val="28"/>
-          <w:szCs w:val="28"/>
-        </w:rPr>
-        <w:t xml:space="preserve"> </w:t>
-      </w:r>
-      <w:r>
-        <w:rPr>
-          <w:rFonts w:ascii="Bahnschrift" w:hAnsi="Bahnschrift"/>
-          <w:sz w:val="28"/>
-          <w:szCs w:val="28"/>
-        </w:rPr>
-        <w:t xml:space="preserve">αφού έχει πρόσβαση σε όλες τις λειτουργίες της εφαρμογής, ενώ ο </w:t>
-      </w:r>
-      <w:r>
-        <w:rPr>
-          <w:rFonts w:ascii="Bahnschrift" w:hAnsi="Bahnschrift"/>
-          <w:sz w:val="28"/>
-          <w:szCs w:val="28"/>
-        </w:rPr>
-        <w:t>”</w:t>
-      </w:r>
-      <w:r>
-        <w:rPr>
-          <w:rFonts w:ascii="Bahnschrift" w:hAnsi="Bahnschrift"/>
-          <w:sz w:val="28"/>
-          <w:szCs w:val="28"/>
-          <w:lang w:val="en-US"/>
-        </w:rPr>
-        <w:t>regular</w:t>
-      </w:r>
-      <w:r>
-        <w:rPr>
-          <w:rFonts w:ascii="Bahnschrift" w:hAnsi="Bahnschrift"/>
-          <w:sz w:val="28"/>
-          <w:szCs w:val="28"/>
-        </w:rPr>
-        <w:t xml:space="preserve"> </w:t>
-      </w:r>
-      <w:r>
-        <w:rPr>
-          <w:rFonts w:ascii="Bahnschrift" w:hAnsi="Bahnschrift"/>
-          <w:sz w:val="28"/>
-          <w:szCs w:val="28"/>
-          <w:lang w:val="en-US"/>
-        </w:rPr>
-        <w:t>user</w:t>
-      </w:r>
-      <w:r>
-        <w:rPr>
-          <w:rFonts w:ascii="Bahnschrift" w:hAnsi="Bahnschrift"/>
-          <w:sz w:val="28"/>
-          <w:szCs w:val="28"/>
-        </w:rPr>
-        <w:t>”</w:t>
-      </w:r>
-      <w:r>
-        <w:rPr>
-          <w:rFonts w:ascii="Bahnschrift" w:hAnsi="Bahnschrift"/>
-          <w:sz w:val="28"/>
-          <w:szCs w:val="28"/>
-        </w:rPr>
-        <w:t xml:space="preserve"> συνδέεται μονάχα με ορισμένα </w:t>
-      </w:r>
-      <w:r>
-        <w:rPr>
-          <w:rFonts w:ascii="Bahnschrift" w:hAnsi="Bahnschrift"/>
-          <w:sz w:val="28"/>
-          <w:szCs w:val="28"/>
-          <w:lang w:val="en-US"/>
-        </w:rPr>
-        <w:t>use</w:t>
-      </w:r>
-      <w:r>
-        <w:rPr>
-          <w:rFonts w:ascii="Bahnschrift" w:hAnsi="Bahnschrift"/>
-          <w:sz w:val="28"/>
-          <w:szCs w:val="28"/>
-        </w:rPr>
-        <w:t xml:space="preserve"> </w:t>
-      </w:r>
-      <w:r>
-        <w:rPr>
-          <w:rFonts w:ascii="Bahnschrift" w:hAnsi="Bahnschrift"/>
-          <w:sz w:val="28"/>
-          <w:szCs w:val="28"/>
-          <w:lang w:val="en-US"/>
-        </w:rPr>
-        <w:t>cases</w:t>
-      </w:r>
-      <w:r>
-        <w:rPr>
-          <w:rFonts w:ascii="Bahnschrift" w:hAnsi="Bahnschrift"/>
-          <w:sz w:val="28"/>
-          <w:szCs w:val="28"/>
-        </w:rPr>
-        <w:t xml:space="preserve">, αφού </w:t>
-      </w:r>
-      <w:r>
-        <w:rPr>
-          <w:rFonts w:ascii="Bahnschrift" w:hAnsi="Bahnschrift"/>
-          <w:sz w:val="28"/>
-          <w:szCs w:val="28"/>
-        </w:rPr>
-        <w:t>έχει πρόσβαση σε</w:t>
-      </w:r>
-      <w:r>
-        <w:rPr>
-          <w:rFonts w:ascii="Bahnschrift" w:hAnsi="Bahnschrift"/>
-          <w:sz w:val="28"/>
-          <w:szCs w:val="28"/>
-        </w:rPr>
-        <w:t xml:space="preserve"> </w:t>
-      </w:r>
-      <w:r>
-        <w:rPr>
-          <w:rFonts w:ascii="Bahnschrift" w:hAnsi="Bahnschrift"/>
-          <w:sz w:val="28"/>
-          <w:szCs w:val="28"/>
         </w:rPr>
         <w:t>συγκεκριμένες λειτουργίες της εφαρμογής.</w:t>
       </w:r>
-      <w:bookmarkStart w:id="1" w:name="_GoBack"/>
-      <w:bookmarkEnd w:id="1"/>
     </w:p>
     <w:p>
       <w:pPr>
@@ -2966,7 +2953,7 @@
                     </pic:cNvPicPr>
                   </pic:nvPicPr>
                   <pic:blipFill>
-                    <a:blip r:embed="rId13">
+                    <a:blip r:embed="rId12">
                       <a:extLst>
                         <a:ext uri="{28A0092B-C50C-407E-A947-70E740481C1C}">
                           <a14:useLocalDpi xmlns:a14="http://schemas.microsoft.com/office/drawing/2010/main" val="0"/>
@@ -4536,9 +4523,9 @@
               </wp:anchor>
             </w:drawing>
           </mc:Choice>
-          <mc:Fallback xmlns:w16se="http://schemas.microsoft.com/office/word/2015/wordml/symex" xmlns:w16sdtdh="http://schemas.microsoft.com/office/word/2020/wordml/sdtdatahash" xmlns:w16du="http://schemas.microsoft.com/office/word/2023/wordml/word16du" xmlns:w16="http://schemas.microsoft.com/office/word/2018/wordml" xmlns:w16cid="http://schemas.microsoft.com/office/word/2016/wordml/cid" xmlns:w16cex="http://schemas.microsoft.com/office/word/2018/wordml/cex" xmlns:w15="http://schemas.microsoft.com/office/word/2012/wordml" xmlns:oel="http://schemas.microsoft.com/office/2019/extlst" xmlns:am3d="http://schemas.microsoft.com/office/drawing/2017/model3d" xmlns:aink="http://schemas.microsoft.com/office/drawing/2016/ink" xmlns:cx8="http://schemas.microsoft.com/office/drawing/2016/5/14/chartex" xmlns:cx7="http://schemas.microsoft.com/office/drawing/2016/5/13/chartex" xmlns:cx6="http://schemas.microsoft.com/office/drawing/2016/5/12/chartex" xmlns:cx5="http://schemas.microsoft.com/office/drawing/2016/5/11/chartex" xmlns:cx4="http://schemas.microsoft.com/office/drawing/2016/5/10/chartex" xmlns:cx3="http://schemas.microsoft.com/office/drawing/2016/5/9/chartex" xmlns:cx2="http://schemas.microsoft.com/office/drawing/2015/10/21/chartex" xmlns:cx1="http://schemas.microsoft.com/office/drawing/2015/9/8/chartex" xmlns:cx="http://schemas.microsoft.com/office/drawing/2014/chartex">
+          <mc:Fallback>
             <w:pict>
-              <v:rect w14:anchorId="4AA55618" id="Rectangle 18" o:spid="_x0000_s1026" style="position:absolute;margin-left:-8.05pt;margin-top:-.1pt;width:490.35pt;height:18.1pt;z-index:-251657216;visibility:visible;mso-wrap-style:square;mso-width-percent:0;mso-height-percent:0;mso-wrap-distance-left:9pt;mso-wrap-distance-top:0;mso-wrap-distance-right:9pt;mso-wrap-distance-bottom:0;mso-position-horizontal:absolute;mso-position-horizontal-relative:text;mso-position-vertical:absolute;mso-position-vertical-relative:text;mso-width-percent:0;mso-height-percent:0;mso-width-relative:page;mso-height-relative:page;v-text-anchor:top" o:gfxdata="UEsDBBQABgAIAAAAIQC2gziS/gAAAOEBAAATAAAAW0NvbnRlbnRfVHlwZXNdLnhtbJSRQU7DMBBF&#10;90jcwfIWJU67QAgl6YK0S0CoHGBkTxKLZGx5TGhvj5O2G0SRWNoz/78nu9wcxkFMGNg6quQqL6RA&#10;0s5Y6ir5vt9lD1JwBDIwOMJKHpHlpr69KfdHjyxSmriSfYz+USnWPY7AufNIadK6MEJMx9ApD/oD&#10;OlTrorhX2lFEilmcO2RdNtjC5xDF9pCuTyYBB5bi6bQ4syoJ3g9WQ0ymaiLzg5KdCXlKLjvcW893&#10;SUOqXwnz5DrgnHtJTxOsQfEKIT7DmDSUCaxw7Rqn8787ZsmRM9e2VmPeBN4uqYvTtW7jvijg9N/y&#10;JsXecLq0q+WD6m8AAAD//wMAUEsDBBQABgAIAAAAIQA4/SH/1gAAAJQBAAALAAAAX3JlbHMvLnJl&#10;bHOkkMFqwzAMhu+DvYPRfXGawxijTi+j0GvpHsDYimMaW0Yy2fr2M4PBMnrbUb/Q94l/f/hMi1qR&#10;JVI2sOt6UJgd+ZiDgffL8ekFlFSbvV0oo4EbChzGx4f9GRdb25HMsYhqlCwG5lrLq9biZkxWOiqY&#10;22YiTra2kYMu1l1tQD30/bPm3wwYN0x18gb45AdQl1tp5j/sFB2T0FQ7R0nTNEV3j6o9feQzro1i&#10;OWA14Fm+Q8a1a8+Bvu/d/dMb2JY5uiPbhG/ktn4cqGU/er3pcvwCAAD//wMAUEsDBBQABgAIAAAA&#10;IQBSGPhsEAIAABYEAAAOAAAAZHJzL2Uyb0RvYy54bWysU9uO2yAQfa/Uf0C8N07cZDex4qxWyaaq&#10;tL1I234AwdhGxQwdSJz06zvgbDa9PFXlATEMHM6cOSzvjp1hB4Vegy35ZDTmTFkJlbZNyb9+2b6Z&#10;c+aDsJUwYFXJT8rzu9XrV8veFSqHFkylkBGI9UXvSt6G4Ios87JVnfAjcMpSsgbsRKAQm6xC0RN6&#10;Z7J8PL7JesDKIUjlPe1uhiRfJfy6VjJ8qmuvAjMlJ24hzZjmXZyz1VIUDQrXanmmIf6BRSe0pUcv&#10;UBsRBNuj/gOq0xLBQx1GEroM6lpLlWqgaibj36p5aoVTqRYSx7uLTP7/wcqPhyf3GSN17x5BfvPM&#10;wroVtlH3iNC3SlT03CQKlfXOF5cLMfB0le36D1BRa8U+QNLgWGMXAak6dkxSny5Sq2NgkjZv8vx2&#10;Op1xJimX54v5bepFJorn2w59eKegY3FRcqRWJnRxePQhshHF85HEHoyuttqYFGCzWxtkB0Ft3ywe&#10;8u3bVAAVeX3MWNaXfDHLZwn5l5y/htim8TeITgfyr9FdyefjOAZHRdkebJXcFYQ2w5ooG3vWMUoX&#10;XeqLHVQnkhFhMCd9Jlq0gD8468mYJfff9wIVZ+a9pVYsJtNpdHIKprPbnAK8zuyuM8JKgip54GxY&#10;rsPg/r1D3bT00iTVbuGe2lfrpOwLqzNZMl8S/PxRoruv43Tq5TuvfgIAAP//AwBQSwMEFAAGAAgA&#10;AAAhAIjH8hneAAAACAEAAA8AAABkcnMvZG93bnJldi54bWxMj8FOwzAQRO9I/IO1SNxaJw1ENI1T&#10;oUoICQ4ooQeOTrzEEfE6it02/D3LCW6zmtHM23K/uFGccQ6DJwXpOgGB1HkzUK/g+P60egARoiaj&#10;R0+o4BsD7Kvrq1IXxl+oxnMTe8ElFAqtwMY4FVKGzqLTYe0nJPY+/ex05HPupZn1hcvdKDdJkkun&#10;B+IFqyc8WOy+mpNT8IxD6I1ss+xQN2+v9y/2KD9qpW5vlscdiIhL/AvDLz6jQ8VMrT+RCWJUsErz&#10;lKMsNiDY3+Z3OYhWQZYnIKtS/n+g+gEAAP//AwBQSwECLQAUAAYACAAAACEAtoM4kv4AAADhAQAA&#10;EwAAAAAAAAAAAAAAAAAAAAAAW0NvbnRlbnRfVHlwZXNdLnhtbFBLAQItABQABgAIAAAAIQA4/SH/&#10;1gAAAJQBAAALAAAAAAAAAAAAAAAAAC8BAABfcmVscy8ucmVsc1BLAQItABQABgAIAAAAIQBSGPhs&#10;EAIAABYEAAAOAAAAAAAAAAAAAAAAAC4CAABkcnMvZTJvRG9jLnhtbFBLAQItABQABgAIAAAAIQCI&#10;x/IZ3gAAAAgBAAAPAAAAAAAAAAAAAAAAAGoEAABkcnMvZG93bnJldi54bWxQSwUGAAAAAAQABADz&#10;AAAAdQUAAAAA&#10;" fillcolor="#d9e2f3" strokecolor="white"/>
+              <v:rect w14:anchorId="2178147E" id="Rectangle 18" o:spid="_x0000_s1026" style="position:absolute;margin-left:-8.05pt;margin-top:-.1pt;width:490.35pt;height:18.1pt;z-index:-251657216;visibility:visible;mso-wrap-style:square;mso-width-percent:0;mso-height-percent:0;mso-wrap-distance-left:9pt;mso-wrap-distance-top:0;mso-wrap-distance-right:9pt;mso-wrap-distance-bottom:0;mso-position-horizontal:absolute;mso-position-horizontal-relative:text;mso-position-vertical:absolute;mso-position-vertical-relative:text;mso-width-percent:0;mso-height-percent:0;mso-width-relative:page;mso-height-relative:page;v-text-anchor:top" o:gfxdata="UEsDBBQABgAIAAAAIQC2gziS/gAAAOEBAAATAAAAW0NvbnRlbnRfVHlwZXNdLnhtbJSRQU7DMBBF&#10;90jcwfIWJU67QAgl6YK0S0CoHGBkTxKLZGx5TGhvj5O2G0SRWNoz/78nu9wcxkFMGNg6quQqL6RA&#10;0s5Y6ir5vt9lD1JwBDIwOMJKHpHlpr69KfdHjyxSmriSfYz+USnWPY7AufNIadK6MEJMx9ApD/oD&#10;OlTrorhX2lFEilmcO2RdNtjC5xDF9pCuTyYBB5bi6bQ4syoJ3g9WQ0ymaiLzg5KdCXlKLjvcW893&#10;SUOqXwnz5DrgnHtJTxOsQfEKIT7DmDSUCaxw7Rqn8787ZsmRM9e2VmPeBN4uqYvTtW7jvijg9N/y&#10;JsXecLq0q+WD6m8AAAD//wMAUEsDBBQABgAIAAAAIQA4/SH/1gAAAJQBAAALAAAAX3JlbHMvLnJl&#10;bHOkkMFqwzAMhu+DvYPRfXGawxijTi+j0GvpHsDYimMaW0Yy2fr2M4PBMnrbUb/Q94l/f/hMi1qR&#10;JVI2sOt6UJgd+ZiDgffL8ekFlFSbvV0oo4EbChzGx4f9GRdb25HMsYhqlCwG5lrLq9biZkxWOiqY&#10;22YiTra2kYMu1l1tQD30/bPm3wwYN0x18gb45AdQl1tp5j/sFB2T0FQ7R0nTNEV3j6o9feQzro1i&#10;OWA14Fm+Q8a1a8+Bvu/d/dMb2JY5uiPbhG/ktn4cqGU/er3pcvwCAAD//wMAUEsDBBQABgAIAAAA&#10;IQBSGPhsEAIAABYEAAAOAAAAZHJzL2Uyb0RvYy54bWysU9uO2yAQfa/Uf0C8N07cZDex4qxWyaaq&#10;tL1I234AwdhGxQwdSJz06zvgbDa9PFXlATEMHM6cOSzvjp1hB4Vegy35ZDTmTFkJlbZNyb9+2b6Z&#10;c+aDsJUwYFXJT8rzu9XrV8veFSqHFkylkBGI9UXvSt6G4Ios87JVnfAjcMpSsgbsRKAQm6xC0RN6&#10;Z7J8PL7JesDKIUjlPe1uhiRfJfy6VjJ8qmuvAjMlJ24hzZjmXZyz1VIUDQrXanmmIf6BRSe0pUcv&#10;UBsRBNuj/gOq0xLBQx1GEroM6lpLlWqgaibj36p5aoVTqRYSx7uLTP7/wcqPhyf3GSN17x5BfvPM&#10;wroVtlH3iNC3SlT03CQKlfXOF5cLMfB0le36D1BRa8U+QNLgWGMXAak6dkxSny5Sq2NgkjZv8vx2&#10;Op1xJimX54v5bepFJorn2w59eKegY3FRcqRWJnRxePQhshHF85HEHoyuttqYFGCzWxtkB0Ft3ywe&#10;8u3bVAAVeX3MWNaXfDHLZwn5l5y/htim8TeITgfyr9FdyefjOAZHRdkebJXcFYQ2w5ooG3vWMUoX&#10;XeqLHVQnkhFhMCd9Jlq0gD8468mYJfff9wIVZ+a9pVYsJtNpdHIKprPbnAK8zuyuM8JKgip54GxY&#10;rsPg/r1D3bT00iTVbuGe2lfrpOwLqzNZMl8S/PxRoruv43Tq5TuvfgIAAP//AwBQSwMEFAAGAAgA&#10;AAAhAIjH8hneAAAACAEAAA8AAABkcnMvZG93bnJldi54bWxMj8FOwzAQRO9I/IO1SNxaJw1ENI1T&#10;oUoICQ4ooQeOTrzEEfE6it02/D3LCW6zmtHM23K/uFGccQ6DJwXpOgGB1HkzUK/g+P60egARoiaj&#10;R0+o4BsD7Kvrq1IXxl+oxnMTe8ElFAqtwMY4FVKGzqLTYe0nJPY+/ex05HPupZn1hcvdKDdJkkun&#10;B+IFqyc8WOy+mpNT8IxD6I1ss+xQN2+v9y/2KD9qpW5vlscdiIhL/AvDLz6jQ8VMrT+RCWJUsErz&#10;lKMsNiDY3+Z3OYhWQZYnIKtS/n+g+gEAAP//AwBQSwECLQAUAAYACAAAACEAtoM4kv4AAADhAQAA&#10;EwAAAAAAAAAAAAAAAAAAAAAAW0NvbnRlbnRfVHlwZXNdLnhtbFBLAQItABQABgAIAAAAIQA4/SH/&#10;1gAAAJQBAAALAAAAAAAAAAAAAAAAAC8BAABfcmVscy8ucmVsc1BLAQItABQABgAIAAAAIQBSGPhs&#10;EAIAABYEAAAOAAAAAAAAAAAAAAAAAC4CAABkcnMvZTJvRG9jLnhtbFBLAQItABQABgAIAAAAIQCI&#10;x/IZ3gAAAAgBAAAPAAAAAAAAAAAAAAAAAGoEAABkcnMvZG93bnJldi54bWxQSwUGAAAAAAQABADz&#10;AAAAdQUAAAAA&#10;" fillcolor="#d9e2f3" strokecolor="white"/>
             </w:pict>
           </mc:Fallback>
         </mc:AlternateContent>
@@ -5859,7 +5846,7 @@
           <w:sz w:val="28"/>
           <w:szCs w:val="28"/>
         </w:rPr>
-        <w:t>1.δ. Το σύστημα ανανεώνει και εμφανίζει το διαθέσιμο υπόλοιπο του χρήστη.</w:t>
+        <w:t>1.δ. Το σύστημα ανανεώνει το διαθέσιμο υπόλοιπο του χρήστη.</w:t>
       </w:r>
     </w:p>
     <w:p>
@@ -7412,7 +7399,7 @@
 </file>
 
 <file path=word/endnotes.xml><?xml version="1.0" encoding="utf-8"?>
-<w:endnotes xmlns:wpc="http://schemas.microsoft.com/office/word/2010/wordprocessingCanvas" xmlns:mc="http://schemas.openxmlformats.org/markup-compatibility/2006" xmlns:o="urn:schemas-microsoft-com:office:office" xmlns:r="http://schemas.openxmlformats.org/officeDocument/2006/relationships" xmlns:m="http://schemas.openxmlformats.org/officeDocument/2006/math" xmlns:v="urn:schemas-microsoft-com:vml" xmlns:wp14="http://schemas.microsoft.com/office/word/2010/wordprocessingDrawing" xmlns:wp="http://schemas.openxmlformats.org/drawingml/2006/wordprocessingDrawing" xmlns:w10="urn:schemas-microsoft-com:office:word" xmlns:w="http://schemas.openxmlformats.org/wordprocessingml/2006/main" xmlns:w14="http://schemas.microsoft.com/office/word/2010/wordml" xmlns:wpg="http://schemas.microsoft.com/office/word/2010/wordprocessingGroup" xmlns:wpi="http://schemas.microsoft.com/office/word/2010/wordprocessingInk" xmlns:wne="http://schemas.microsoft.com/office/word/2006/wordml" xmlns:wps="http://schemas.microsoft.com/office/word/2010/wordprocessingShape" mc:Ignorable="w14 wp14">
+<w:endnotes xmlns:wpc="http://schemas.microsoft.com/office/word/2010/wordprocessingCanvas" xmlns:cx="http://schemas.microsoft.com/office/drawing/2014/chartex" xmlns:cx1="http://schemas.microsoft.com/office/drawing/2015/9/8/chartex" xmlns:cx2="http://schemas.microsoft.com/office/drawing/2015/10/21/chartex" xmlns:cx3="http://schemas.microsoft.com/office/drawing/2016/5/9/chartex" xmlns:cx4="http://schemas.microsoft.com/office/drawing/2016/5/10/chartex" xmlns:cx5="http://schemas.microsoft.com/office/drawing/2016/5/11/chartex" xmlns:cx6="http://schemas.microsoft.com/office/drawing/2016/5/12/chartex" xmlns:cx7="http://schemas.microsoft.com/office/drawing/2016/5/13/chartex" xmlns:cx8="http://schemas.microsoft.com/office/drawing/2016/5/14/chartex" xmlns:mc="http://schemas.openxmlformats.org/markup-compatibility/2006" xmlns:aink="http://schemas.microsoft.com/office/drawing/2016/ink" xmlns:am3d="http://schemas.microsoft.com/office/drawing/2017/model3d" xmlns:o="urn:schemas-microsoft-com:office:office" xmlns:oel="http://schemas.microsoft.com/office/2019/extlst" xmlns:r="http://schemas.openxmlformats.org/officeDocument/2006/relationships" xmlns:m="http://schemas.openxmlformats.org/officeDocument/2006/math" xmlns:v="urn:schemas-microsoft-com:vml" xmlns:wp14="http://schemas.microsoft.com/office/word/2010/wordprocessingDrawing" xmlns:wp="http://schemas.openxmlformats.org/drawingml/2006/wordprocessingDrawing" xmlns:w10="urn:schemas-microsoft-com:office:word" xmlns:w="http://schemas.openxmlformats.org/wordprocessingml/2006/main" xmlns:w14="http://schemas.microsoft.com/office/word/2010/wordml" xmlns:w15="http://schemas.microsoft.com/office/word/2012/wordml" xmlns:w16cex="http://schemas.microsoft.com/office/word/2018/wordml/cex" xmlns:w16cid="http://schemas.microsoft.com/office/word/2016/wordml/cid" xmlns:w16="http://schemas.microsoft.com/office/word/2018/wordml" xmlns:w16sdtdh="http://schemas.microsoft.com/office/word/2020/wordml/sdtdatahash" xmlns:w16se="http://schemas.microsoft.com/office/word/2015/wordml/symex" xmlns:wpg="http://schemas.microsoft.com/office/word/2010/wordprocessingGroup" xmlns:wpi="http://schemas.microsoft.com/office/word/2010/wordprocessingInk" xmlns:wne="http://schemas.microsoft.com/office/word/2006/wordml" xmlns:wps="http://schemas.microsoft.com/office/word/2010/wordprocessingShape" mc:Ignorable="w14 w15 w16se w16cid w16 w16cex w16sdtdh wp14">
   <w:endnote w:type="separator" w:id="-1">
     <w:p>
       <w:pPr>
@@ -7437,7 +7424,7 @@
 </file>
 
 <file path=word/footnotes.xml><?xml version="1.0" encoding="utf-8"?>
-<w:footnotes xmlns:wpc="http://schemas.microsoft.com/office/word/2010/wordprocessingCanvas" xmlns:mc="http://schemas.openxmlformats.org/markup-compatibility/2006" xmlns:o="urn:schemas-microsoft-com:office:office" xmlns:r="http://schemas.openxmlformats.org/officeDocument/2006/relationships" xmlns:m="http://schemas.openxmlformats.org/officeDocument/2006/math" xmlns:v="urn:schemas-microsoft-com:vml" xmlns:wp14="http://schemas.microsoft.com/office/word/2010/wordprocessingDrawing" xmlns:wp="http://schemas.openxmlformats.org/drawingml/2006/wordprocessingDrawing" xmlns:w10="urn:schemas-microsoft-com:office:word" xmlns:w="http://schemas.openxmlformats.org/wordprocessingml/2006/main" xmlns:w14="http://schemas.microsoft.com/office/word/2010/wordml" xmlns:wpg="http://schemas.microsoft.com/office/word/2010/wordprocessingGroup" xmlns:wpi="http://schemas.microsoft.com/office/word/2010/wordprocessingInk" xmlns:wne="http://schemas.microsoft.com/office/word/2006/wordml" xmlns:wps="http://schemas.microsoft.com/office/word/2010/wordprocessingShape" mc:Ignorable="w14 wp14">
+<w:footnotes xmlns:wpc="http://schemas.microsoft.com/office/word/2010/wordprocessingCanvas" xmlns:cx="http://schemas.microsoft.com/office/drawing/2014/chartex" xmlns:cx1="http://schemas.microsoft.com/office/drawing/2015/9/8/chartex" xmlns:cx2="http://schemas.microsoft.com/office/drawing/2015/10/21/chartex" xmlns:cx3="http://schemas.microsoft.com/office/drawing/2016/5/9/chartex" xmlns:cx4="http://schemas.microsoft.com/office/drawing/2016/5/10/chartex" xmlns:cx5="http://schemas.microsoft.com/office/drawing/2016/5/11/chartex" xmlns:cx6="http://schemas.microsoft.com/office/drawing/2016/5/12/chartex" xmlns:cx7="http://schemas.microsoft.com/office/drawing/2016/5/13/chartex" xmlns:cx8="http://schemas.microsoft.com/office/drawing/2016/5/14/chartex" xmlns:mc="http://schemas.openxmlformats.org/markup-compatibility/2006" xmlns:aink="http://schemas.microsoft.com/office/drawing/2016/ink" xmlns:am3d="http://schemas.microsoft.com/office/drawing/2017/model3d" xmlns:o="urn:schemas-microsoft-com:office:office" xmlns:oel="http://schemas.microsoft.com/office/2019/extlst" xmlns:r="http://schemas.openxmlformats.org/officeDocument/2006/relationships" xmlns:m="http://schemas.openxmlformats.org/officeDocument/2006/math" xmlns:v="urn:schemas-microsoft-com:vml" xmlns:wp14="http://schemas.microsoft.com/office/word/2010/wordprocessingDrawing" xmlns:wp="http://schemas.openxmlformats.org/drawingml/2006/wordprocessingDrawing" xmlns:w10="urn:schemas-microsoft-com:office:word" xmlns:w="http://schemas.openxmlformats.org/wordprocessingml/2006/main" xmlns:w14="http://schemas.microsoft.com/office/word/2010/wordml" xmlns:w15="http://schemas.microsoft.com/office/word/2012/wordml" xmlns:w16cex="http://schemas.microsoft.com/office/word/2018/wordml/cex" xmlns:w16cid="http://schemas.microsoft.com/office/word/2016/wordml/cid" xmlns:w16="http://schemas.microsoft.com/office/word/2018/wordml" xmlns:w16sdtdh="http://schemas.microsoft.com/office/word/2020/wordml/sdtdatahash" xmlns:w16se="http://schemas.microsoft.com/office/word/2015/wordml/symex" xmlns:wpg="http://schemas.microsoft.com/office/word/2010/wordprocessingGroup" xmlns:wpi="http://schemas.microsoft.com/office/word/2010/wordprocessingInk" xmlns:wne="http://schemas.microsoft.com/office/word/2006/wordml" xmlns:wps="http://schemas.microsoft.com/office/word/2010/wordprocessingShape" mc:Ignorable="w14 w15 w16se w16cid w16 w16cex w16sdtdh wp14">
   <w:footnote w:type="separator" w:id="-1">
     <w:p>
       <w:pPr>
@@ -7462,8 +7449,8 @@
 </file>
 
 <file path=word/numbering.xml><?xml version="1.0" encoding="utf-8"?>
-<w:numbering xmlns:wpc="http://schemas.microsoft.com/office/word/2010/wordprocessingCanvas" xmlns:mc="http://schemas.openxmlformats.org/markup-compatibility/2006" xmlns:o="urn:schemas-microsoft-com:office:office" xmlns:r="http://schemas.openxmlformats.org/officeDocument/2006/relationships" xmlns:m="http://schemas.openxmlformats.org/officeDocument/2006/math" xmlns:v="urn:schemas-microsoft-com:vml" xmlns:wp14="http://schemas.microsoft.com/office/word/2010/wordprocessingDrawing" xmlns:wp="http://schemas.openxmlformats.org/drawingml/2006/wordprocessingDrawing" xmlns:w10="urn:schemas-microsoft-com:office:word" xmlns:w="http://schemas.openxmlformats.org/wordprocessingml/2006/main" xmlns:w14="http://schemas.microsoft.com/office/word/2010/wordml" xmlns:wpg="http://schemas.microsoft.com/office/word/2010/wordprocessingGroup" xmlns:wpi="http://schemas.microsoft.com/office/word/2010/wordprocessingInk" xmlns:wne="http://schemas.microsoft.com/office/word/2006/wordml" xmlns:wps="http://schemas.microsoft.com/office/word/2010/wordprocessingShape" mc:Ignorable="w14 wp14">
-  <w:abstractNum w:abstractNumId="0">
+<w:numbering xmlns:wpc="http://schemas.microsoft.com/office/word/2010/wordprocessingCanvas" xmlns:cx="http://schemas.microsoft.com/office/drawing/2014/chartex" xmlns:cx1="http://schemas.microsoft.com/office/drawing/2015/9/8/chartex" xmlns:cx2="http://schemas.microsoft.com/office/drawing/2015/10/21/chartex" xmlns:cx3="http://schemas.microsoft.com/office/drawing/2016/5/9/chartex" xmlns:cx4="http://schemas.microsoft.com/office/drawing/2016/5/10/chartex" xmlns:cx5="http://schemas.microsoft.com/office/drawing/2016/5/11/chartex" xmlns:cx6="http://schemas.microsoft.com/office/drawing/2016/5/12/chartex" xmlns:cx7="http://schemas.microsoft.com/office/drawing/2016/5/13/chartex" xmlns:cx8="http://schemas.microsoft.com/office/drawing/2016/5/14/chartex" xmlns:mc="http://schemas.openxmlformats.org/markup-compatibility/2006" xmlns:aink="http://schemas.microsoft.com/office/drawing/2016/ink" xmlns:am3d="http://schemas.microsoft.com/office/drawing/2017/model3d" xmlns:o="urn:schemas-microsoft-com:office:office" xmlns:oel="http://schemas.microsoft.com/office/2019/extlst" xmlns:r="http://schemas.openxmlformats.org/officeDocument/2006/relationships" xmlns:m="http://schemas.openxmlformats.org/officeDocument/2006/math" xmlns:v="urn:schemas-microsoft-com:vml" xmlns:wp14="http://schemas.microsoft.com/office/word/2010/wordprocessingDrawing" xmlns:wp="http://schemas.openxmlformats.org/drawingml/2006/wordprocessingDrawing" xmlns:w10="urn:schemas-microsoft-com:office:word" xmlns:w="http://schemas.openxmlformats.org/wordprocessingml/2006/main" xmlns:w14="http://schemas.microsoft.com/office/word/2010/wordml" xmlns:w15="http://schemas.microsoft.com/office/word/2012/wordml" xmlns:w16cex="http://schemas.microsoft.com/office/word/2018/wordml/cex" xmlns:w16cid="http://schemas.microsoft.com/office/word/2016/wordml/cid" xmlns:w16="http://schemas.microsoft.com/office/word/2018/wordml" xmlns:w16sdtdh="http://schemas.microsoft.com/office/word/2020/wordml/sdtdatahash" xmlns:w16se="http://schemas.microsoft.com/office/word/2015/wordml/symex" xmlns:wpg="http://schemas.microsoft.com/office/word/2010/wordprocessingGroup" xmlns:wpi="http://schemas.microsoft.com/office/word/2010/wordprocessingInk" xmlns:wne="http://schemas.microsoft.com/office/word/2006/wordml" xmlns:wps="http://schemas.microsoft.com/office/word/2010/wordprocessingShape" mc:Ignorable="w14 w15 w16se w16cid w16 w16cex w16sdtdh wp14">
+  <w:abstractNum w:abstractNumId="0" w15:restartNumberingAfterBreak="0">
     <w:nsid w:val="0D8C563F"/>
     <w:multiLevelType w:val="hybridMultilevel"/>
     <w:tmpl w:val="F8F21220"/>
@@ -7576,7 +7563,7 @@
       </w:rPr>
     </w:lvl>
   </w:abstractNum>
-  <w:abstractNum w:abstractNumId="1">
+  <w:abstractNum w:abstractNumId="1" w15:restartNumberingAfterBreak="0">
     <w:nsid w:val="132E6E04"/>
     <w:multiLevelType w:val="hybridMultilevel"/>
     <w:tmpl w:val="D778ACF2"/>
@@ -7662,7 +7649,7 @@
       </w:pPr>
     </w:lvl>
   </w:abstractNum>
-  <w:abstractNum w:abstractNumId="2">
+  <w:abstractNum w:abstractNumId="2" w15:restartNumberingAfterBreak="0">
     <w:nsid w:val="142B75D0"/>
     <w:multiLevelType w:val="hybridMultilevel"/>
     <w:tmpl w:val="B88207F0"/>
@@ -7775,7 +7762,7 @@
       </w:rPr>
     </w:lvl>
   </w:abstractNum>
-  <w:abstractNum w:abstractNumId="3">
+  <w:abstractNum w:abstractNumId="3" w15:restartNumberingAfterBreak="0">
     <w:nsid w:val="185B1BD8"/>
     <w:multiLevelType w:val="hybridMultilevel"/>
     <w:tmpl w:val="BD4CB5F8"/>
@@ -7861,7 +7848,7 @@
       </w:pPr>
     </w:lvl>
   </w:abstractNum>
-  <w:abstractNum w:abstractNumId="4">
+  <w:abstractNum w:abstractNumId="4" w15:restartNumberingAfterBreak="0">
     <w:nsid w:val="237275EB"/>
     <w:multiLevelType w:val="hybridMultilevel"/>
     <w:tmpl w:val="BE72A882"/>
@@ -7974,7 +7961,7 @@
       </w:rPr>
     </w:lvl>
   </w:abstractNum>
-  <w:abstractNum w:abstractNumId="5">
+  <w:abstractNum w:abstractNumId="5" w15:restartNumberingAfterBreak="0">
     <w:nsid w:val="23E5510C"/>
     <w:multiLevelType w:val="hybridMultilevel"/>
     <w:tmpl w:val="4618834C"/>
@@ -8087,7 +8074,7 @@
       </w:rPr>
     </w:lvl>
   </w:abstractNum>
-  <w:abstractNum w:abstractNumId="6">
+  <w:abstractNum w:abstractNumId="6" w15:restartNumberingAfterBreak="0">
     <w:nsid w:val="30091417"/>
     <w:multiLevelType w:val="hybridMultilevel"/>
     <w:tmpl w:val="2BC4817E"/>
@@ -8146,7 +8133,7 @@
       <w:lvlJc w:val="left"/>
     </w:lvl>
   </w:abstractNum>
-  <w:abstractNum w:abstractNumId="7">
+  <w:abstractNum w:abstractNumId="7" w15:restartNumberingAfterBreak="0">
     <w:nsid w:val="30684AFC"/>
     <w:multiLevelType w:val="hybridMultilevel"/>
     <w:tmpl w:val="4F9EEE92"/>
@@ -8237,7 +8224,7 @@
       </w:pPr>
     </w:lvl>
   </w:abstractNum>
-  <w:abstractNum w:abstractNumId="8">
+  <w:abstractNum w:abstractNumId="8" w15:restartNumberingAfterBreak="0">
     <w:nsid w:val="34E14AAC"/>
     <w:multiLevelType w:val="hybridMultilevel"/>
     <w:tmpl w:val="BC20A25A"/>
@@ -8323,7 +8310,7 @@
       </w:pPr>
     </w:lvl>
   </w:abstractNum>
-  <w:abstractNum w:abstractNumId="9">
+  <w:abstractNum w:abstractNumId="9" w15:restartNumberingAfterBreak="0">
     <w:nsid w:val="49383B27"/>
     <w:multiLevelType w:val="hybridMultilevel"/>
     <w:tmpl w:val="95C2DBC6"/>
@@ -8436,7 +8423,7 @@
       </w:rPr>
     </w:lvl>
   </w:abstractNum>
-  <w:abstractNum w:abstractNumId="10">
+  <w:abstractNum w:abstractNumId="10" w15:restartNumberingAfterBreak="0">
     <w:nsid w:val="5808769B"/>
     <w:multiLevelType w:val="hybridMultilevel"/>
     <w:tmpl w:val="5124571A"/>
@@ -8548,7 +8535,7 @@
       </w:rPr>
     </w:lvl>
   </w:abstractNum>
-  <w:abstractNum w:abstractNumId="11">
+  <w:abstractNum w:abstractNumId="11" w15:restartNumberingAfterBreak="0">
     <w:nsid w:val="6E76685B"/>
     <w:multiLevelType w:val="hybridMultilevel"/>
     <w:tmpl w:val="8BE09BD4"/>
@@ -8634,7 +8621,7 @@
       </w:pPr>
     </w:lvl>
   </w:abstractNum>
-  <w:abstractNum w:abstractNumId="12">
+  <w:abstractNum w:abstractNumId="12" w15:restartNumberingAfterBreak="0">
     <w:nsid w:val="70053852"/>
     <w:multiLevelType w:val="hybridMultilevel"/>
     <w:tmpl w:val="254C3EF4"/>
@@ -8693,7 +8680,7 @@
       <w:lvlJc w:val="left"/>
     </w:lvl>
   </w:abstractNum>
-  <w:abstractNum w:abstractNumId="13">
+  <w:abstractNum w:abstractNumId="13" w15:restartNumberingAfterBreak="0">
     <w:nsid w:val="719655E5"/>
     <w:multiLevelType w:val="hybridMultilevel"/>
     <w:tmpl w:val="DA66105A"/>
@@ -8779,7 +8766,7 @@
       </w:pPr>
     </w:lvl>
   </w:abstractNum>
-  <w:abstractNum w:abstractNumId="14">
+  <w:abstractNum w:abstractNumId="14" w15:restartNumberingAfterBreak="0">
     <w:nsid w:val="769E590E"/>
     <w:multiLevelType w:val="hybridMultilevel"/>
     <w:tmpl w:val="66BC9272"/>
@@ -8865,59 +8852,59 @@
       </w:pPr>
     </w:lvl>
   </w:abstractNum>
-  <w:num w:numId="1">
+  <w:num w:numId="1" w16cid:durableId="170800097">
     <w:abstractNumId w:val="4"/>
   </w:num>
-  <w:num w:numId="2">
+  <w:num w:numId="2" w16cid:durableId="768891743">
     <w:abstractNumId w:val="2"/>
   </w:num>
-  <w:num w:numId="3">
+  <w:num w:numId="3" w16cid:durableId="1877037000">
     <w:abstractNumId w:val="0"/>
   </w:num>
-  <w:num w:numId="4">
+  <w:num w:numId="4" w16cid:durableId="1107626945">
     <w:abstractNumId w:val="3"/>
   </w:num>
-  <w:num w:numId="5">
+  <w:num w:numId="5" w16cid:durableId="1285233328">
     <w:abstractNumId w:val="10"/>
   </w:num>
-  <w:num w:numId="6">
+  <w:num w:numId="6" w16cid:durableId="443115282">
     <w:abstractNumId w:val="5"/>
   </w:num>
-  <w:num w:numId="7">
+  <w:num w:numId="7" w16cid:durableId="1652052616">
     <w:abstractNumId w:val="10"/>
   </w:num>
-  <w:num w:numId="8">
+  <w:num w:numId="8" w16cid:durableId="1258640535">
     <w:abstractNumId w:val="8"/>
   </w:num>
-  <w:num w:numId="9">
+  <w:num w:numId="9" w16cid:durableId="1224681876">
     <w:abstractNumId w:val="11"/>
   </w:num>
-  <w:num w:numId="10">
+  <w:num w:numId="10" w16cid:durableId="971330396">
     <w:abstractNumId w:val="7"/>
   </w:num>
-  <w:num w:numId="11">
+  <w:num w:numId="11" w16cid:durableId="964968712">
     <w:abstractNumId w:val="12"/>
   </w:num>
-  <w:num w:numId="12">
+  <w:num w:numId="12" w16cid:durableId="1903981974">
     <w:abstractNumId w:val="14"/>
   </w:num>
-  <w:num w:numId="13">
+  <w:num w:numId="13" w16cid:durableId="223757251">
     <w:abstractNumId w:val="6"/>
   </w:num>
-  <w:num w:numId="14">
+  <w:num w:numId="14" w16cid:durableId="1073820399">
     <w:abstractNumId w:val="1"/>
   </w:num>
-  <w:num w:numId="15">
+  <w:num w:numId="15" w16cid:durableId="1308242874">
     <w:abstractNumId w:val="13"/>
   </w:num>
-  <w:num w:numId="16">
+  <w:num w:numId="16" w16cid:durableId="1142621866">
     <w:abstractNumId w:val="9"/>
   </w:num>
 </w:numbering>
 </file>
 
 <file path=word/styles.xml><?xml version="1.0" encoding="utf-8"?>
-<w:styles xmlns:mc="http://schemas.openxmlformats.org/markup-compatibility/2006" xmlns:r="http://schemas.openxmlformats.org/officeDocument/2006/relationships" xmlns:w="http://schemas.openxmlformats.org/wordprocessingml/2006/main" xmlns:w14="http://schemas.microsoft.com/office/word/2010/wordml" mc:Ignorable="w14">
+<w:styles xmlns:mc="http://schemas.openxmlformats.org/markup-compatibility/2006" xmlns:r="http://schemas.openxmlformats.org/officeDocument/2006/relationships" xmlns:w="http://schemas.openxmlformats.org/wordprocessingml/2006/main" xmlns:w14="http://schemas.microsoft.com/office/word/2010/wordml" xmlns:w15="http://schemas.microsoft.com/office/word/2012/wordml" xmlns:w16cex="http://schemas.microsoft.com/office/word/2018/wordml/cex" xmlns:w16cid="http://schemas.microsoft.com/office/word/2016/wordml/cid" xmlns:w16="http://schemas.microsoft.com/office/word/2018/wordml" xmlns:w16sdtdh="http://schemas.microsoft.com/office/word/2020/wordml/sdtdatahash" xmlns:w16se="http://schemas.microsoft.com/office/word/2015/wordml/symex" mc:Ignorable="w14 w15 w16se w16cid w16 w16cex w16sdtdh">
   <w:docDefaults>
     <w:rPrDefault>
       <w:rPr>
@@ -8935,581 +8922,383 @@
       </w:pPr>
     </w:pPrDefault>
   </w:docDefaults>
-  <w:latentStyles w:defLockedState="0" w:defUIPriority="99" w:defSemiHidden="1" w:defUnhideWhenUsed="1" w:defQFormat="0" w:count="267">
-    <w:lsdException w:name="Normal" w:semiHidden="0" w:uiPriority="0" w:unhideWhenUsed="0" w:qFormat="1"/>
-    <w:lsdException w:name="heading 1" w:semiHidden="0" w:uiPriority="9" w:unhideWhenUsed="0" w:qFormat="1"/>
-    <w:lsdException w:name="heading 2" w:uiPriority="9" w:qFormat="1"/>
-    <w:lsdException w:name="heading 3" w:uiPriority="9" w:qFormat="1"/>
-    <w:lsdException w:name="heading 4" w:uiPriority="9" w:qFormat="1"/>
-    <w:lsdException w:name="heading 5" w:uiPriority="9" w:qFormat="1"/>
-    <w:lsdException w:name="heading 6" w:uiPriority="9" w:qFormat="1"/>
-    <w:lsdException w:name="heading 7" w:uiPriority="9" w:qFormat="1"/>
-    <w:lsdException w:name="heading 8" w:uiPriority="9" w:qFormat="1"/>
-    <w:lsdException w:name="heading 9" w:uiPriority="9" w:qFormat="1"/>
-    <w:lsdException w:name="toc 1" w:uiPriority="39"/>
-    <w:lsdException w:name="toc 2" w:uiPriority="39"/>
-    <w:lsdException w:name="toc 3" w:uiPriority="39"/>
-    <w:lsdException w:name="toc 4" w:uiPriority="39"/>
-    <w:lsdException w:name="toc 5" w:uiPriority="39"/>
-    <w:lsdException w:name="toc 6" w:uiPriority="39"/>
-    <w:lsdException w:name="toc 7" w:uiPriority="39"/>
-    <w:lsdException w:name="toc 8" w:uiPriority="39"/>
-    <w:lsdException w:name="toc 9" w:uiPriority="39"/>
-    <w:lsdException w:name="caption" w:uiPriority="35" w:qFormat="1"/>
-    <w:lsdException w:name="Title" w:semiHidden="0" w:uiPriority="10" w:unhideWhenUsed="0" w:qFormat="1"/>
-    <w:lsdException w:name="Default Paragraph Font" w:uiPriority="1"/>
-    <w:lsdException w:name="Subtitle" w:semiHidden="0" w:uiPriority="11" w:unhideWhenUsed="0" w:qFormat="1"/>
-    <w:lsdException w:name="Strong" w:semiHidden="0" w:uiPriority="22" w:unhideWhenUsed="0" w:qFormat="1"/>
-    <w:lsdException w:name="Emphasis" w:semiHidden="0" w:uiPriority="20" w:unhideWhenUsed="0" w:qFormat="1"/>
-    <w:lsdException w:name="Table Grid" w:semiHidden="0" w:uiPriority="39" w:unhideWhenUsed="0"/>
-    <w:lsdException w:name="Placeholder Text" w:unhideWhenUsed="0"/>
-    <w:lsdException w:name="No Spacing" w:semiHidden="0" w:uiPriority="1" w:unhideWhenUsed="0" w:qFormat="1"/>
-    <w:lsdException w:name="Light Shading" w:semiHidden="0" w:uiPriority="60" w:unhideWhenUsed="0"/>
-    <w:lsdException w:name="Light List" w:semiHidden="0" w:uiPriority="61" w:unhideWhenUsed="0"/>
-    <w:lsdException w:name="Light Grid" w:semiHidden="0" w:uiPriority="62" w:unhideWhenUsed="0"/>
-    <w:lsdException w:name="Medium Shading 1" w:semiHidden="0" w:uiPriority="63" w:unhideWhenUsed="0"/>
-    <w:lsdException w:name="Medium Shading 2" w:semiHidden="0" w:uiPriority="64" w:unhideWhenUsed="0"/>
-    <w:lsdException w:name="Medium List 1" w:semiHidden="0" w:uiPriority="65" w:unhideWhenUsed="0"/>
-    <w:lsdException w:name="Medium List 2" w:semiHidden="0" w:uiPriority="66" w:unhideWhenUsed="0"/>
-    <w:lsdException w:name="Medium Grid 1" w:semiHidden="0" w:uiPriority="67" w:unhideWhenUsed="0"/>
-    <w:lsdException w:name="Medium Grid 2" w:semiHidden="0" w:uiPriority="68" w:unhideWhenUsed="0"/>
-    <w:lsdException w:name="Medium Grid 3" w:semiHidden="0" w:uiPriority="69" w:unhideWhenUsed="0"/>
-    <w:lsdException w:name="Dark List" w:semiHidden="0" w:uiPriority="70" w:unhideWhenUsed="0"/>
-    <w:lsdException w:name="Colorful Shading" w:semiHidden="0" w:uiPriority="71" w:unhideWhenUsed="0"/>
-    <w:lsdException w:name="Colorful List" w:semiHidden="0" w:uiPriority="72" w:unhideWhenUsed="0"/>
-    <w:lsdException w:name="Colorful Grid" w:semiHidden="0" w:uiPriority="73" w:unhideWhenUsed="0"/>
-    <w:lsdException w:name="Light Shading Accent 1" w:semiHidden="0" w:uiPriority="60" w:unhideWhenUsed="0"/>
-    <w:lsdException w:name="Light List Accent 1" w:semiHidden="0" w:uiPriority="61" w:unhideWhenUsed="0"/>
-    <w:lsdException w:name="Light Grid Accent 1" w:semiHidden="0" w:uiPriority="62" w:unhideWhenUsed="0"/>
-    <w:lsdException w:name="Medium Shading 1 Accent 1" w:semiHidden="0" w:uiPriority="63" w:unhideWhenUsed="0"/>
-    <w:lsdException w:name="Medium Shading 2 Accent 1" w:semiHidden="0" w:uiPriority="64" w:unhideWhenUsed="0"/>
-    <w:lsdException w:name="Medium List 1 Accent 1" w:semiHidden="0" w:uiPriority="65" w:unhideWhenUsed="0"/>
-    <w:lsdException w:name="Revision" w:unhideWhenUsed="0"/>
-    <w:lsdException w:name="List Paragraph" w:semiHidden="0" w:uiPriority="34" w:unhideWhenUsed="0" w:qFormat="1"/>
-    <w:lsdException w:name="Quote" w:semiHidden="0" w:uiPriority="29" w:unhideWhenUsed="0" w:qFormat="1"/>
-    <w:lsdException w:name="Intense Quote" w:semiHidden="0" w:uiPriority="30" w:unhideWhenUsed="0" w:qFormat="1"/>
-    <w:lsdException w:name="Medium List 2 Accent 1" w:semiHidden="0" w:uiPriority="66" w:unhideWhenUsed="0"/>
-    <w:lsdException w:name="Medium Grid 1 Accent 1" w:semiHidden="0" w:uiPriority="67" w:unhideWhenUsed="0"/>
-    <w:lsdException w:name="Medium Grid 2 Accent 1" w:semiHidden="0" w:uiPriority="68" w:unhideWhenUsed="0"/>
-    <w:lsdException w:name="Medium Grid 3 Accent 1" w:semiHidden="0" w:uiPriority="69" w:unhideWhenUsed="0"/>
-    <w:lsdException w:name="Dark List Accent 1" w:semiHidden="0" w:uiPriority="70" w:unhideWhenUsed="0"/>
-    <w:lsdException w:name="Colorful Shading Accent 1" w:semiHidden="0" w:uiPriority="71" w:unhideWhenUsed="0"/>
-    <w:lsdException w:name="Colorful List Accent 1" w:semiHidden="0" w:uiPriority="72" w:unhideWhenUsed="0"/>
-    <w:lsdException w:name="Colorful Grid Accent 1" w:semiHidden="0" w:uiPriority="73" w:unhideWhenUsed="0"/>
-    <w:lsdException w:name="Light Shading Accent 2" w:semiHidden="0" w:uiPriority="60" w:unhideWhenUsed="0"/>
-    <w:lsdException w:name="Light List Accent 2" w:semiHidden="0" w:uiPriority="61" w:unhideWhenUsed="0"/>
-    <w:lsdException w:name="Light Grid Accent 2" w:semiHidden="0" w:uiPriority="62" w:unhideWhenUsed="0"/>
-    <w:lsdException w:name="Medium Shading 1 Accent 2" w:semiHidden="0" w:uiPriority="63" w:unhideWhenUsed="0"/>
-    <w:lsdException w:name="Medium Shading 2 Accent 2" w:semiHidden="0" w:uiPriority="64" w:unhideWhenUsed="0"/>
-    <w:lsdException w:name="Medium List 1 Accent 2" w:semiHidden="0" w:uiPriority="65" w:unhideWhenUsed="0"/>
-    <w:lsdException w:name="Medium List 2 Accent 2" w:semiHidden="0" w:uiPriority="66" w:unhideWhenUsed="0"/>
-    <w:lsdException w:name="Medium Grid 1 Accent 2" w:semiHidden="0" w:uiPriority="67" w:unhideWhenUsed="0"/>
-    <w:lsdException w:name="Medium Grid 2 Accent 2" w:semiHidden="0" w:uiPriority="68" w:unhideWhenUsed="0"/>
-    <w:lsdException w:name="Medium Grid 3 Accent 2" w:semiHidden="0" w:uiPriority="69" w:unhideWhenUsed="0"/>
-    <w:lsdException w:name="Dark List Accent 2" w:semiHidden="0" w:uiPriority="70" w:unhideWhenUsed="0"/>
-    <w:lsdException w:name="Colorful Shading Accent 2" w:semiHidden="0" w:uiPriority="71" w:unhideWhenUsed="0"/>
-    <w:lsdException w:name="Colorful List Accent 2" w:semiHidden="0" w:uiPriority="72" w:unhideWhenUsed="0"/>
-    <w:lsdException w:name="Colorful Grid Accent 2" w:semiHidden="0" w:uiPriority="73" w:unhideWhenUsed="0"/>
-    <w:lsdException w:name="Light Shading Accent 3" w:semiHidden="0" w:uiPriority="60" w:unhideWhenUsed="0"/>
-    <w:lsdException w:name="Light List Accent 3" w:semiHidden="0" w:uiPriority="61" w:unhideWhenUsed="0"/>
-    <w:lsdException w:name="Light Grid Accent 3" w:semiHidden="0" w:uiPriority="62" w:unhideWhenUsed="0"/>
-    <w:lsdException w:name="Medium Shading 1 Accent 3" w:semiHidden="0" w:uiPriority="63" w:unhideWhenUsed="0"/>
-    <w:lsdException w:name="Medium Shading 2 Accent 3" w:semiHidden="0" w:uiPriority="64" w:unhideWhenUsed="0"/>
-    <w:lsdException w:name="Medium List 1 Accent 3" w:semiHidden="0" w:uiPriority="65" w:unhideWhenUsed="0"/>
-    <w:lsdException w:name="Medium List 2 Accent 3" w:semiHidden="0" w:uiPriority="66" w:unhideWhenUsed="0"/>
-    <w:lsdException w:name="Medium Grid 1 Accent 3" w:semiHidden="0" w:uiPriority="67" w:unhideWhenUsed="0"/>
-    <w:lsdException w:name="Medium Grid 2 Accent 3" w:semiHidden="0" w:uiPriority="68" w:unhideWhenUsed="0"/>
-    <w:lsdException w:name="Medium Grid 3 Accent 3" w:semiHidden="0" w:uiPriority="69" w:unhideWhenUsed="0"/>
-    <w:lsdException w:name="Dark List Accent 3" w:semiHidden="0" w:uiPriority="70" w:unhideWhenUsed="0"/>
-    <w:lsdException w:name="Colorful Shading Accent 3" w:semiHidden="0" w:uiPriority="71" w:unhideWhenUsed="0"/>
-    <w:lsdException w:name="Colorful List Accent 3" w:semiHidden="0" w:uiPriority="72" w:unhideWhenUsed="0"/>
-    <w:lsdException w:name="Colorful Grid Accent 3" w:semiHidden="0" w:uiPriority="73" w:unhideWhenUsed="0"/>
-    <w:lsdException w:name="Light Shading Accent 4" w:semiHidden="0" w:uiPriority="60" w:unhideWhenUsed="0"/>
-    <w:lsdException w:name="Light List Accent 4" w:semiHidden="0" w:uiPriority="61" w:unhideWhenUsed="0"/>
-    <w:lsdException w:name="Light Grid Accent 4" w:semiHidden="0" w:uiPriority="62" w:unhideWhenUsed="0"/>
-    <w:lsdException w:name="Medium Shading 1 Accent 4" w:semiHidden="0" w:uiPriority="63" w:unhideWhenUsed="0"/>
-    <w:lsdException w:name="Medium Shading 2 Accent 4" w:semiHidden="0" w:uiPriority="64" w:unhideWhenUsed="0"/>
-    <w:lsdException w:name="Medium List 1 Accent 4" w:semiHidden="0" w:uiPriority="65" w:unhideWhenUsed="0"/>
-    <w:lsdException w:name="Medium List 2 Accent 4" w:semiHidden="0" w:uiPriority="66" w:unhideWhenUsed="0"/>
-    <w:lsdException w:name="Medium Grid 1 Accent 4" w:semiHidden="0" w:uiPriority="67" w:unhideWhenUsed="0"/>
-    <w:lsdException w:name="Medium Grid 2 Accent 4" w:semiHidden="0" w:uiPriority="68" w:unhideWhenUsed="0"/>
-    <w:lsdException w:name="Medium Grid 3 Accent 4" w:semiHidden="0" w:uiPriority="69" w:unhideWhenUsed="0"/>
-    <w:lsdException w:name="Dark List Accent 4" w:semiHidden="0" w:uiPriority="70" w:unhideWhenUsed="0"/>
-    <w:lsdException w:name="Colorful Shading Accent 4" w:semiHidden="0" w:uiPriority="71" w:unhideWhenUsed="0"/>
-    <w:lsdException w:name="Colorful List Accent 4" w:semiHidden="0" w:uiPriority="72" w:unhideWhenUsed="0"/>
-    <w:lsdException w:name="Colorful Grid Accent 4" w:semiHidden="0" w:uiPriority="73" w:unhideWhenUsed="0"/>
-    <w:lsdException w:name="Light Shading Accent 5" w:semiHidden="0" w:uiPriority="60" w:unhideWhenUsed="0"/>
-    <w:lsdException w:name="Light List Accent 5" w:semiHidden="0" w:uiPriority="61" w:unhideWhenUsed="0"/>
-    <w:lsdException w:name="Light Grid Accent 5" w:semiHidden="0" w:uiPriority="62" w:unhideWhenUsed="0"/>
-    <w:lsdException w:name="Medium Shading 1 Accent 5" w:semiHidden="0" w:uiPriority="63" w:unhideWhenUsed="0"/>
-    <w:lsdException w:name="Medium Shading 2 Accent 5" w:semiHidden="0" w:uiPriority="64" w:unhideWhenUsed="0"/>
-    <w:lsdException w:name="Medium List 1 Accent 5" w:semiHidden="0" w:uiPriority="65" w:unhideWhenUsed="0"/>
-    <w:lsdException w:name="Medium List 2 Accent 5" w:semiHidden="0" w:uiPriority="66" w:unhideWhenUsed="0"/>
-    <w:lsdException w:name="Medium Grid 1 Accent 5" w:semiHidden="0" w:uiPriority="67" w:unhideWhenUsed="0"/>
-    <w:lsdException w:name="Medium Grid 2 Accent 5" w:semiHidden="0" w:uiPriority="68" w:unhideWhenUsed="0"/>
-    <w:lsdException w:name="Medium Grid 3 Accent 5" w:semiHidden="0" w:uiPriority="69" w:unhideWhenUsed="0"/>
-    <w:lsdException w:name="Dark List Accent 5" w:semiHidden="0" w:uiPriority="70" w:unhideWhenUsed="0"/>
-    <w:lsdException w:name="Colorful Shading Accent 5" w:semiHidden="0" w:uiPriority="71" w:unhideWhenUsed="0"/>
-    <w:lsdException w:name="Colorful List Accent 5" w:semiHidden="0" w:uiPriority="72" w:unhideWhenUsed="0"/>
-    <w:lsdException w:name="Colorful Grid Accent 5" w:semiHidden="0" w:uiPriority="73" w:unhideWhenUsed="0"/>
-    <w:lsdException w:name="Light Shading Accent 6" w:semiHidden="0" w:uiPriority="60" w:unhideWhenUsed="0"/>
-    <w:lsdException w:name="Light List Accent 6" w:semiHidden="0" w:uiPriority="61" w:unhideWhenUsed="0"/>
-    <w:lsdException w:name="Light Grid Accent 6" w:semiHidden="0" w:uiPriority="62" w:unhideWhenUsed="0"/>
-    <w:lsdException w:name="Medium Shading 1 Accent 6" w:semiHidden="0" w:uiPriority="63" w:unhideWhenUsed="0"/>
-    <w:lsdException w:name="Medium Shading 2 Accent 6" w:semiHidden="0" w:uiPriority="64" w:unhideWhenUsed="0"/>
-    <w:lsdException w:name="Medium List 1 Accent 6" w:semiHidden="0" w:uiPriority="65" w:unhideWhenUsed="0"/>
-    <w:lsdException w:name="Medium List 2 Accent 6" w:semiHidden="0" w:uiPriority="66" w:unhideWhenUsed="0"/>
-    <w:lsdException w:name="Medium Grid 1 Accent 6" w:semiHidden="0" w:uiPriority="67" w:unhideWhenUsed="0"/>
-    <w:lsdException w:name="Medium Grid 2 Accent 6" w:semiHidden="0" w:uiPriority="68" w:unhideWhenUsed="0"/>
-    <w:lsdException w:name="Medium Grid 3 Accent 6" w:semiHidden="0" w:uiPriority="69" w:unhideWhenUsed="0"/>
-    <w:lsdException w:name="Dark List Accent 6" w:semiHidden="0" w:uiPriority="70" w:unhideWhenUsed="0"/>
-    <w:lsdException w:name="Colorful Shading Accent 6" w:semiHidden="0" w:uiPriority="71" w:unhideWhenUsed="0"/>
-    <w:lsdException w:name="Colorful List Accent 6" w:semiHidden="0" w:uiPriority="72" w:unhideWhenUsed="0"/>
-    <w:lsdException w:name="Colorful Grid Accent 6" w:semiHidden="0" w:uiPriority="73" w:unhideWhenUsed="0"/>
-    <w:lsdException w:name="Subtle Emphasis" w:semiHidden="0" w:uiPriority="19" w:unhideWhenUsed="0" w:qFormat="1"/>
-    <w:lsdException w:name="Intense Emphasis" w:semiHidden="0" w:uiPriority="21" w:unhideWhenUsed="0" w:qFormat="1"/>
-    <w:lsdException w:name="Subtle Reference" w:semiHidden="0" w:uiPriority="31" w:unhideWhenUsed="0" w:qFormat="1"/>
-    <w:lsdException w:name="Intense Reference" w:semiHidden="0" w:uiPriority="32" w:unhideWhenUsed="0" w:qFormat="1"/>
-    <w:lsdException w:name="Book Title" w:semiHidden="0" w:uiPriority="33" w:unhideWhenUsed="0" w:qFormat="1"/>
-    <w:lsdException w:name="Bibliography" w:uiPriority="37"/>
-    <w:lsdException w:name="TOC Heading" w:uiPriority="39" w:qFormat="1"/>
-  </w:latentStyles>
-  <w:style w:type="paragraph" w:default="1" w:styleId="Normal">
-    <w:name w:val="Normal"/>
-    <w:qFormat/>
-    <w:rsid w:val="00201BEE"/>
-  </w:style>
-  <w:style w:type="character" w:default="1" w:styleId="DefaultParagraphFont">
-    <w:name w:val="Default Paragraph Font"/>
-    <w:uiPriority w:val="1"/>
-    <w:semiHidden/>
-    <w:unhideWhenUsed/>
-  </w:style>
-  <w:style w:type="table" w:default="1" w:styleId="TableNormal">
-    <w:name w:val="Normal Table"/>
-    <w:uiPriority w:val="99"/>
-    <w:semiHidden/>
-    <w:unhideWhenUsed/>
-    <w:tblPr>
-      <w:tblInd w:w="0" w:type="dxa"/>
-      <w:tblCellMar>
-        <w:top w:w="0" w:type="dxa"/>
-        <w:left w:w="108" w:type="dxa"/>
-        <w:bottom w:w="0" w:type="dxa"/>
-        <w:right w:w="108" w:type="dxa"/>
-      </w:tblCellMar>
-    </w:tblPr>
-  </w:style>
-  <w:style w:type="numbering" w:default="1" w:styleId="NoList">
-    <w:name w:val="No List"/>
-    <w:uiPriority w:val="99"/>
-    <w:semiHidden/>
-    <w:unhideWhenUsed/>
-  </w:style>
-  <w:style w:type="paragraph" w:styleId="NoSpacing">
-    <w:name w:val="No Spacing"/>
-    <w:link w:val="NoSpacingChar"/>
-    <w:uiPriority w:val="1"/>
-    <w:qFormat/>
-    <w:rsid w:val="00E4417C"/>
-    <w:pPr>
-      <w:spacing w:after="0" w:line="240" w:lineRule="auto"/>
-    </w:pPr>
-    <w:rPr>
-      <w:rFonts w:eastAsiaTheme="minorEastAsia"/>
-      <w:kern w:val="0"/>
-      <w:lang w:val="en-US"/>
-    </w:rPr>
-  </w:style>
-  <w:style w:type="character" w:customStyle="1" w:styleId="NoSpacingChar">
-    <w:name w:val="No Spacing Char"/>
-    <w:basedOn w:val="DefaultParagraphFont"/>
-    <w:link w:val="NoSpacing"/>
-    <w:uiPriority w:val="1"/>
-    <w:rsid w:val="00E4417C"/>
-    <w:rPr>
-      <w:rFonts w:eastAsiaTheme="minorEastAsia"/>
-      <w:kern w:val="0"/>
-      <w:lang w:val="en-US"/>
-    </w:rPr>
-  </w:style>
-  <w:style w:type="character" w:styleId="Hyperlink">
-    <w:name w:val="Hyperlink"/>
-    <w:basedOn w:val="DefaultParagraphFont"/>
-    <w:uiPriority w:val="99"/>
-    <w:semiHidden/>
-    <w:unhideWhenUsed/>
-    <w:rsid w:val="00211693"/>
-    <w:rPr>
-      <w:color w:val="0563C1"/>
-      <w:u w:val="single"/>
-    </w:rPr>
-  </w:style>
-  <w:style w:type="paragraph" w:styleId="Caption">
-    <w:name w:val="caption"/>
-    <w:basedOn w:val="Normal"/>
-    <w:next w:val="Normal"/>
-    <w:uiPriority w:val="35"/>
-    <w:unhideWhenUsed/>
-    <w:qFormat/>
-    <w:rsid w:val="004B4C1D"/>
-    <w:pPr>
-      <w:spacing w:after="200" w:line="240" w:lineRule="auto"/>
-    </w:pPr>
-    <w:rPr>
-      <w:i/>
-      <w:iCs/>
-      <w:color w:val="44546A" w:themeColor="text2"/>
-      <w:sz w:val="18"/>
-      <w:szCs w:val="18"/>
-    </w:rPr>
-  </w:style>
-  <w:style w:type="paragraph" w:styleId="ListParagraph">
-    <w:name w:val="List Paragraph"/>
-    <w:basedOn w:val="Normal"/>
-    <w:uiPriority w:val="34"/>
-    <w:qFormat/>
-    <w:rsid w:val="00D842BE"/>
-    <w:pPr>
-      <w:ind w:left="720"/>
-      <w:contextualSpacing/>
-    </w:pPr>
-  </w:style>
-  <w:style w:type="table" w:styleId="TableGrid">
-    <w:name w:val="Table Grid"/>
-    <w:basedOn w:val="TableNormal"/>
-    <w:uiPriority w:val="39"/>
-    <w:rsid w:val="0081780E"/>
-    <w:pPr>
-      <w:spacing w:after="0" w:line="240" w:lineRule="auto"/>
-    </w:pPr>
-    <w:rPr>
-      <w:kern w:val="0"/>
-      <w14:ligatures w14:val="none"/>
-    </w:rPr>
-    <w:tblPr>
-      <w:tblBorders>
-        <w:top w:val="single" w:sz="4" w:space="0" w:color="auto"/>
-        <w:left w:val="single" w:sz="4" w:space="0" w:color="auto"/>
-        <w:bottom w:val="single" w:sz="4" w:space="0" w:color="auto"/>
-        <w:right w:val="single" w:sz="4" w:space="0" w:color="auto"/>
-        <w:insideH w:val="single" w:sz="4" w:space="0" w:color="auto"/>
-        <w:insideV w:val="single" w:sz="4" w:space="0" w:color="auto"/>
-      </w:tblBorders>
-    </w:tblPr>
-  </w:style>
-  <w:style w:type="paragraph" w:styleId="EndnoteText">
-    <w:name w:val="endnote text"/>
-    <w:basedOn w:val="Normal"/>
-    <w:link w:val="EndnoteTextChar"/>
-    <w:uiPriority w:val="99"/>
-    <w:semiHidden/>
-    <w:unhideWhenUsed/>
-    <w:rsid w:val="00FD225D"/>
-    <w:pPr>
-      <w:spacing w:after="0" w:line="240" w:lineRule="auto"/>
-    </w:pPr>
-    <w:rPr>
-      <w:sz w:val="20"/>
-      <w:szCs w:val="20"/>
-    </w:rPr>
-  </w:style>
-  <w:style w:type="character" w:customStyle="1" w:styleId="EndnoteTextChar">
-    <w:name w:val="Endnote Text Char"/>
-    <w:basedOn w:val="DefaultParagraphFont"/>
-    <w:link w:val="EndnoteText"/>
-    <w:uiPriority w:val="99"/>
-    <w:semiHidden/>
-    <w:rsid w:val="00FD225D"/>
-    <w:rPr>
-      <w:sz w:val="20"/>
-      <w:szCs w:val="20"/>
-    </w:rPr>
-  </w:style>
-  <w:style w:type="character" w:styleId="EndnoteReference">
-    <w:name w:val="endnote reference"/>
-    <w:basedOn w:val="DefaultParagraphFont"/>
-    <w:uiPriority w:val="99"/>
-    <w:semiHidden/>
-    <w:unhideWhenUsed/>
-    <w:rsid w:val="00FD225D"/>
-    <w:rPr>
-      <w:vertAlign w:val="superscript"/>
-    </w:rPr>
-  </w:style>
-  <w:style w:type="paragraph" w:styleId="FootnoteText">
-    <w:name w:val="footnote text"/>
-    <w:basedOn w:val="Normal"/>
-    <w:link w:val="FootnoteTextChar"/>
-    <w:uiPriority w:val="99"/>
-    <w:semiHidden/>
-    <w:unhideWhenUsed/>
-    <w:rsid w:val="00FD225D"/>
-    <w:pPr>
-      <w:spacing w:after="0" w:line="240" w:lineRule="auto"/>
-    </w:pPr>
-    <w:rPr>
-      <w:sz w:val="20"/>
-      <w:szCs w:val="20"/>
-    </w:rPr>
-  </w:style>
-  <w:style w:type="character" w:customStyle="1" w:styleId="FootnoteTextChar">
-    <w:name w:val="Footnote Text Char"/>
-    <w:basedOn w:val="DefaultParagraphFont"/>
-    <w:link w:val="FootnoteText"/>
-    <w:uiPriority w:val="99"/>
-    <w:semiHidden/>
-    <w:rsid w:val="00FD225D"/>
-    <w:rPr>
-      <w:sz w:val="20"/>
-      <w:szCs w:val="20"/>
-    </w:rPr>
-  </w:style>
-  <w:style w:type="character" w:styleId="FootnoteReference">
-    <w:name w:val="footnote reference"/>
-    <w:basedOn w:val="DefaultParagraphFont"/>
-    <w:uiPriority w:val="99"/>
-    <w:semiHidden/>
-    <w:unhideWhenUsed/>
-    <w:rsid w:val="00FD225D"/>
-    <w:rPr>
-      <w:vertAlign w:val="superscript"/>
-    </w:rPr>
-  </w:style>
-  <w:style w:type="paragraph" w:styleId="Header">
-    <w:name w:val="header"/>
-    <w:basedOn w:val="Normal"/>
-    <w:link w:val="HeaderChar"/>
-    <w:uiPriority w:val="99"/>
-    <w:unhideWhenUsed/>
-    <w:rsid w:val="00ED2B07"/>
-    <w:pPr>
-      <w:tabs>
-        <w:tab w:val="center" w:pos="4153"/>
-        <w:tab w:val="right" w:pos="8306"/>
-      </w:tabs>
-      <w:spacing w:after="0" w:line="240" w:lineRule="auto"/>
-    </w:pPr>
-  </w:style>
-  <w:style w:type="character" w:customStyle="1" w:styleId="HeaderChar">
-    <w:name w:val="Header Char"/>
-    <w:basedOn w:val="DefaultParagraphFont"/>
-    <w:link w:val="Header"/>
-    <w:uiPriority w:val="99"/>
-    <w:rsid w:val="00ED2B07"/>
-  </w:style>
-  <w:style w:type="paragraph" w:styleId="Footer">
-    <w:name w:val="footer"/>
-    <w:basedOn w:val="Normal"/>
-    <w:link w:val="FooterChar"/>
-    <w:uiPriority w:val="99"/>
-    <w:unhideWhenUsed/>
-    <w:rsid w:val="00ED2B07"/>
-    <w:pPr>
-      <w:tabs>
-        <w:tab w:val="center" w:pos="4153"/>
-        <w:tab w:val="right" w:pos="8306"/>
-      </w:tabs>
-      <w:spacing w:after="0" w:line="240" w:lineRule="auto"/>
-    </w:pPr>
-  </w:style>
-  <w:style w:type="character" w:customStyle="1" w:styleId="FooterChar">
-    <w:name w:val="Footer Char"/>
-    <w:basedOn w:val="DefaultParagraphFont"/>
-    <w:link w:val="Footer"/>
-    <w:uiPriority w:val="99"/>
-    <w:rsid w:val="00ED2B07"/>
-  </w:style>
-  <w:style w:type="paragraph" w:styleId="BalloonText">
-    <w:name w:val="Balloon Text"/>
-    <w:basedOn w:val="Normal"/>
-    <w:link w:val="BalloonTextChar"/>
-    <w:uiPriority w:val="99"/>
-    <w:semiHidden/>
-    <w:unhideWhenUsed/>
-    <w:rsid w:val="0005015A"/>
-    <w:pPr>
-      <w:spacing w:after="0" w:line="240" w:lineRule="auto"/>
-    </w:pPr>
-    <w:rPr>
-      <w:rFonts w:ascii="Tahoma" w:hAnsi="Tahoma" w:cs="Tahoma"/>
-      <w:sz w:val="16"/>
-      <w:szCs w:val="16"/>
-    </w:rPr>
-  </w:style>
-  <w:style w:type="character" w:customStyle="1" w:styleId="BalloonTextChar">
-    <w:name w:val="Balloon Text Char"/>
-    <w:basedOn w:val="DefaultParagraphFont"/>
-    <w:link w:val="BalloonText"/>
-    <w:uiPriority w:val="99"/>
-    <w:semiHidden/>
-    <w:rsid w:val="0005015A"/>
-    <w:rPr>
-      <w:rFonts w:ascii="Tahoma" w:hAnsi="Tahoma" w:cs="Tahoma"/>
-      <w:sz w:val="16"/>
-      <w:szCs w:val="16"/>
-    </w:rPr>
-  </w:style>
-</w:styles>
-</file>
-
-<file path=word/stylesWithEffects.xml><?xml version="1.0" encoding="utf-8"?>
-<w:styles xmlns:wpc="http://schemas.microsoft.com/office/word/2010/wordprocessingCanvas" xmlns:mc="http://schemas.openxmlformats.org/markup-compatibility/2006" xmlns:o="urn:schemas-microsoft-com:office:office" xmlns:r="http://schemas.openxmlformats.org/officeDocument/2006/relationships" xmlns:m="http://schemas.openxmlformats.org/officeDocument/2006/math" xmlns:v="urn:schemas-microsoft-com:vml" xmlns:wp14="http://schemas.microsoft.com/office/word/2010/wordprocessingDrawing" xmlns:wp="http://schemas.openxmlformats.org/drawingml/2006/wordprocessingDrawing" xmlns:w10="urn:schemas-microsoft-com:office:word" xmlns:w="http://schemas.openxmlformats.org/wordprocessingml/2006/main" xmlns:w14="http://schemas.microsoft.com/office/word/2010/wordml" xmlns:wpg="http://schemas.microsoft.com/office/word/2010/wordprocessingGroup" xmlns:wpi="http://schemas.microsoft.com/office/word/2010/wordprocessingInk" xmlns:wne="http://schemas.microsoft.com/office/word/2006/wordml" xmlns:wps="http://schemas.microsoft.com/office/word/2010/wordprocessingShape" mc:Ignorable="w14 wp14">
-  <w:docDefaults>
-    <w:rPrDefault>
-      <w:rPr>
-        <w:rFonts w:asciiTheme="minorHAnsi" w:eastAsiaTheme="minorHAnsi" w:hAnsiTheme="minorHAnsi" w:cstheme="minorBidi"/>
-        <w:kern w:val="2"/>
-        <w:sz w:val="22"/>
-        <w:szCs w:val="22"/>
-        <w:lang w:val="el-GR" w:eastAsia="en-US" w:bidi="ar-SA"/>
-        <w14:ligatures w14:val="standardContextual"/>
-      </w:rPr>
-    </w:rPrDefault>
-    <w:pPrDefault>
-      <w:pPr>
-        <w:spacing w:after="160" w:line="259" w:lineRule="auto"/>
-      </w:pPr>
-    </w:pPrDefault>
-  </w:docDefaults>
-  <w:latentStyles w:defLockedState="0" w:defUIPriority="99" w:defSemiHidden="1" w:defUnhideWhenUsed="1" w:defQFormat="0" w:count="267">
-    <w:lsdException w:name="Normal" w:semiHidden="0" w:uiPriority="0" w:unhideWhenUsed="0" w:qFormat="1"/>
-    <w:lsdException w:name="heading 1" w:semiHidden="0" w:uiPriority="9" w:unhideWhenUsed="0" w:qFormat="1"/>
-    <w:lsdException w:name="heading 2" w:uiPriority="9" w:qFormat="1"/>
-    <w:lsdException w:name="heading 3" w:uiPriority="9" w:qFormat="1"/>
-    <w:lsdException w:name="heading 4" w:uiPriority="9" w:qFormat="1"/>
-    <w:lsdException w:name="heading 5" w:uiPriority="9" w:qFormat="1"/>
-    <w:lsdException w:name="heading 6" w:uiPriority="9" w:qFormat="1"/>
-    <w:lsdException w:name="heading 7" w:uiPriority="9" w:qFormat="1"/>
-    <w:lsdException w:name="heading 8" w:uiPriority="9" w:qFormat="1"/>
-    <w:lsdException w:name="heading 9" w:uiPriority="9" w:qFormat="1"/>
-    <w:lsdException w:name="toc 1" w:uiPriority="39"/>
-    <w:lsdException w:name="toc 2" w:uiPriority="39"/>
-    <w:lsdException w:name="toc 3" w:uiPriority="39"/>
-    <w:lsdException w:name="toc 4" w:uiPriority="39"/>
-    <w:lsdException w:name="toc 5" w:uiPriority="39"/>
-    <w:lsdException w:name="toc 6" w:uiPriority="39"/>
-    <w:lsdException w:name="toc 7" w:uiPriority="39"/>
-    <w:lsdException w:name="toc 8" w:uiPriority="39"/>
-    <w:lsdException w:name="toc 9" w:uiPriority="39"/>
-    <w:lsdException w:name="caption" w:uiPriority="35" w:qFormat="1"/>
-    <w:lsdException w:name="Title" w:semiHidden="0" w:uiPriority="10" w:unhideWhenUsed="0" w:qFormat="1"/>
-    <w:lsdException w:name="Default Paragraph Font" w:uiPriority="1"/>
-    <w:lsdException w:name="Subtitle" w:semiHidden="0" w:uiPriority="11" w:unhideWhenUsed="0" w:qFormat="1"/>
-    <w:lsdException w:name="Strong" w:semiHidden="0" w:uiPriority="22" w:unhideWhenUsed="0" w:qFormat="1"/>
-    <w:lsdException w:name="Emphasis" w:semiHidden="0" w:uiPriority="20" w:unhideWhenUsed="0" w:qFormat="1"/>
-    <w:lsdException w:name="Table Grid" w:semiHidden="0" w:uiPriority="39" w:unhideWhenUsed="0"/>
-    <w:lsdException w:name="Placeholder Text" w:unhideWhenUsed="0"/>
-    <w:lsdException w:name="No Spacing" w:semiHidden="0" w:uiPriority="1" w:unhideWhenUsed="0" w:qFormat="1"/>
-    <w:lsdException w:name="Light Shading" w:semiHidden="0" w:uiPriority="60" w:unhideWhenUsed="0"/>
-    <w:lsdException w:name="Light List" w:semiHidden="0" w:uiPriority="61" w:unhideWhenUsed="0"/>
-    <w:lsdException w:name="Light Grid" w:semiHidden="0" w:uiPriority="62" w:unhideWhenUsed="0"/>
-    <w:lsdException w:name="Medium Shading 1" w:semiHidden="0" w:uiPriority="63" w:unhideWhenUsed="0"/>
-    <w:lsdException w:name="Medium Shading 2" w:semiHidden="0" w:uiPriority="64" w:unhideWhenUsed="0"/>
-    <w:lsdException w:name="Medium List 1" w:semiHidden="0" w:uiPriority="65" w:unhideWhenUsed="0"/>
-    <w:lsdException w:name="Medium List 2" w:semiHidden="0" w:uiPriority="66" w:unhideWhenUsed="0"/>
-    <w:lsdException w:name="Medium Grid 1" w:semiHidden="0" w:uiPriority="67" w:unhideWhenUsed="0"/>
-    <w:lsdException w:name="Medium Grid 2" w:semiHidden="0" w:uiPriority="68" w:unhideWhenUsed="0"/>
-    <w:lsdException w:name="Medium Grid 3" w:semiHidden="0" w:uiPriority="69" w:unhideWhenUsed="0"/>
-    <w:lsdException w:name="Dark List" w:semiHidden="0" w:uiPriority="70" w:unhideWhenUsed="0"/>
-    <w:lsdException w:name="Colorful Shading" w:semiHidden="0" w:uiPriority="71" w:unhideWhenUsed="0"/>
-    <w:lsdException w:name="Colorful List" w:semiHidden="0" w:uiPriority="72" w:unhideWhenUsed="0"/>
-    <w:lsdException w:name="Colorful Grid" w:semiHidden="0" w:uiPriority="73" w:unhideWhenUsed="0"/>
-    <w:lsdException w:name="Light Shading Accent 1" w:semiHidden="0" w:uiPriority="60" w:unhideWhenUsed="0"/>
-    <w:lsdException w:name="Light List Accent 1" w:semiHidden="0" w:uiPriority="61" w:unhideWhenUsed="0"/>
-    <w:lsdException w:name="Light Grid Accent 1" w:semiHidden="0" w:uiPriority="62" w:unhideWhenUsed="0"/>
-    <w:lsdException w:name="Medium Shading 1 Accent 1" w:semiHidden="0" w:uiPriority="63" w:unhideWhenUsed="0"/>
-    <w:lsdException w:name="Medium Shading 2 Accent 1" w:semiHidden="0" w:uiPriority="64" w:unhideWhenUsed="0"/>
-    <w:lsdException w:name="Medium List 1 Accent 1" w:semiHidden="0" w:uiPriority="65" w:unhideWhenUsed="0"/>
-    <w:lsdException w:name="Revision" w:unhideWhenUsed="0"/>
-    <w:lsdException w:name="List Paragraph" w:semiHidden="0" w:uiPriority="34" w:unhideWhenUsed="0" w:qFormat="1"/>
-    <w:lsdException w:name="Quote" w:semiHidden="0" w:uiPriority="29" w:unhideWhenUsed="0" w:qFormat="1"/>
-    <w:lsdException w:name="Intense Quote" w:semiHidden="0" w:uiPriority="30" w:unhideWhenUsed="0" w:qFormat="1"/>
-    <w:lsdException w:name="Medium List 2 Accent 1" w:semiHidden="0" w:uiPriority="66" w:unhideWhenUsed="0"/>
-    <w:lsdException w:name="Medium Grid 1 Accent 1" w:semiHidden="0" w:uiPriority="67" w:unhideWhenUsed="0"/>
-    <w:lsdException w:name="Medium Grid 2 Accent 1" w:semiHidden="0" w:uiPriority="68" w:unhideWhenUsed="0"/>
-    <w:lsdException w:name="Medium Grid 3 Accent 1" w:semiHidden="0" w:uiPriority="69" w:unhideWhenUsed="0"/>
-    <w:lsdException w:name="Dark List Accent 1" w:semiHidden="0" w:uiPriority="70" w:unhideWhenUsed="0"/>
-    <w:lsdException w:name="Colorful Shading Accent 1" w:semiHidden="0" w:uiPriority="71" w:unhideWhenUsed="0"/>
-    <w:lsdException w:name="Colorful List Accent 1" w:semiHidden="0" w:uiPriority="72" w:unhideWhenUsed="0"/>
-    <w:lsdException w:name="Colorful Grid Accent 1" w:semiHidden="0" w:uiPriority="73" w:unhideWhenUsed="0"/>
-    <w:lsdException w:name="Light Shading Accent 2" w:semiHidden="0" w:uiPriority="60" w:unhideWhenUsed="0"/>
-    <w:lsdException w:name="Light List Accent 2" w:semiHidden="0" w:uiPriority="61" w:unhideWhenUsed="0"/>
-    <w:lsdException w:name="Light Grid Accent 2" w:semiHidden="0" w:uiPriority="62" w:unhideWhenUsed="0"/>
-    <w:lsdException w:name="Medium Shading 1 Accent 2" w:semiHidden="0" w:uiPriority="63" w:unhideWhenUsed="0"/>
-    <w:lsdException w:name="Medium Shading 2 Accent 2" w:semiHidden="0" w:uiPriority="64" w:unhideWhenUsed="0"/>
-    <w:lsdException w:name="Medium List 1 Accent 2" w:semiHidden="0" w:uiPriority="65" w:unhideWhenUsed="0"/>
-    <w:lsdException w:name="Medium List 2 Accent 2" w:semiHidden="0" w:uiPriority="66" w:unhideWhenUsed="0"/>
-    <w:lsdException w:name="Medium Grid 1 Accent 2" w:semiHidden="0" w:uiPriority="67" w:unhideWhenUsed="0"/>
-    <w:lsdException w:name="Medium Grid 2 Accent 2" w:semiHidden="0" w:uiPriority="68" w:unhideWhenUsed="0"/>
-    <w:lsdException w:name="Medium Grid 3 Accent 2" w:semiHidden="0" w:uiPriority="69" w:unhideWhenUsed="0"/>
-    <w:lsdException w:name="Dark List Accent 2" w:semiHidden="0" w:uiPriority="70" w:unhideWhenUsed="0"/>
-    <w:lsdException w:name="Colorful Shading Accent 2" w:semiHidden="0" w:uiPriority="71" w:unhideWhenUsed="0"/>
-    <w:lsdException w:name="Colorful List Accent 2" w:semiHidden="0" w:uiPriority="72" w:unhideWhenUsed="0"/>
-    <w:lsdException w:name="Colorful Grid Accent 2" w:semiHidden="0" w:uiPriority="73" w:unhideWhenUsed="0"/>
-    <w:lsdException w:name="Light Shading Accent 3" w:semiHidden="0" w:uiPriority="60" w:unhideWhenUsed="0"/>
-    <w:lsdException w:name="Light List Accent 3" w:semiHidden="0" w:uiPriority="61" w:unhideWhenUsed="0"/>
-    <w:lsdException w:name="Light Grid Accent 3" w:semiHidden="0" w:uiPriority="62" w:unhideWhenUsed="0"/>
-    <w:lsdException w:name="Medium Shading 1 Accent 3" w:semiHidden="0" w:uiPriority="63" w:unhideWhenUsed="0"/>
-    <w:lsdException w:name="Medium Shading 2 Accent 3" w:semiHidden="0" w:uiPriority="64" w:unhideWhenUsed="0"/>
-    <w:lsdException w:name="Medium List 1 Accent 3" w:semiHidden="0" w:uiPriority="65" w:unhideWhenUsed="0"/>
-    <w:lsdException w:name="Medium List 2 Accent 3" w:semiHidden="0" w:uiPriority="66" w:unhideWhenUsed="0"/>
-    <w:lsdException w:name="Medium Grid 1 Accent 3" w:semiHidden="0" w:uiPriority="67" w:unhideWhenUsed="0"/>
-    <w:lsdException w:name="Medium Grid 2 Accent 3" w:semiHidden="0" w:uiPriority="68" w:unhideWhenUsed="0"/>
-    <w:lsdException w:name="Medium Grid 3 Accent 3" w:semiHidden="0" w:uiPriority="69" w:unhideWhenUsed="0"/>
-    <w:lsdException w:name="Dark List Accent 3" w:semiHidden="0" w:uiPriority="70" w:unhideWhenUsed="0"/>
-    <w:lsdException w:name="Colorful Shading Accent 3" w:semiHidden="0" w:uiPriority="71" w:unhideWhenUsed="0"/>
-    <w:lsdException w:name="Colorful List Accent 3" w:semiHidden="0" w:uiPriority="72" w:unhideWhenUsed="0"/>
-    <w:lsdException w:name="Colorful Grid Accent 3" w:semiHidden="0" w:uiPriority="73" w:unhideWhenUsed="0"/>
-    <w:lsdException w:name="Light Shading Accent 4" w:semiHidden="0" w:uiPriority="60" w:unhideWhenUsed="0"/>
-    <w:lsdException w:name="Light List Accent 4" w:semiHidden="0" w:uiPriority="61" w:unhideWhenUsed="0"/>
-    <w:lsdException w:name="Light Grid Accent 4" w:semiHidden="0" w:uiPriority="62" w:unhideWhenUsed="0"/>
-    <w:lsdException w:name="Medium Shading 1 Accent 4" w:semiHidden="0" w:uiPriority="63" w:unhideWhenUsed="0"/>
-    <w:lsdException w:name="Medium Shading 2 Accent 4" w:semiHidden="0" w:uiPriority="64" w:unhideWhenUsed="0"/>
-    <w:lsdException w:name="Medium List 1 Accent 4" w:semiHidden="0" w:uiPriority="65" w:unhideWhenUsed="0"/>
-    <w:lsdException w:name="Medium List 2 Accent 4" w:semiHidden="0" w:uiPriority="66" w:unhideWhenUsed="0"/>
-    <w:lsdException w:name="Medium Grid 1 Accent 4" w:semiHidden="0" w:uiPriority="67" w:unhideWhenUsed="0"/>
-    <w:lsdException w:name="Medium Grid 2 Accent 4" w:semiHidden="0" w:uiPriority="68" w:unhideWhenUsed="0"/>
-    <w:lsdException w:name="Medium Grid 3 Accent 4" w:semiHidden="0" w:uiPriority="69" w:unhideWhenUsed="0"/>
-    <w:lsdException w:name="Dark List Accent 4" w:semiHidden="0" w:uiPriority="70" w:unhideWhenUsed="0"/>
-    <w:lsdException w:name="Colorful Shading Accent 4" w:semiHidden="0" w:uiPriority="71" w:unhideWhenUsed="0"/>
-    <w:lsdException w:name="Colorful List Accent 4" w:semiHidden="0" w:uiPriority="72" w:unhideWhenUsed="0"/>
-    <w:lsdException w:name="Colorful Grid Accent 4" w:semiHidden="0" w:uiPriority="73" w:unhideWhenUsed="0"/>
-    <w:lsdException w:name="Light Shading Accent 5" w:semiHidden="0" w:uiPriority="60" w:unhideWhenUsed="0"/>
-    <w:lsdException w:name="Light List Accent 5" w:semiHidden="0" w:uiPriority="61" w:unhideWhenUsed="0"/>
-    <w:lsdException w:name="Light Grid Accent 5" w:semiHidden="0" w:uiPriority="62" w:unhideWhenUsed="0"/>
-    <w:lsdException w:name="Medium Shading 1 Accent 5" w:semiHidden="0" w:uiPriority="63" w:unhideWhenUsed="0"/>
-    <w:lsdException w:name="Medium Shading 2 Accent 5" w:semiHidden="0" w:uiPriority="64" w:unhideWhenUsed="0"/>
-    <w:lsdException w:name="Medium List 1 Accent 5" w:semiHidden="0" w:uiPriority="65" w:unhideWhenUsed="0"/>
-    <w:lsdException w:name="Medium List 2 Accent 5" w:semiHidden="0" w:uiPriority="66" w:unhideWhenUsed="0"/>
-    <w:lsdException w:name="Medium Grid 1 Accent 5" w:semiHidden="0" w:uiPriority="67" w:unhideWhenUsed="0"/>
-    <w:lsdException w:name="Medium Grid 2 Accent 5" w:semiHidden="0" w:uiPriority="68" w:unhideWhenUsed="0"/>
-    <w:lsdException w:name="Medium Grid 3 Accent 5" w:semiHidden="0" w:uiPriority="69" w:unhideWhenUsed="0"/>
-    <w:lsdException w:name="Dark List Accent 5" w:semiHidden="0" w:uiPriority="70" w:unhideWhenUsed="0"/>
-    <w:lsdException w:name="Colorful Shading Accent 5" w:semiHidden="0" w:uiPriority="71" w:unhideWhenUsed="0"/>
-    <w:lsdException w:name="Colorful List Accent 5" w:semiHidden="0" w:uiPriority="72" w:unhideWhenUsed="0"/>
-    <w:lsdException w:name="Colorful Grid Accent 5" w:semiHidden="0" w:uiPriority="73" w:unhideWhenUsed="0"/>
-    <w:lsdException w:name="Light Shading Accent 6" w:semiHidden="0" w:uiPriority="60" w:unhideWhenUsed="0"/>
-    <w:lsdException w:name="Light List Accent 6" w:semiHidden="0" w:uiPriority="61" w:unhideWhenUsed="0"/>
-    <w:lsdException w:name="Light Grid Accent 6" w:semiHidden="0" w:uiPriority="62" w:unhideWhenUsed="0"/>
-    <w:lsdException w:name="Medium Shading 1 Accent 6" w:semiHidden="0" w:uiPriority="63" w:unhideWhenUsed="0"/>
-    <w:lsdException w:name="Medium Shading 2 Accent 6" w:semiHidden="0" w:uiPriority="64" w:unhideWhenUsed="0"/>
-    <w:lsdException w:name="Medium List 1 Accent 6" w:semiHidden="0" w:uiPriority="65" w:unhideWhenUsed="0"/>
-    <w:lsdException w:name="Medium List 2 Accent 6" w:semiHidden="0" w:uiPriority="66" w:unhideWhenUsed="0"/>
-    <w:lsdException w:name="Medium Grid 1 Accent 6" w:semiHidden="0" w:uiPriority="67" w:unhideWhenUsed="0"/>
-    <w:lsdException w:name="Medium Grid 2 Accent 6" w:semiHidden="0" w:uiPriority="68" w:unhideWhenUsed="0"/>
-    <w:lsdException w:name="Medium Grid 3 Accent 6" w:semiHidden="0" w:uiPriority="69" w:unhideWhenUsed="0"/>
-    <w:lsdException w:name="Dark List Accent 6" w:semiHidden="0" w:uiPriority="70" w:unhideWhenUsed="0"/>
-    <w:lsdException w:name="Colorful Shading Accent 6" w:semiHidden="0" w:uiPriority="71" w:unhideWhenUsed="0"/>
-    <w:lsdException w:name="Colorful List Accent 6" w:semiHidden="0" w:uiPriority="72" w:unhideWhenUsed="0"/>
-    <w:lsdException w:name="Colorful Grid Accent 6" w:semiHidden="0" w:uiPriority="73" w:unhideWhenUsed="0"/>
-    <w:lsdException w:name="Subtle Emphasis" w:semiHidden="0" w:uiPriority="19" w:unhideWhenUsed="0" w:qFormat="1"/>
-    <w:lsdException w:name="Intense Emphasis" w:semiHidden="0" w:uiPriority="21" w:unhideWhenUsed="0" w:qFormat="1"/>
-    <w:lsdException w:name="Subtle Reference" w:semiHidden="0" w:uiPriority="31" w:unhideWhenUsed="0" w:qFormat="1"/>
-    <w:lsdException w:name="Intense Reference" w:semiHidden="0" w:uiPriority="32" w:unhideWhenUsed="0" w:qFormat="1"/>
-    <w:lsdException w:name="Book Title" w:semiHidden="0" w:uiPriority="33" w:unhideWhenUsed="0" w:qFormat="1"/>
-    <w:lsdException w:name="Bibliography" w:uiPriority="37"/>
-    <w:lsdException w:name="TOC Heading" w:uiPriority="39" w:qFormat="1"/>
+  <w:latentStyles w:defLockedState="0" w:defUIPriority="99" w:defSemiHidden="0" w:defUnhideWhenUsed="0" w:defQFormat="0" w:count="376">
+    <w:lsdException w:name="Normal" w:uiPriority="0" w:qFormat="1"/>
+    <w:lsdException w:name="heading 1" w:uiPriority="9" w:qFormat="1"/>
+    <w:lsdException w:name="heading 2" w:semiHidden="1" w:uiPriority="9" w:unhideWhenUsed="1" w:qFormat="1"/>
+    <w:lsdException w:name="heading 3" w:semiHidden="1" w:uiPriority="9" w:unhideWhenUsed="1" w:qFormat="1"/>
+    <w:lsdException w:name="heading 4" w:semiHidden="1" w:uiPriority="9" w:unhideWhenUsed="1" w:qFormat="1"/>
+    <w:lsdException w:name="heading 5" w:semiHidden="1" w:uiPriority="9" w:unhideWhenUsed="1" w:qFormat="1"/>
+    <w:lsdException w:name="heading 6" w:semiHidden="1" w:uiPriority="9" w:unhideWhenUsed="1" w:qFormat="1"/>
+    <w:lsdException w:name="heading 7" w:semiHidden="1" w:uiPriority="9" w:unhideWhenUsed="1" w:qFormat="1"/>
+    <w:lsdException w:name="heading 8" w:semiHidden="1" w:uiPriority="9" w:unhideWhenUsed="1" w:qFormat="1"/>
+    <w:lsdException w:name="heading 9" w:semiHidden="1" w:uiPriority="9" w:unhideWhenUsed="1" w:qFormat="1"/>
+    <w:lsdException w:name="index 1" w:semiHidden="1" w:unhideWhenUsed="1"/>
+    <w:lsdException w:name="index 2" w:semiHidden="1" w:unhideWhenUsed="1"/>
+    <w:lsdException w:name="index 3" w:semiHidden="1" w:unhideWhenUsed="1"/>
+    <w:lsdException w:name="index 4" w:semiHidden="1" w:unhideWhenUsed="1"/>
+    <w:lsdException w:name="index 5" w:semiHidden="1" w:unhideWhenUsed="1"/>
+    <w:lsdException w:name="index 6" w:semiHidden="1" w:unhideWhenUsed="1"/>
+    <w:lsdException w:name="index 7" w:semiHidden="1" w:unhideWhenUsed="1"/>
+    <w:lsdException w:name="index 8" w:semiHidden="1" w:unhideWhenUsed="1"/>
+    <w:lsdException w:name="index 9" w:semiHidden="1" w:unhideWhenUsed="1"/>
+    <w:lsdException w:name="toc 1" w:semiHidden="1" w:uiPriority="39" w:unhideWhenUsed="1"/>
+    <w:lsdException w:name="toc 2" w:semiHidden="1" w:uiPriority="39" w:unhideWhenUsed="1"/>
+    <w:lsdException w:name="toc 3" w:semiHidden="1" w:uiPriority="39" w:unhideWhenUsed="1"/>
+    <w:lsdException w:name="toc 4" w:semiHidden="1" w:uiPriority="39" w:unhideWhenUsed="1"/>
+    <w:lsdException w:name="toc 5" w:semiHidden="1" w:uiPriority="39" w:unhideWhenUsed="1"/>
+    <w:lsdException w:name="toc 6" w:semiHidden="1" w:uiPriority="39" w:unhideWhenUsed="1"/>
+    <w:lsdException w:name="toc 7" w:semiHidden="1" w:uiPriority="39" w:unhideWhenUsed="1"/>
+    <w:lsdException w:name="toc 8" w:semiHidden="1" w:uiPriority="39" w:unhideWhenUsed="1"/>
+    <w:lsdException w:name="toc 9" w:semiHidden="1" w:uiPriority="39" w:unhideWhenUsed="1"/>
+    <w:lsdException w:name="Normal Indent" w:semiHidden="1" w:unhideWhenUsed="1"/>
+    <w:lsdException w:name="footnote text" w:semiHidden="1" w:unhideWhenUsed="1"/>
+    <w:lsdException w:name="annotation text" w:semiHidden="1" w:unhideWhenUsed="1"/>
+    <w:lsdException w:name="header" w:semiHidden="1" w:unhideWhenUsed="1"/>
+    <w:lsdException w:name="footer" w:semiHidden="1" w:unhideWhenUsed="1"/>
+    <w:lsdException w:name="index heading" w:semiHidden="1" w:unhideWhenUsed="1"/>
+    <w:lsdException w:name="caption" w:semiHidden="1" w:uiPriority="35" w:unhideWhenUsed="1" w:qFormat="1"/>
+    <w:lsdException w:name="table of figures" w:semiHidden="1" w:unhideWhenUsed="1"/>
+    <w:lsdException w:name="envelope address" w:semiHidden="1" w:unhideWhenUsed="1"/>
+    <w:lsdException w:name="envelope return" w:semiHidden="1" w:unhideWhenUsed="1"/>
+    <w:lsdException w:name="footnote reference" w:semiHidden="1" w:unhideWhenUsed="1"/>
+    <w:lsdException w:name="annotation reference" w:semiHidden="1" w:unhideWhenUsed="1"/>
+    <w:lsdException w:name="line number" w:semiHidden="1" w:unhideWhenUsed="1"/>
+    <w:lsdException w:name="page number" w:semiHidden="1" w:unhideWhenUsed="1"/>
+    <w:lsdException w:name="endnote reference" w:semiHidden="1" w:unhideWhenUsed="1"/>
+    <w:lsdException w:name="endnote text" w:semiHidden="1" w:unhideWhenUsed="1"/>
+    <w:lsdException w:name="table of authorities" w:semiHidden="1" w:unhideWhenUsed="1"/>
+    <w:lsdException w:name="macro" w:semiHidden="1" w:unhideWhenUsed="1"/>
+    <w:lsdException w:name="toa heading" w:semiHidden="1" w:unhideWhenUsed="1"/>
+    <w:lsdException w:name="List" w:semiHidden="1" w:unhideWhenUsed="1"/>
+    <w:lsdException w:name="List Bullet" w:semiHidden="1" w:unhideWhenUsed="1"/>
+    <w:lsdException w:name="List Number" w:semiHidden="1" w:unhideWhenUsed="1"/>
+    <w:lsdException w:name="List 2" w:semiHidden="1" w:unhideWhenUsed="1"/>
+    <w:lsdException w:name="List 3" w:semiHidden="1" w:unhideWhenUsed="1"/>
+    <w:lsdException w:name="List 4" w:semiHidden="1" w:unhideWhenUsed="1"/>
+    <w:lsdException w:name="List 5" w:semiHidden="1" w:unhideWhenUsed="1"/>
+    <w:lsdException w:name="List Bullet 2" w:semiHidden="1" w:unhideWhenUsed="1"/>
+    <w:lsdException w:name="List Bullet 3" w:semiHidden="1" w:unhideWhenUsed="1"/>
+    <w:lsdException w:name="List Bullet 4" w:semiHidden="1" w:unhideWhenUsed="1"/>
+    <w:lsdException w:name="List Bullet 5" w:semiHidden="1" w:unhideWhenUsed="1"/>
+    <w:lsdException w:name="List Number 2" w:semiHidden="1" w:unhideWhenUsed="1"/>
+    <w:lsdException w:name="List Number 3" w:semiHidden="1" w:unhideWhenUsed="1"/>
+    <w:lsdException w:name="List Number 4" w:semiHidden="1" w:unhideWhenUsed="1"/>
+    <w:lsdException w:name="List Number 5" w:semiHidden="1" w:unhideWhenUsed="1"/>
+    <w:lsdException w:name="Title" w:uiPriority="10" w:qFormat="1"/>
+    <w:lsdException w:name="Closing" w:semiHidden="1" w:unhideWhenUsed="1"/>
+    <w:lsdException w:name="Signature" w:semiHidden="1" w:unhideWhenUsed="1"/>
+    <w:lsdException w:name="Default Paragraph Font" w:semiHidden="1" w:uiPriority="1" w:unhideWhenUsed="1"/>
+    <w:lsdException w:name="Body Text" w:semiHidden="1" w:unhideWhenUsed="1"/>
+    <w:lsdException w:name="Body Text Indent" w:semiHidden="1" w:unhideWhenUsed="1"/>
+    <w:lsdException w:name="List Continue" w:semiHidden="1" w:unhideWhenUsed="1"/>
+    <w:lsdException w:name="List Continue 2" w:semiHidden="1" w:unhideWhenUsed="1"/>
+    <w:lsdException w:name="List Continue 3" w:semiHidden="1" w:unhideWhenUsed="1"/>
+    <w:lsdException w:name="List Continue 4" w:semiHidden="1" w:unhideWhenUsed="1"/>
+    <w:lsdException w:name="List Continue 5" w:semiHidden="1" w:unhideWhenUsed="1"/>
+    <w:lsdException w:name="Message Header" w:semiHidden="1" w:unhideWhenUsed="1"/>
+    <w:lsdException w:name="Subtitle" w:uiPriority="11" w:qFormat="1"/>
+    <w:lsdException w:name="Salutation" w:semiHidden="1" w:unhideWhenUsed="1"/>
+    <w:lsdException w:name="Date" w:semiHidden="1" w:unhideWhenUsed="1"/>
+    <w:lsdException w:name="Body Text First Indent" w:semiHidden="1" w:unhideWhenUsed="1"/>
+    <w:lsdException w:name="Body Text First Indent 2" w:semiHidden="1" w:unhideWhenUsed="1"/>
+    <w:lsdException w:name="Note Heading" w:semiHidden="1" w:unhideWhenUsed="1"/>
+    <w:lsdException w:name="Body Text 2" w:semiHidden="1" w:unhideWhenUsed="1"/>
+    <w:lsdException w:name="Body Text 3" w:semiHidden="1" w:unhideWhenUsed="1"/>
+    <w:lsdException w:name="Body Text Indent 2" w:semiHidden="1" w:unhideWhenUsed="1"/>
+    <w:lsdException w:name="Body Text Indent 3" w:semiHidden="1" w:unhideWhenUsed="1"/>
+    <w:lsdException w:name="Block Text" w:semiHidden="1" w:unhideWhenUsed="1"/>
+    <w:lsdException w:name="Hyperlink" w:semiHidden="1" w:unhideWhenUsed="1"/>
+    <w:lsdException w:name="FollowedHyperlink" w:semiHidden="1" w:unhideWhenUsed="1"/>
+    <w:lsdException w:name="Strong" w:uiPriority="22" w:qFormat="1"/>
+    <w:lsdException w:name="Emphasis" w:uiPriority="20" w:qFormat="1"/>
+    <w:lsdException w:name="Document Map" w:semiHidden="1" w:unhideWhenUsed="1"/>
+    <w:lsdException w:name="Plain Text" w:semiHidden="1" w:unhideWhenUsed="1"/>
+    <w:lsdException w:name="E-mail Signature" w:semiHidden="1" w:unhideWhenUsed="1"/>
+    <w:lsdException w:name="HTML Top of Form" w:semiHidden="1" w:unhideWhenUsed="1"/>
+    <w:lsdException w:name="HTML Bottom of Form" w:semiHidden="1" w:unhideWhenUsed="1"/>
+    <w:lsdException w:name="Normal (Web)" w:semiHidden="1" w:unhideWhenUsed="1"/>
+    <w:lsdException w:name="HTML Acronym" w:semiHidden="1" w:unhideWhenUsed="1"/>
+    <w:lsdException w:name="HTML Address" w:semiHidden="1" w:unhideWhenUsed="1"/>
+    <w:lsdException w:name="HTML Cite" w:semiHidden="1" w:unhideWhenUsed="1"/>
+    <w:lsdException w:name="HTML Code" w:semiHidden="1" w:unhideWhenUsed="1"/>
+    <w:lsdException w:name="HTML Definition" w:semiHidden="1" w:unhideWhenUsed="1"/>
+    <w:lsdException w:name="HTML Keyboard" w:semiHidden="1" w:unhideWhenUsed="1"/>
+    <w:lsdException w:name="HTML Preformatted" w:semiHidden="1" w:unhideWhenUsed="1"/>
+    <w:lsdException w:name="HTML Sample" w:semiHidden="1" w:unhideWhenUsed="1"/>
+    <w:lsdException w:name="HTML Typewriter" w:semiHidden="1" w:unhideWhenUsed="1"/>
+    <w:lsdException w:name="HTML Variable" w:semiHidden="1" w:unhideWhenUsed="1"/>
+    <w:lsdException w:name="Normal Table" w:semiHidden="1" w:unhideWhenUsed="1"/>
+    <w:lsdException w:name="annotation subject" w:semiHidden="1" w:unhideWhenUsed="1"/>
+    <w:lsdException w:name="No List" w:semiHidden="1" w:unhideWhenUsed="1"/>
+    <w:lsdException w:name="Outline List 1" w:semiHidden="1" w:unhideWhenUsed="1"/>
+    <w:lsdException w:name="Outline List 2" w:semiHidden="1" w:unhideWhenUsed="1"/>
+    <w:lsdException w:name="Outline List 3" w:semiHidden="1" w:unhideWhenUsed="1"/>
+    <w:lsdException w:name="Table Simple 1" w:semiHidden="1" w:unhideWhenUsed="1"/>
+    <w:lsdException w:name="Table Simple 2" w:semiHidden="1" w:unhideWhenUsed="1"/>
+    <w:lsdException w:name="Table Simple 3" w:semiHidden="1" w:unhideWhenUsed="1"/>
+    <w:lsdException w:name="Table Classic 1" w:semiHidden="1" w:unhideWhenUsed="1"/>
+    <w:lsdException w:name="Table Classic 2" w:semiHidden="1" w:unhideWhenUsed="1"/>
+    <w:lsdException w:name="Table Classic 3" w:semiHidden="1" w:unhideWhenUsed="1"/>
+    <w:lsdException w:name="Table Classic 4" w:semiHidden="1" w:unhideWhenUsed="1"/>
+    <w:lsdException w:name="Table Colorful 1" w:semiHidden="1" w:unhideWhenUsed="1"/>
+    <w:lsdException w:name="Table Colorful 2" w:semiHidden="1" w:unhideWhenUsed="1"/>
+    <w:lsdException w:name="Table Colorful 3" w:semiHidden="1" w:unhideWhenUsed="1"/>
+    <w:lsdException w:name="Table Columns 1" w:semiHidden="1" w:unhideWhenUsed="1"/>
+    <w:lsdException w:name="Table Columns 2" w:semiHidden="1" w:unhideWhenUsed="1"/>
+    <w:lsdException w:name="Table Columns 3" w:semiHidden="1" w:unhideWhenUsed="1"/>
+    <w:lsdException w:name="Table Columns 4" w:semiHidden="1" w:unhideWhenUsed="1"/>
+    <w:lsdException w:name="Table Columns 5" w:semiHidden="1" w:unhideWhenUsed="1"/>
+    <w:lsdException w:name="Table Grid 1" w:semiHidden="1" w:unhideWhenUsed="1"/>
+    <w:lsdException w:name="Table Grid 2" w:semiHidden="1" w:unhideWhenUsed="1"/>
+    <w:lsdException w:name="Table Grid 3" w:semiHidden="1" w:unhideWhenUsed="1"/>
+    <w:lsdException w:name="Table Grid 4" w:semiHidden="1" w:unhideWhenUsed="1"/>
+    <w:lsdException w:name="Table Grid 5" w:semiHidden="1" w:unhideWhenUsed="1"/>
+    <w:lsdException w:name="Table Grid 6" w:semiHidden="1" w:unhideWhenUsed="1"/>
+    <w:lsdException w:name="Table Grid 7" w:semiHidden="1" w:unhideWhenUsed="1"/>
+    <w:lsdException w:name="Table Grid 8" w:semiHidden="1" w:unhideWhenUsed="1"/>
+    <w:lsdException w:name="Table List 1" w:semiHidden="1" w:unhideWhenUsed="1"/>
+    <w:lsdException w:name="Table List 2" w:semiHidden="1" w:unhideWhenUsed="1"/>
+    <w:lsdException w:name="Table List 3" w:semiHidden="1" w:unhideWhenUsed="1"/>
+    <w:lsdException w:name="Table List 4" w:semiHidden="1" w:unhideWhenUsed="1"/>
+    <w:lsdException w:name="Table List 5" w:semiHidden="1" w:unhideWhenUsed="1"/>
+    <w:lsdException w:name="Table List 6" w:semiHidden="1" w:unhideWhenUsed="1"/>
+    <w:lsdException w:name="Table List 7" w:semiHidden="1" w:unhideWhenUsed="1"/>
+    <w:lsdException w:name="Table List 8" w:semiHidden="1" w:unhideWhenUsed="1"/>
+    <w:lsdException w:name="Table 3D effects 1" w:semiHidden="1" w:unhideWhenUsed="1"/>
+    <w:lsdException w:name="Table 3D effects 2" w:semiHidden="1" w:unhideWhenUsed="1"/>
+    <w:lsdException w:name="Table 3D effects 3" w:semiHidden="1" w:unhideWhenUsed="1"/>
+    <w:lsdException w:name="Table Contemporary" w:semiHidden="1" w:unhideWhenUsed="1"/>
+    <w:lsdException w:name="Table Elegant" w:semiHidden="1" w:unhideWhenUsed="1"/>
+    <w:lsdException w:name="Table Professional" w:semiHidden="1" w:unhideWhenUsed="1"/>
+    <w:lsdException w:name="Table Subtle 1" w:semiHidden="1" w:unhideWhenUsed="1"/>
+    <w:lsdException w:name="Table Subtle 2" w:semiHidden="1" w:unhideWhenUsed="1"/>
+    <w:lsdException w:name="Table Web 1" w:semiHidden="1" w:unhideWhenUsed="1"/>
+    <w:lsdException w:name="Table Web 2" w:semiHidden="1" w:unhideWhenUsed="1"/>
+    <w:lsdException w:name="Table Web 3" w:semiHidden="1" w:unhideWhenUsed="1"/>
+    <w:lsdException w:name="Balloon Text" w:semiHidden="1" w:unhideWhenUsed="1"/>
+    <w:lsdException w:name="Table Grid" w:semiHidden="1" w:uiPriority="39" w:unhideWhenUsed="1"/>
+    <w:lsdException w:name="Table Theme" w:semiHidden="1" w:unhideWhenUsed="1"/>
+    <w:lsdException w:name="Placeholder Text" w:semiHidden="1"/>
+    <w:lsdException w:name="No Spacing" w:uiPriority="1" w:qFormat="1"/>
+    <w:lsdException w:name="Light Shading" w:uiPriority="60"/>
+    <w:lsdException w:name="Light List" w:uiPriority="61"/>
+    <w:lsdException w:name="Light Grid" w:uiPriority="62"/>
+    <w:lsdException w:name="Medium Shading 1" w:uiPriority="63"/>
+    <w:lsdException w:name="Medium Shading 2" w:uiPriority="64"/>
+    <w:lsdException w:name="Medium List 1" w:uiPriority="65"/>
+    <w:lsdException w:name="Medium List 2" w:uiPriority="66"/>
+    <w:lsdException w:name="Medium Grid 1" w:uiPriority="67"/>
+    <w:lsdException w:name="Medium Grid 2" w:uiPriority="68"/>
+    <w:lsdException w:name="Medium Grid 3" w:uiPriority="69"/>
+    <w:lsdException w:name="Dark List" w:uiPriority="70"/>
+    <w:lsdException w:name="Colorful Shading" w:uiPriority="71"/>
+    <w:lsdException w:name="Colorful List" w:uiPriority="72"/>
+    <w:lsdException w:name="Colorful Grid" w:uiPriority="73"/>
+    <w:lsdException w:name="Light Shading Accent 1" w:uiPriority="60"/>
+    <w:lsdException w:name="Light List Accent 1" w:uiPriority="61"/>
+    <w:lsdException w:name="Light Grid Accent 1" w:uiPriority="62"/>
+    <w:lsdException w:name="Medium Shading 1 Accent 1" w:uiPriority="63"/>
+    <w:lsdException w:name="Medium Shading 2 Accent 1" w:uiPriority="64"/>
+    <w:lsdException w:name="Medium List 1 Accent 1" w:uiPriority="65"/>
+    <w:lsdException w:name="Revision" w:semiHidden="1"/>
+    <w:lsdException w:name="List Paragraph" w:uiPriority="34" w:qFormat="1"/>
+    <w:lsdException w:name="Quote" w:uiPriority="29" w:qFormat="1"/>
+    <w:lsdException w:name="Intense Quote" w:uiPriority="30" w:qFormat="1"/>
+    <w:lsdException w:name="Medium List 2 Accent 1" w:uiPriority="66"/>
+    <w:lsdException w:name="Medium Grid 1 Accent 1" w:uiPriority="67"/>
+    <w:lsdException w:name="Medium Grid 2 Accent 1" w:uiPriority="68"/>
+    <w:lsdException w:name="Medium Grid 3 Accent 1" w:uiPriority="69"/>
+    <w:lsdException w:name="Dark List Accent 1" w:uiPriority="70"/>
+    <w:lsdException w:name="Colorful Shading Accent 1" w:uiPriority="71"/>
+    <w:lsdException w:name="Colorful List Accent 1" w:uiPriority="72"/>
+    <w:lsdException w:name="Colorful Grid Accent 1" w:uiPriority="73"/>
+    <w:lsdException w:name="Light Shading Accent 2" w:uiPriority="60"/>
+    <w:lsdException w:name="Light List Accent 2" w:uiPriority="61"/>
+    <w:lsdException w:name="Light Grid Accent 2" w:uiPriority="62"/>
+    <w:lsdException w:name="Medium Shading 1 Accent 2" w:uiPriority="63"/>
+    <w:lsdException w:name="Medium Shading 2 Accent 2" w:uiPriority="64"/>
+    <w:lsdException w:name="Medium List 1 Accent 2" w:uiPriority="65"/>
+    <w:lsdException w:name="Medium List 2 Accent 2" w:uiPriority="66"/>
+    <w:lsdException w:name="Medium Grid 1 Accent 2" w:uiPriority="67"/>
+    <w:lsdException w:name="Medium Grid 2 Accent 2" w:uiPriority="68"/>
+    <w:lsdException w:name="Medium Grid 3 Accent 2" w:uiPriority="69"/>
+    <w:lsdException w:name="Dark List Accent 2" w:uiPriority="70"/>
+    <w:lsdException w:name="Colorful Shading Accent 2" w:uiPriority="71"/>
+    <w:lsdException w:name="Colorful List Accent 2" w:uiPriority="72"/>
+    <w:lsdException w:name="Colorful Grid Accent 2" w:uiPriority="73"/>
+    <w:lsdException w:name="Light Shading Accent 3" w:uiPriority="60"/>
+    <w:lsdException w:name="Light List Accent 3" w:uiPriority="61"/>
+    <w:lsdException w:name="Light Grid Accent 3" w:uiPriority="62"/>
+    <w:lsdException w:name="Medium Shading 1 Accent 3" w:uiPriority="63"/>
+    <w:lsdException w:name="Medium Shading 2 Accent 3" w:uiPriority="64"/>
+    <w:lsdException w:name="Medium List 1 Accent 3" w:uiPriority="65"/>
+    <w:lsdException w:name="Medium List 2 Accent 3" w:uiPriority="66"/>
+    <w:lsdException w:name="Medium Grid 1 Accent 3" w:uiPriority="67"/>
+    <w:lsdException w:name="Medium Grid 2 Accent 3" w:uiPriority="68"/>
+    <w:lsdException w:name="Medium Grid 3 Accent 3" w:uiPriority="69"/>
+    <w:lsdException w:name="Dark List Accent 3" w:uiPriority="70"/>
+    <w:lsdException w:name="Colorful Shading Accent 3" w:uiPriority="71"/>
+    <w:lsdException w:name="Colorful List Accent 3" w:uiPriority="72"/>
+    <w:lsdException w:name="Colorful Grid Accent 3" w:uiPriority="73"/>
+    <w:lsdException w:name="Light Shading Accent 4" w:uiPriority="60"/>
+    <w:lsdException w:name="Light List Accent 4" w:uiPriority="61"/>
+    <w:lsdException w:name="Light Grid Accent 4" w:uiPriority="62"/>
+    <w:lsdException w:name="Medium Shading 1 Accent 4" w:uiPriority="63"/>
+    <w:lsdException w:name="Medium Shading 2 Accent 4" w:uiPriority="64"/>
+    <w:lsdException w:name="Medium List 1 Accent 4" w:uiPriority="65"/>
+    <w:lsdException w:name="Medium List 2 Accent 4" w:uiPriority="66"/>
+    <w:lsdException w:name="Medium Grid 1 Accent 4" w:uiPriority="67"/>
+    <w:lsdException w:name="Medium Grid 2 Accent 4" w:uiPriority="68"/>
+    <w:lsdException w:name="Medium Grid 3 Accent 4" w:uiPriority="69"/>
+    <w:lsdException w:name="Dark List Accent 4" w:uiPriority="70"/>
+    <w:lsdException w:name="Colorful Shading Accent 4" w:uiPriority="71"/>
+    <w:lsdException w:name="Colorful List Accent 4" w:uiPriority="72"/>
+    <w:lsdException w:name="Colorful Grid Accent 4" w:uiPriority="73"/>
+    <w:lsdException w:name="Light Shading Accent 5" w:uiPriority="60"/>
+    <w:lsdException w:name="Light List Accent 5" w:uiPriority="61"/>
+    <w:lsdException w:name="Light Grid Accent 5" w:uiPriority="62"/>
+    <w:lsdException w:name="Medium Shading 1 Accent 5" w:uiPriority="63"/>
+    <w:lsdException w:name="Medium Shading 2 Accent 5" w:uiPriority="64"/>
+    <w:lsdException w:name="Medium List 1 Accent 5" w:uiPriority="65"/>
+    <w:lsdException w:name="Medium List 2 Accent 5" w:uiPriority="66"/>
+    <w:lsdException w:name="Medium Grid 1 Accent 5" w:uiPriority="67"/>
+    <w:lsdException w:name="Medium Grid 2 Accent 5" w:uiPriority="68"/>
+    <w:lsdException w:name="Medium Grid 3 Accent 5" w:uiPriority="69"/>
+    <w:lsdException w:name="Dark List Accent 5" w:uiPriority="70"/>
+    <w:lsdException w:name="Colorful Shading Accent 5" w:uiPriority="71"/>
+    <w:lsdException w:name="Colorful List Accent 5" w:uiPriority="72"/>
+    <w:lsdException w:name="Colorful Grid Accent 5" w:uiPriority="73"/>
+    <w:lsdException w:name="Light Shading Accent 6" w:uiPriority="60"/>
+    <w:lsdException w:name="Light List Accent 6" w:uiPriority="61"/>
+    <w:lsdException w:name="Light Grid Accent 6" w:uiPriority="62"/>
+    <w:lsdException w:name="Medium Shading 1 Accent 6" w:uiPriority="63"/>
+    <w:lsdException w:name="Medium Shading 2 Accent 6" w:uiPriority="64"/>
+    <w:lsdException w:name="Medium List 1 Accent 6" w:uiPriority="65"/>
+    <w:lsdException w:name="Medium List 2 Accent 6" w:uiPriority="66"/>
+    <w:lsdException w:name="Medium Grid 1 Accent 6" w:uiPriority="67"/>
+    <w:lsdException w:name="Medium Grid 2 Accent 6" w:uiPriority="68"/>
+    <w:lsdException w:name="Medium Grid 3 Accent 6" w:uiPriority="69"/>
+    <w:lsdException w:name="Dark List Accent 6" w:uiPriority="70"/>
+    <w:lsdException w:name="Colorful Shading Accent 6" w:uiPriority="71"/>
+    <w:lsdException w:name="Colorful List Accent 6" w:uiPriority="72"/>
+    <w:lsdException w:name="Colorful Grid Accent 6" w:uiPriority="73"/>
+    <w:lsdException w:name="Subtle Emphasis" w:uiPriority="19" w:qFormat="1"/>
+    <w:lsdException w:name="Intense Emphasis" w:uiPriority="21" w:qFormat="1"/>
+    <w:lsdException w:name="Subtle Reference" w:uiPriority="31" w:qFormat="1"/>
+    <w:lsdException w:name="Intense Reference" w:uiPriority="32" w:qFormat="1"/>
+    <w:lsdException w:name="Book Title" w:uiPriority="33" w:qFormat="1"/>
+    <w:lsdException w:name="Bibliography" w:semiHidden="1" w:uiPriority="37" w:unhideWhenUsed="1"/>
+    <w:lsdException w:name="TOC Heading" w:semiHidden="1" w:uiPriority="39" w:unhideWhenUsed="1" w:qFormat="1"/>
+    <w:lsdException w:name="Plain Table 1" w:uiPriority="41"/>
+    <w:lsdException w:name="Plain Table 2" w:uiPriority="42"/>
+    <w:lsdException w:name="Plain Table 3" w:uiPriority="43"/>
+    <w:lsdException w:name="Plain Table 4" w:uiPriority="44"/>
+    <w:lsdException w:name="Plain Table 5" w:uiPriority="45"/>
+    <w:lsdException w:name="Grid Table Light" w:uiPriority="40"/>
+    <w:lsdException w:name="Grid Table 1 Light" w:uiPriority="46"/>
+    <w:lsdException w:name="Grid Table 2" w:uiPriority="47"/>
+    <w:lsdException w:name="Grid Table 3" w:uiPriority="48"/>
+    <w:lsdException w:name="Grid Table 4" w:uiPriority="49"/>
+    <w:lsdException w:name="Grid Table 5 Dark" w:uiPriority="50"/>
+    <w:lsdException w:name="Grid Table 6 Colorful" w:uiPriority="51"/>
+    <w:lsdException w:name="Grid Table 7 Colorful" w:uiPriority="52"/>
+    <w:lsdException w:name="Grid Table 1 Light Accent 1" w:uiPriority="46"/>
+    <w:lsdException w:name="Grid Table 2 Accent 1" w:uiPriority="47"/>
+    <w:lsdException w:name="Grid Table 3 Accent 1" w:uiPriority="48"/>
+    <w:lsdException w:name="Grid Table 4 Accent 1" w:uiPriority="49"/>
+    <w:lsdException w:name="Grid Table 5 Dark Accent 1" w:uiPriority="50"/>
+    <w:lsdException w:name="Grid Table 6 Colorful Accent 1" w:uiPriority="51"/>
+    <w:lsdException w:name="Grid Table 7 Colorful Accent 1" w:uiPriority="52"/>
+    <w:lsdException w:name="Grid Table 1 Light Accent 2" w:uiPriority="46"/>
+    <w:lsdException w:name="Grid Table 2 Accent 2" w:uiPriority="47"/>
+    <w:lsdException w:name="Grid Table 3 Accent 2" w:uiPriority="48"/>
+    <w:lsdException w:name="Grid Table 4 Accent 2" w:uiPriority="49"/>
+    <w:lsdException w:name="Grid Table 5 Dark Accent 2" w:uiPriority="50"/>
+    <w:lsdException w:name="Grid Table 6 Colorful Accent 2" w:uiPriority="51"/>
+    <w:lsdException w:name="Grid Table 7 Colorful Accent 2" w:uiPriority="52"/>
+    <w:lsdException w:name="Grid Table 1 Light Accent 3" w:uiPriority="46"/>
+    <w:lsdException w:name="Grid Table 2 Accent 3" w:uiPriority="47"/>
+    <w:lsdException w:name="Grid Table 3 Accent 3" w:uiPriority="48"/>
+    <w:lsdException w:name="Grid Table 4 Accent 3" w:uiPriority="49"/>
+    <w:lsdException w:name="Grid Table 5 Dark Accent 3" w:uiPriority="50"/>
+    <w:lsdException w:name="Grid Table 6 Colorful Accent 3" w:uiPriority="51"/>
+    <w:lsdException w:name="Grid Table 7 Colorful Accent 3" w:uiPriority="52"/>
+    <w:lsdException w:name="Grid Table 1 Light Accent 4" w:uiPriority="46"/>
+    <w:lsdException w:name="Grid Table 2 Accent 4" w:uiPriority="47"/>
+    <w:lsdException w:name="Grid Table 3 Accent 4" w:uiPriority="48"/>
+    <w:lsdException w:name="Grid Table 4 Accent 4" w:uiPriority="49"/>
+    <w:lsdException w:name="Grid Table 5 Dark Accent 4" w:uiPriority="50"/>
+    <w:lsdException w:name="Grid Table 6 Colorful Accent 4" w:uiPriority="51"/>
+    <w:lsdException w:name="Grid Table 7 Colorful Accent 4" w:uiPriority="52"/>
+    <w:lsdException w:name="Grid Table 1 Light Accent 5" w:uiPriority="46"/>
+    <w:lsdException w:name="Grid Table 2 Accent 5" w:uiPriority="47"/>
+    <w:lsdException w:name="Grid Table 3 Accent 5" w:uiPriority="48"/>
+    <w:lsdException w:name="Grid Table 4 Accent 5" w:uiPriority="49"/>
+    <w:lsdException w:name="Grid Table 5 Dark Accent 5" w:uiPriority="50"/>
+    <w:lsdException w:name="Grid Table 6 Colorful Accent 5" w:uiPriority="51"/>
+    <w:lsdException w:name="Grid Table 7 Colorful Accent 5" w:uiPriority="52"/>
+    <w:lsdException w:name="Grid Table 1 Light Accent 6" w:uiPriority="46"/>
+    <w:lsdException w:name="Grid Table 2 Accent 6" w:uiPriority="47"/>
+    <w:lsdException w:name="Grid Table 3 Accent 6" w:uiPriority="48"/>
+    <w:lsdException w:name="Grid Table 4 Accent 6" w:uiPriority="49"/>
+    <w:lsdException w:name="Grid Table 5 Dark Accent 6" w:uiPriority="50"/>
+    <w:lsdException w:name="Grid Table 6 Colorful Accent 6" w:uiPriority="51"/>
+    <w:lsdException w:name="Grid Table 7 Colorful Accent 6" w:uiPriority="52"/>
+    <w:lsdException w:name="List Table 1 Light" w:uiPriority="46"/>
+    <w:lsdException w:name="List Table 2" w:uiPriority="47"/>
+    <w:lsdException w:name="List Table 3" w:uiPriority="48"/>
+    <w:lsdException w:name="List Table 4" w:uiPriority="49"/>
+    <w:lsdException w:name="List Table 5 Dark" w:uiPriority="50"/>
+    <w:lsdException w:name="List Table 6 Colorful" w:uiPriority="51"/>
+    <w:lsdException w:name="List Table 7 Colorful" w:uiPriority="52"/>
+    <w:lsdException w:name="List Table 1 Light Accent 1" w:uiPriority="46"/>
+    <w:lsdException w:name="List Table 2 Accent 1" w:uiPriority="47"/>
+    <w:lsdException w:name="List Table 3 Accent 1" w:uiPriority="48"/>
+    <w:lsdException w:name="List Table 4 Accent 1" w:uiPriority="49"/>
+    <w:lsdException w:name="List Table 5 Dark Accent 1" w:uiPriority="50"/>
+    <w:lsdException w:name="List Table 6 Colorful Accent 1" w:uiPriority="51"/>
+    <w:lsdException w:name="List Table 7 Colorful Accent 1" w:uiPriority="52"/>
+    <w:lsdException w:name="List Table 1 Light Accent 2" w:uiPriority="46"/>
+    <w:lsdException w:name="List Table 2 Accent 2" w:uiPriority="47"/>
+    <w:lsdException w:name="List Table 3 Accent 2" w:uiPriority="48"/>
+    <w:lsdException w:name="List Table 4 Accent 2" w:uiPriority="49"/>
+    <w:lsdException w:name="List Table 5 Dark Accent 2" w:uiPriority="50"/>
+    <w:lsdException w:name="List Table 6 Colorful Accent 2" w:uiPriority="51"/>
+    <w:lsdException w:name="List Table 7 Colorful Accent 2" w:uiPriority="52"/>
+    <w:lsdException w:name="List Table 1 Light Accent 3" w:uiPriority="46"/>
+    <w:lsdException w:name="List Table 2 Accent 3" w:uiPriority="47"/>
+    <w:lsdException w:name="List Table 3 Accent 3" w:uiPriority="48"/>
+    <w:lsdException w:name="List Table 4 Accent 3" w:uiPriority="49"/>
+    <w:lsdException w:name="List Table 5 Dark Accent 3" w:uiPriority="50"/>
+    <w:lsdException w:name="List Table 6 Colorful Accent 3" w:uiPriority="51"/>
+    <w:lsdException w:name="List Table 7 Colorful Accent 3" w:uiPriority="52"/>
+    <w:lsdException w:name="List Table 1 Light Accent 4" w:uiPriority="46"/>
+    <w:lsdException w:name="List Table 2 Accent 4" w:uiPriority="47"/>
+    <w:lsdException w:name="List Table 3 Accent 4" w:uiPriority="48"/>
+    <w:lsdException w:name="List Table 4 Accent 4" w:uiPriority="49"/>
+    <w:lsdException w:name="List Table 5 Dark Accent 4" w:uiPriority="50"/>
+    <w:lsdException w:name="List Table 6 Colorful Accent 4" w:uiPriority="51"/>
+    <w:lsdException w:name="List Table 7 Colorful Accent 4" w:uiPriority="52"/>
+    <w:lsdException w:name="List Table 1 Light Accent 5" w:uiPriority="46"/>
+    <w:lsdException w:name="List Table 2 Accent 5" w:uiPriority="47"/>
+    <w:lsdException w:name="List Table 3 Accent 5" w:uiPriority="48"/>
+    <w:lsdException w:name="List Table 4 Accent 5" w:uiPriority="49"/>
+    <w:lsdException w:name="List Table 5 Dark Accent 5" w:uiPriority="50"/>
+    <w:lsdException w:name="List Table 6 Colorful Accent 5" w:uiPriority="51"/>
+    <w:lsdException w:name="List Table 7 Colorful Accent 5" w:uiPriority="52"/>
+    <w:lsdException w:name="List Table 1 Light Accent 6" w:uiPriority="46"/>
+    <w:lsdException w:name="List Table 2 Accent 6" w:uiPriority="47"/>
+    <w:lsdException w:name="List Table 3 Accent 6" w:uiPriority="48"/>
+    <w:lsdException w:name="List Table 4 Accent 6" w:uiPriority="49"/>
+    <w:lsdException w:name="List Table 5 Dark Accent 6" w:uiPriority="50"/>
+    <w:lsdException w:name="List Table 6 Colorful Accent 6" w:uiPriority="51"/>
+    <w:lsdException w:name="List Table 7 Colorful Accent 6" w:uiPriority="52"/>
+    <w:lsdException w:name="Mention" w:semiHidden="1" w:unhideWhenUsed="1"/>
+    <w:lsdException w:name="Smart Hyperlink" w:semiHidden="1" w:unhideWhenUsed="1"/>
+    <w:lsdException w:name="Hashtag" w:semiHidden="1" w:unhideWhenUsed="1"/>
+    <w:lsdException w:name="Unresolved Mention" w:semiHidden="1" w:unhideWhenUsed="1"/>
+    <w:lsdException w:name="Smart Link" w:semiHidden="1" w:unhideWhenUsed="1"/>
   </w:latentStyles>
   <w:style w:type="paragraph" w:default="1" w:styleId="Normal">
     <w:name w:val="Normal"/>
@@ -10045,7 +9834,7 @@
   <a:extraClrSchemeLst/>
   <a:extLst>
     <a:ext uri="{05A4C25C-085E-4340-85A3-A5531E510DB2}">
-      <thm15:themeFamily xmlns:thm15="http://schemas.microsoft.com/office/thememl/2012/main" xmlns="" name="Office Theme" id="{62F939B6-93AF-4DB8-9C6B-D6C7DFDC589F}" vid="{4A3C46E8-61CC-4603-A589-7422A47A8E4A}"/>
+      <thm15:themeFamily xmlns:thm15="http://schemas.microsoft.com/office/thememl/2012/main" name="Office Theme" id="{62F939B6-93AF-4DB8-9C6B-D6C7DFDC589F}" vid="{4A3C46E8-61CC-4603-A589-7422A47A8E4A}"/>
     </a:ext>
   </a:extLst>
 </a:theme>

</xml_diff>